<commit_message>
Implementasi Praktikum 2 Export Excel Data Barang
</commit_message>
<xml_diff>
--- a/Minggu 8/Laporan/16_Muhammad Farrel Caesarian_Jobsheet 8.docx
+++ b/Minggu 8/Laporan/16_Muhammad Farrel Caesarian_Jobsheet 8.docx
@@ -719,8 +719,3873 @@
             <w:pPr>
               <w:rPr>
                 <w:rFonts w:ascii="Times New Roman" w:eastAsia="SimSun" w:hAnsi="Times New Roman" w:cs="Times New Roman"/>
-                <w:sz w:val="24"/>
-                <w:szCs w:val="24"/>
+                <w:b/>
+                <w:bCs/>
+                <w:sz w:val="28"/>
+                <w:szCs w:val="28"/>
+                <w:lang w:val="en-ID"/>
+              </w:rPr>
+            </w:pPr>
+            <w:proofErr w:type="spellStart"/>
+            <w:r>
+              <w:rPr>
+                <w:rFonts w:ascii="Times New Roman" w:eastAsia="SimSun" w:hAnsi="Times New Roman" w:cs="Times New Roman"/>
+                <w:b/>
+                <w:bCs/>
+                <w:sz w:val="28"/>
+                <w:szCs w:val="28"/>
+                <w:lang w:val="en-ID"/>
+              </w:rPr>
+              <w:t>Praktikum</w:t>
+            </w:r>
+            <w:proofErr w:type="spellEnd"/>
+            <w:r>
+              <w:rPr>
+                <w:rFonts w:ascii="Times New Roman" w:eastAsia="SimSun" w:hAnsi="Times New Roman" w:cs="Times New Roman"/>
+                <w:b/>
+                <w:bCs/>
+                <w:sz w:val="28"/>
+                <w:szCs w:val="28"/>
+                <w:lang w:val="en-ID"/>
+              </w:rPr>
+              <w:t xml:space="preserve"> 1</w:t>
+            </w:r>
+          </w:p>
+          <w:p>
+            <w:pPr>
+              <w:rPr>
+                <w:rFonts w:ascii="Times New Roman" w:eastAsia="SimSun" w:hAnsi="Times New Roman" w:cs="Times New Roman"/>
+                <w:sz w:val="24"/>
+                <w:szCs w:val="24"/>
+                <w:lang w:val="en-ID"/>
+              </w:rPr>
+            </w:pPr>
+            <w:proofErr w:type="spellStart"/>
+            <w:r>
+              <w:rPr>
+                <w:rFonts w:ascii="Times New Roman" w:eastAsia="SimSun" w:hAnsi="Times New Roman" w:cs="Times New Roman"/>
+                <w:sz w:val="24"/>
+                <w:szCs w:val="24"/>
+                <w:lang w:val="en-ID"/>
+              </w:rPr>
+              <w:t>Disini</w:t>
+            </w:r>
+            <w:proofErr w:type="spellEnd"/>
+            <w:r>
+              <w:rPr>
+                <w:rFonts w:ascii="Times New Roman" w:eastAsia="SimSun" w:hAnsi="Times New Roman" w:cs="Times New Roman"/>
+                <w:sz w:val="24"/>
+                <w:szCs w:val="24"/>
+                <w:lang w:val="en-ID"/>
+              </w:rPr>
+              <w:t xml:space="preserve"> </w:t>
+            </w:r>
+            <w:proofErr w:type="spellStart"/>
+            <w:r>
+              <w:rPr>
+                <w:rFonts w:ascii="Times New Roman" w:eastAsia="SimSun" w:hAnsi="Times New Roman" w:cs="Times New Roman"/>
+                <w:sz w:val="24"/>
+                <w:szCs w:val="24"/>
+                <w:lang w:val="en-ID"/>
+              </w:rPr>
+              <w:t>kita</w:t>
+            </w:r>
+            <w:proofErr w:type="spellEnd"/>
+            <w:r>
+              <w:rPr>
+                <w:rFonts w:ascii="Times New Roman" w:eastAsia="SimSun" w:hAnsi="Times New Roman" w:cs="Times New Roman"/>
+                <w:sz w:val="24"/>
+                <w:szCs w:val="24"/>
+                <w:lang w:val="en-ID"/>
+              </w:rPr>
+              <w:t xml:space="preserve"> </w:t>
+            </w:r>
+            <w:proofErr w:type="spellStart"/>
+            <w:r>
+              <w:rPr>
+                <w:rFonts w:ascii="Times New Roman" w:eastAsia="SimSun" w:hAnsi="Times New Roman" w:cs="Times New Roman"/>
+                <w:sz w:val="24"/>
+                <w:szCs w:val="24"/>
+                <w:lang w:val="en-ID"/>
+              </w:rPr>
+              <w:t>akan</w:t>
+            </w:r>
+            <w:proofErr w:type="spellEnd"/>
+            <w:r>
+              <w:rPr>
+                <w:rFonts w:ascii="Times New Roman" w:eastAsia="SimSun" w:hAnsi="Times New Roman" w:cs="Times New Roman"/>
+                <w:sz w:val="24"/>
+                <w:szCs w:val="24"/>
+                <w:lang w:val="en-ID"/>
+              </w:rPr>
+              <w:t xml:space="preserve"> </w:t>
+            </w:r>
+            <w:proofErr w:type="spellStart"/>
+            <w:r>
+              <w:rPr>
+                <w:rFonts w:ascii="Times New Roman" w:eastAsia="SimSun" w:hAnsi="Times New Roman" w:cs="Times New Roman"/>
+                <w:sz w:val="24"/>
+                <w:szCs w:val="24"/>
+                <w:lang w:val="en-ID"/>
+              </w:rPr>
+              <w:t>mencoba</w:t>
+            </w:r>
+            <w:proofErr w:type="spellEnd"/>
+            <w:r>
+              <w:rPr>
+                <w:rFonts w:ascii="Times New Roman" w:eastAsia="SimSun" w:hAnsi="Times New Roman" w:cs="Times New Roman"/>
+                <w:sz w:val="24"/>
+                <w:szCs w:val="24"/>
+                <w:lang w:val="en-ID"/>
+              </w:rPr>
+              <w:t xml:space="preserve"> </w:t>
+            </w:r>
+            <w:proofErr w:type="spellStart"/>
+            <w:r>
+              <w:rPr>
+                <w:rFonts w:ascii="Times New Roman" w:eastAsia="SimSun" w:hAnsi="Times New Roman" w:cs="Times New Roman"/>
+                <w:sz w:val="24"/>
+                <w:szCs w:val="24"/>
+                <w:lang w:val="en-ID"/>
+              </w:rPr>
+              <w:t>untuk</w:t>
+            </w:r>
+            <w:proofErr w:type="spellEnd"/>
+            <w:r>
+              <w:rPr>
+                <w:rFonts w:ascii="Times New Roman" w:eastAsia="SimSun" w:hAnsi="Times New Roman" w:cs="Times New Roman"/>
+                <w:sz w:val="24"/>
+                <w:szCs w:val="24"/>
+                <w:lang w:val="en-ID"/>
+              </w:rPr>
+              <w:t xml:space="preserve"> </w:t>
+            </w:r>
+            <w:proofErr w:type="spellStart"/>
+            <w:r>
+              <w:rPr>
+                <w:rFonts w:ascii="Times New Roman" w:eastAsia="SimSun" w:hAnsi="Times New Roman" w:cs="Times New Roman"/>
+                <w:sz w:val="24"/>
+                <w:szCs w:val="24"/>
+                <w:lang w:val="en-ID"/>
+              </w:rPr>
+              <w:t>memasukkan</w:t>
+            </w:r>
+            <w:proofErr w:type="spellEnd"/>
+            <w:r>
+              <w:rPr>
+                <w:rFonts w:ascii="Times New Roman" w:eastAsia="SimSun" w:hAnsi="Times New Roman" w:cs="Times New Roman"/>
+                <w:sz w:val="24"/>
+                <w:szCs w:val="24"/>
+                <w:lang w:val="en-ID"/>
+              </w:rPr>
+              <w:t xml:space="preserve"> data </w:t>
+            </w:r>
+            <w:proofErr w:type="spellStart"/>
+            <w:r>
+              <w:rPr>
+                <w:rFonts w:ascii="Times New Roman" w:eastAsia="SimSun" w:hAnsi="Times New Roman" w:cs="Times New Roman"/>
+                <w:sz w:val="24"/>
+                <w:szCs w:val="24"/>
+                <w:lang w:val="en-ID"/>
+              </w:rPr>
+              <w:t>ke</w:t>
+            </w:r>
+            <w:proofErr w:type="spellEnd"/>
+            <w:r>
+              <w:rPr>
+                <w:rFonts w:ascii="Times New Roman" w:eastAsia="SimSun" w:hAnsi="Times New Roman" w:cs="Times New Roman"/>
+                <w:sz w:val="24"/>
+                <w:szCs w:val="24"/>
+                <w:lang w:val="en-ID"/>
+              </w:rPr>
+              <w:t xml:space="preserve"> </w:t>
+            </w:r>
+            <w:proofErr w:type="spellStart"/>
+            <w:r>
+              <w:rPr>
+                <w:rFonts w:ascii="Times New Roman" w:eastAsia="SimSun" w:hAnsi="Times New Roman" w:cs="Times New Roman"/>
+                <w:sz w:val="24"/>
+                <w:szCs w:val="24"/>
+                <w:lang w:val="en-ID"/>
+              </w:rPr>
+              <w:t>dalam</w:t>
+            </w:r>
+            <w:proofErr w:type="spellEnd"/>
+            <w:r>
+              <w:rPr>
+                <w:rFonts w:ascii="Times New Roman" w:eastAsia="SimSun" w:hAnsi="Times New Roman" w:cs="Times New Roman"/>
+                <w:sz w:val="24"/>
+                <w:szCs w:val="24"/>
+                <w:lang w:val="en-ID"/>
+              </w:rPr>
+              <w:t xml:space="preserve"> </w:t>
+            </w:r>
+            <w:proofErr w:type="spellStart"/>
+            <w:r>
+              <w:rPr>
+                <w:rFonts w:ascii="Times New Roman" w:eastAsia="SimSun" w:hAnsi="Times New Roman" w:cs="Times New Roman"/>
+                <w:sz w:val="24"/>
+                <w:szCs w:val="24"/>
+                <w:lang w:val="en-ID"/>
+              </w:rPr>
+              <w:t>sistem</w:t>
+            </w:r>
+            <w:proofErr w:type="spellEnd"/>
+            <w:r>
+              <w:rPr>
+                <w:rFonts w:ascii="Times New Roman" w:eastAsia="SimSun" w:hAnsi="Times New Roman" w:cs="Times New Roman"/>
+                <w:sz w:val="24"/>
+                <w:szCs w:val="24"/>
+                <w:lang w:val="en-ID"/>
+              </w:rPr>
+              <w:t xml:space="preserve"> </w:t>
+            </w:r>
+            <w:proofErr w:type="spellStart"/>
+            <w:r>
+              <w:rPr>
+                <w:rFonts w:ascii="Times New Roman" w:eastAsia="SimSun" w:hAnsi="Times New Roman" w:cs="Times New Roman"/>
+                <w:sz w:val="24"/>
+                <w:szCs w:val="24"/>
+                <w:lang w:val="en-ID"/>
+              </w:rPr>
+              <w:t>kita</w:t>
+            </w:r>
+            <w:proofErr w:type="spellEnd"/>
+            <w:r>
+              <w:rPr>
+                <w:rFonts w:ascii="Times New Roman" w:eastAsia="SimSun" w:hAnsi="Times New Roman" w:cs="Times New Roman"/>
+                <w:sz w:val="24"/>
+                <w:szCs w:val="24"/>
+                <w:lang w:val="en-ID"/>
+              </w:rPr>
+              <w:t xml:space="preserve"> </w:t>
+            </w:r>
+            <w:proofErr w:type="spellStart"/>
+            <w:r>
+              <w:rPr>
+                <w:rFonts w:ascii="Times New Roman" w:eastAsia="SimSun" w:hAnsi="Times New Roman" w:cs="Times New Roman"/>
+                <w:sz w:val="24"/>
+                <w:szCs w:val="24"/>
+                <w:lang w:val="en-ID"/>
+              </w:rPr>
+              <w:t>secara</w:t>
+            </w:r>
+            <w:proofErr w:type="spellEnd"/>
+            <w:r>
+              <w:rPr>
+                <w:rFonts w:ascii="Times New Roman" w:eastAsia="SimSun" w:hAnsi="Times New Roman" w:cs="Times New Roman"/>
+                <w:sz w:val="24"/>
+                <w:szCs w:val="24"/>
+                <w:lang w:val="en-ID"/>
+              </w:rPr>
+              <w:t xml:space="preserve"> </w:t>
+            </w:r>
+            <w:proofErr w:type="spellStart"/>
+            <w:r>
+              <w:rPr>
+                <w:rFonts w:ascii="Times New Roman" w:eastAsia="SimSun" w:hAnsi="Times New Roman" w:cs="Times New Roman"/>
+                <w:sz w:val="24"/>
+                <w:szCs w:val="24"/>
+                <w:lang w:val="en-ID"/>
+              </w:rPr>
+              <w:t>banyak</w:t>
+            </w:r>
+            <w:proofErr w:type="spellEnd"/>
+            <w:r>
+              <w:rPr>
+                <w:rFonts w:ascii="Times New Roman" w:eastAsia="SimSun" w:hAnsi="Times New Roman" w:cs="Times New Roman"/>
+                <w:sz w:val="24"/>
+                <w:szCs w:val="24"/>
+                <w:lang w:val="en-ID"/>
+              </w:rPr>
+              <w:t>.</w:t>
+            </w:r>
+            <w:r>
+              <w:rPr>
+                <w:rFonts w:ascii="Times New Roman" w:eastAsia="SimSun" w:hAnsi="Times New Roman" w:cs="Times New Roman"/>
+                <w:sz w:val="24"/>
+                <w:szCs w:val="24"/>
+                <w:lang w:val="en-ID"/>
+              </w:rPr>
+              <w:t xml:space="preserve"> </w:t>
+            </w:r>
+            <w:r>
+              <w:rPr>
+                <w:rFonts w:ascii="Times New Roman" w:eastAsia="SimSun" w:hAnsi="Times New Roman" w:cs="Times New Roman"/>
+                <w:sz w:val="24"/>
+                <w:szCs w:val="24"/>
+                <w:lang w:val="en-ID"/>
+              </w:rPr>
+              <w:t xml:space="preserve">Kita </w:t>
+            </w:r>
+            <w:proofErr w:type="spellStart"/>
+            <w:r>
+              <w:rPr>
+                <w:rFonts w:ascii="Times New Roman" w:eastAsia="SimSun" w:hAnsi="Times New Roman" w:cs="Times New Roman"/>
+                <w:sz w:val="24"/>
+                <w:szCs w:val="24"/>
+                <w:lang w:val="en-ID"/>
+              </w:rPr>
+              <w:t>bisa</w:t>
+            </w:r>
+            <w:proofErr w:type="spellEnd"/>
+            <w:r>
+              <w:rPr>
+                <w:rFonts w:ascii="Times New Roman" w:eastAsia="SimSun" w:hAnsi="Times New Roman" w:cs="Times New Roman"/>
+                <w:sz w:val="24"/>
+                <w:szCs w:val="24"/>
+                <w:lang w:val="en-ID"/>
+              </w:rPr>
+              <w:t xml:space="preserve"> </w:t>
+            </w:r>
+            <w:proofErr w:type="spellStart"/>
+            <w:r>
+              <w:rPr>
+                <w:rFonts w:ascii="Times New Roman" w:eastAsia="SimSun" w:hAnsi="Times New Roman" w:cs="Times New Roman"/>
+                <w:sz w:val="24"/>
+                <w:szCs w:val="24"/>
+                <w:lang w:val="en-ID"/>
+              </w:rPr>
+              <w:t>menggunakan</w:t>
+            </w:r>
+            <w:proofErr w:type="spellEnd"/>
+            <w:r>
+              <w:rPr>
+                <w:rFonts w:ascii="Times New Roman" w:eastAsia="SimSun" w:hAnsi="Times New Roman" w:cs="Times New Roman"/>
+                <w:sz w:val="24"/>
+                <w:szCs w:val="24"/>
+                <w:lang w:val="en-ID"/>
+              </w:rPr>
+              <w:t xml:space="preserve"> file excel </w:t>
+            </w:r>
+            <w:proofErr w:type="spellStart"/>
+            <w:r>
+              <w:rPr>
+                <w:rFonts w:ascii="Times New Roman" w:eastAsia="SimSun" w:hAnsi="Times New Roman" w:cs="Times New Roman"/>
+                <w:sz w:val="24"/>
+                <w:szCs w:val="24"/>
+                <w:lang w:val="en-ID"/>
+              </w:rPr>
+              <w:t>untuk</w:t>
+            </w:r>
+            <w:proofErr w:type="spellEnd"/>
+            <w:r>
+              <w:rPr>
+                <w:rFonts w:ascii="Times New Roman" w:eastAsia="SimSun" w:hAnsi="Times New Roman" w:cs="Times New Roman"/>
+                <w:sz w:val="24"/>
+                <w:szCs w:val="24"/>
+                <w:lang w:val="en-ID"/>
+              </w:rPr>
+              <w:t xml:space="preserve"> </w:t>
+            </w:r>
+            <w:proofErr w:type="spellStart"/>
+            <w:r>
+              <w:rPr>
+                <w:rFonts w:ascii="Times New Roman" w:eastAsia="SimSun" w:hAnsi="Times New Roman" w:cs="Times New Roman"/>
+                <w:sz w:val="24"/>
+                <w:szCs w:val="24"/>
+                <w:lang w:val="en-ID"/>
+              </w:rPr>
+              <w:t>mencoba</w:t>
+            </w:r>
+            <w:proofErr w:type="spellEnd"/>
+            <w:r>
+              <w:rPr>
+                <w:rFonts w:ascii="Times New Roman" w:eastAsia="SimSun" w:hAnsi="Times New Roman" w:cs="Times New Roman"/>
+                <w:sz w:val="24"/>
+                <w:szCs w:val="24"/>
+                <w:lang w:val="en-ID"/>
+              </w:rPr>
+              <w:t xml:space="preserve"> </w:t>
+            </w:r>
+            <w:proofErr w:type="spellStart"/>
+            <w:r>
+              <w:rPr>
+                <w:rFonts w:ascii="Times New Roman" w:eastAsia="SimSun" w:hAnsi="Times New Roman" w:cs="Times New Roman"/>
+                <w:sz w:val="24"/>
+                <w:szCs w:val="24"/>
+                <w:lang w:val="en-ID"/>
+              </w:rPr>
+              <w:t>memasukkan</w:t>
+            </w:r>
+            <w:proofErr w:type="spellEnd"/>
+            <w:r>
+              <w:rPr>
+                <w:rFonts w:ascii="Times New Roman" w:eastAsia="SimSun" w:hAnsi="Times New Roman" w:cs="Times New Roman"/>
+                <w:sz w:val="24"/>
+                <w:szCs w:val="24"/>
+                <w:lang w:val="en-ID"/>
+              </w:rPr>
+              <w:t xml:space="preserve"> data </w:t>
+            </w:r>
+            <w:proofErr w:type="spellStart"/>
+            <w:r>
+              <w:rPr>
+                <w:rFonts w:ascii="Times New Roman" w:eastAsia="SimSun" w:hAnsi="Times New Roman" w:cs="Times New Roman"/>
+                <w:sz w:val="24"/>
+                <w:szCs w:val="24"/>
+                <w:lang w:val="en-ID"/>
+              </w:rPr>
+              <w:t>barang</w:t>
+            </w:r>
+            <w:proofErr w:type="spellEnd"/>
+            <w:r>
+              <w:rPr>
+                <w:rFonts w:ascii="Times New Roman" w:eastAsia="SimSun" w:hAnsi="Times New Roman" w:cs="Times New Roman"/>
+                <w:sz w:val="24"/>
+                <w:szCs w:val="24"/>
+                <w:lang w:val="en-ID"/>
+              </w:rPr>
+              <w:t xml:space="preserve"> </w:t>
+            </w:r>
+            <w:proofErr w:type="spellStart"/>
+            <w:r>
+              <w:rPr>
+                <w:rFonts w:ascii="Times New Roman" w:eastAsia="SimSun" w:hAnsi="Times New Roman" w:cs="Times New Roman"/>
+                <w:sz w:val="24"/>
+                <w:szCs w:val="24"/>
+                <w:lang w:val="en-ID"/>
+              </w:rPr>
+              <w:t>ke</w:t>
+            </w:r>
+            <w:proofErr w:type="spellEnd"/>
+            <w:r>
+              <w:rPr>
+                <w:rFonts w:ascii="Times New Roman" w:eastAsia="SimSun" w:hAnsi="Times New Roman" w:cs="Times New Roman"/>
+                <w:sz w:val="24"/>
+                <w:szCs w:val="24"/>
+                <w:lang w:val="en-ID"/>
+              </w:rPr>
+              <w:t xml:space="preserve"> </w:t>
+            </w:r>
+            <w:proofErr w:type="spellStart"/>
+            <w:r>
+              <w:rPr>
+                <w:rFonts w:ascii="Times New Roman" w:eastAsia="SimSun" w:hAnsi="Times New Roman" w:cs="Times New Roman"/>
+                <w:sz w:val="24"/>
+                <w:szCs w:val="24"/>
+                <w:lang w:val="en-ID"/>
+              </w:rPr>
+              <w:t>dalam</w:t>
+            </w:r>
+            <w:proofErr w:type="spellEnd"/>
+            <w:r>
+              <w:rPr>
+                <w:rFonts w:ascii="Times New Roman" w:eastAsia="SimSun" w:hAnsi="Times New Roman" w:cs="Times New Roman"/>
+                <w:sz w:val="24"/>
+                <w:szCs w:val="24"/>
+                <w:lang w:val="en-ID"/>
+              </w:rPr>
+              <w:t xml:space="preserve"> </w:t>
+            </w:r>
+            <w:proofErr w:type="spellStart"/>
+            <w:r>
+              <w:rPr>
+                <w:rFonts w:ascii="Times New Roman" w:eastAsia="SimSun" w:hAnsi="Times New Roman" w:cs="Times New Roman"/>
+                <w:sz w:val="24"/>
+                <w:szCs w:val="24"/>
+                <w:lang w:val="en-ID"/>
+              </w:rPr>
+              <w:t>sistem</w:t>
+            </w:r>
+            <w:proofErr w:type="spellEnd"/>
+            <w:r>
+              <w:rPr>
+                <w:rFonts w:ascii="Times New Roman" w:eastAsia="SimSun" w:hAnsi="Times New Roman" w:cs="Times New Roman"/>
+                <w:sz w:val="24"/>
+                <w:szCs w:val="24"/>
+                <w:lang w:val="en-ID"/>
+              </w:rPr>
+              <w:t xml:space="preserve"> </w:t>
+            </w:r>
+            <w:proofErr w:type="spellStart"/>
+            <w:r>
+              <w:rPr>
+                <w:rFonts w:ascii="Times New Roman" w:eastAsia="SimSun" w:hAnsi="Times New Roman" w:cs="Times New Roman"/>
+                <w:sz w:val="24"/>
+                <w:szCs w:val="24"/>
+                <w:lang w:val="en-ID"/>
+              </w:rPr>
+              <w:t>kita</w:t>
+            </w:r>
+            <w:proofErr w:type="spellEnd"/>
+            <w:r>
+              <w:rPr>
+                <w:rFonts w:ascii="Times New Roman" w:eastAsia="SimSun" w:hAnsi="Times New Roman" w:cs="Times New Roman"/>
+                <w:sz w:val="24"/>
+                <w:szCs w:val="24"/>
+                <w:lang w:val="en-ID"/>
+              </w:rPr>
+              <w:t xml:space="preserve">. Kita buat template file </w:t>
+            </w:r>
+            <w:proofErr w:type="gramStart"/>
+            <w:r>
+              <w:rPr>
+                <w:rFonts w:ascii="Times New Roman" w:eastAsia="SimSun" w:hAnsi="Times New Roman" w:cs="Times New Roman"/>
+                <w:sz w:val="24"/>
+                <w:szCs w:val="24"/>
+                <w:lang w:val="en-ID"/>
+              </w:rPr>
+              <w:t>excel</w:t>
+            </w:r>
+            <w:proofErr w:type="gramEnd"/>
+            <w:r>
+              <w:rPr>
+                <w:rFonts w:ascii="Times New Roman" w:eastAsia="SimSun" w:hAnsi="Times New Roman" w:cs="Times New Roman"/>
+                <w:sz w:val="24"/>
+                <w:szCs w:val="24"/>
+                <w:lang w:val="en-ID"/>
+              </w:rPr>
+              <w:t xml:space="preserve"> yang </w:t>
+            </w:r>
+            <w:proofErr w:type="spellStart"/>
+            <w:r>
+              <w:rPr>
+                <w:rFonts w:ascii="Times New Roman" w:eastAsia="SimSun" w:hAnsi="Times New Roman" w:cs="Times New Roman"/>
+                <w:sz w:val="24"/>
+                <w:szCs w:val="24"/>
+                <w:lang w:val="en-ID"/>
+              </w:rPr>
+              <w:t>akan</w:t>
+            </w:r>
+            <w:proofErr w:type="spellEnd"/>
+            <w:r>
+              <w:rPr>
+                <w:rFonts w:ascii="Times New Roman" w:eastAsia="SimSun" w:hAnsi="Times New Roman" w:cs="Times New Roman"/>
+                <w:sz w:val="24"/>
+                <w:szCs w:val="24"/>
+                <w:lang w:val="en-ID"/>
+              </w:rPr>
+              <w:t xml:space="preserve"> </w:t>
+            </w:r>
+            <w:proofErr w:type="spellStart"/>
+            <w:r>
+              <w:rPr>
+                <w:rFonts w:ascii="Times New Roman" w:eastAsia="SimSun" w:hAnsi="Times New Roman" w:cs="Times New Roman"/>
+                <w:sz w:val="24"/>
+                <w:szCs w:val="24"/>
+                <w:lang w:val="en-ID"/>
+              </w:rPr>
+              <w:t>kita</w:t>
+            </w:r>
+            <w:proofErr w:type="spellEnd"/>
+            <w:r>
+              <w:rPr>
+                <w:rFonts w:ascii="Times New Roman" w:eastAsia="SimSun" w:hAnsi="Times New Roman" w:cs="Times New Roman"/>
+                <w:sz w:val="24"/>
+                <w:szCs w:val="24"/>
+                <w:lang w:val="en-ID"/>
+              </w:rPr>
+              <w:t xml:space="preserve"> </w:t>
+            </w:r>
+            <w:proofErr w:type="spellStart"/>
+            <w:r>
+              <w:rPr>
+                <w:rFonts w:ascii="Times New Roman" w:eastAsia="SimSun" w:hAnsi="Times New Roman" w:cs="Times New Roman"/>
+                <w:sz w:val="24"/>
+                <w:szCs w:val="24"/>
+                <w:lang w:val="en-ID"/>
+              </w:rPr>
+              <w:t>gunakan</w:t>
+            </w:r>
+            <w:proofErr w:type="spellEnd"/>
+            <w:r>
+              <w:rPr>
+                <w:rFonts w:ascii="Times New Roman" w:eastAsia="SimSun" w:hAnsi="Times New Roman" w:cs="Times New Roman"/>
+                <w:sz w:val="24"/>
+                <w:szCs w:val="24"/>
+                <w:lang w:val="en-ID"/>
+              </w:rPr>
+              <w:t xml:space="preserve"> </w:t>
+            </w:r>
+            <w:proofErr w:type="spellStart"/>
+            <w:r>
+              <w:rPr>
+                <w:rFonts w:ascii="Times New Roman" w:eastAsia="SimSun" w:hAnsi="Times New Roman" w:cs="Times New Roman"/>
+                <w:sz w:val="24"/>
+                <w:szCs w:val="24"/>
+                <w:lang w:val="en-ID"/>
+              </w:rPr>
+              <w:t>untuk</w:t>
+            </w:r>
+            <w:proofErr w:type="spellEnd"/>
+            <w:r>
+              <w:rPr>
+                <w:rFonts w:ascii="Times New Roman" w:eastAsia="SimSun" w:hAnsi="Times New Roman" w:cs="Times New Roman"/>
+                <w:sz w:val="24"/>
+                <w:szCs w:val="24"/>
+                <w:lang w:val="en-ID"/>
+              </w:rPr>
+              <w:t xml:space="preserve"> import data</w:t>
+            </w:r>
+            <w:r>
+              <w:rPr>
+                <w:rFonts w:ascii="Times New Roman" w:eastAsia="SimSun" w:hAnsi="Times New Roman" w:cs="Times New Roman"/>
+                <w:sz w:val="24"/>
+                <w:szCs w:val="24"/>
+                <w:lang w:val="en-ID"/>
+              </w:rPr>
+              <w:t xml:space="preserve"> </w:t>
+            </w:r>
+            <w:proofErr w:type="spellStart"/>
+            <w:r>
+              <w:rPr>
+                <w:rFonts w:ascii="Times New Roman" w:eastAsia="SimSun" w:hAnsi="Times New Roman" w:cs="Times New Roman"/>
+                <w:sz w:val="24"/>
+                <w:szCs w:val="24"/>
+                <w:lang w:val="en-ID"/>
+              </w:rPr>
+              <w:t>barang</w:t>
+            </w:r>
+            <w:proofErr w:type="spellEnd"/>
+            <w:r>
+              <w:rPr>
+                <w:rFonts w:ascii="Times New Roman" w:eastAsia="SimSun" w:hAnsi="Times New Roman" w:cs="Times New Roman"/>
+                <w:sz w:val="24"/>
+                <w:szCs w:val="24"/>
+                <w:lang w:val="en-ID"/>
+              </w:rPr>
+              <w:t>.</w:t>
+            </w:r>
+          </w:p>
+          <w:p>
+            <w:pPr>
+              <w:rPr>
+                <w:rFonts w:ascii="Times New Roman" w:eastAsia="SimSun" w:hAnsi="Times New Roman" w:cs="Times New Roman"/>
+                <w:sz w:val="24"/>
+                <w:szCs w:val="24"/>
+                <w:lang w:val="en-ID"/>
+              </w:rPr>
+            </w:pPr>
+            <w:r>
+              <w:rPr>
+                <w:rFonts w:ascii="Times New Roman" w:eastAsia="SimSun" w:hAnsi="Times New Roman" w:cs="Times New Roman"/>
+                <w:sz w:val="24"/>
+                <w:szCs w:val="24"/>
+                <w:lang w:val="en-ID"/>
+              </w:rPr>
+              <w:drawing>
+                <wp:inline distT="0" distB="0" distL="0" distR="0" wp14:anchorId="53F82DEA" wp14:editId="73065B39">
+                  <wp:extent cx="4315427" cy="1352739"/>
+                  <wp:effectExtent l="0" t="0" r="0" b="0"/>
+                  <wp:docPr id="321177912" name="Picture 1"/>
+                  <wp:cNvGraphicFramePr>
+                    <a:graphicFrameLocks xmlns:a="http://schemas.openxmlformats.org/drawingml/2006/main" noChangeAspect="1"/>
+                  </wp:cNvGraphicFramePr>
+                  <a:graphic xmlns:a="http://schemas.openxmlformats.org/drawingml/2006/main">
+                    <a:graphicData uri="http://schemas.openxmlformats.org/drawingml/2006/picture">
+                      <pic:pic xmlns:pic="http://schemas.openxmlformats.org/drawingml/2006/picture">
+                        <pic:nvPicPr>
+                          <pic:cNvPr id="321177912" name=""/>
+                          <pic:cNvPicPr/>
+                        </pic:nvPicPr>
+                        <pic:blipFill>
+                          <a:blip r:embed="rId6"/>
+                          <a:stretch>
+                            <a:fillRect/>
+                          </a:stretch>
+                        </pic:blipFill>
+                        <pic:spPr>
+                          <a:xfrm>
+                            <a:off x="0" y="0"/>
+                            <a:ext cx="4315427" cy="1352739"/>
+                          </a:xfrm>
+                          <a:prstGeom prst="rect">
+                            <a:avLst/>
+                          </a:prstGeom>
+                        </pic:spPr>
+                      </pic:pic>
+                    </a:graphicData>
+                  </a:graphic>
+                </wp:inline>
+              </w:drawing>
+            </w:r>
+          </w:p>
+          <w:p>
+            <w:pPr>
+              <w:rPr>
+                <w:rFonts w:ascii="Times New Roman" w:eastAsia="SimSun" w:hAnsi="Times New Roman" w:cs="Times New Roman"/>
+                <w:sz w:val="24"/>
+                <w:szCs w:val="24"/>
+                <w:lang w:val="en-ID"/>
+              </w:rPr>
+            </w:pPr>
+          </w:p>
+          <w:p>
+            <w:pPr>
+              <w:rPr>
+                <w:rFonts w:ascii="Times New Roman" w:eastAsia="SimSun" w:hAnsi="Times New Roman" w:cs="Times New Roman"/>
+                <w:sz w:val="24"/>
+                <w:szCs w:val="24"/>
+              </w:rPr>
+            </w:pPr>
+            <w:proofErr w:type="spellStart"/>
+            <w:r>
+              <w:rPr>
+                <w:rFonts w:ascii="Times New Roman" w:eastAsia="SimSun" w:hAnsi="Times New Roman" w:cs="Times New Roman"/>
+                <w:sz w:val="24"/>
+                <w:szCs w:val="24"/>
+              </w:rPr>
+              <w:t>Selanjutnya</w:t>
+            </w:r>
+            <w:proofErr w:type="spellEnd"/>
+            <w:r>
+              <w:rPr>
+                <w:rFonts w:ascii="Times New Roman" w:eastAsia="SimSun" w:hAnsi="Times New Roman" w:cs="Times New Roman"/>
+                <w:sz w:val="24"/>
+                <w:szCs w:val="24"/>
+              </w:rPr>
+              <w:t xml:space="preserve"> </w:t>
+            </w:r>
+            <w:proofErr w:type="spellStart"/>
+            <w:r>
+              <w:rPr>
+                <w:rFonts w:ascii="Times New Roman" w:eastAsia="SimSun" w:hAnsi="Times New Roman" w:cs="Times New Roman"/>
+                <w:sz w:val="24"/>
+                <w:szCs w:val="24"/>
+              </w:rPr>
+              <w:t>kita</w:t>
+            </w:r>
+            <w:proofErr w:type="spellEnd"/>
+            <w:r>
+              <w:rPr>
+                <w:rFonts w:ascii="Times New Roman" w:eastAsia="SimSun" w:hAnsi="Times New Roman" w:cs="Times New Roman"/>
+                <w:sz w:val="24"/>
+                <w:szCs w:val="24"/>
+              </w:rPr>
+              <w:t xml:space="preserve"> </w:t>
+            </w:r>
+            <w:proofErr w:type="spellStart"/>
+            <w:r>
+              <w:rPr>
+                <w:rFonts w:ascii="Times New Roman" w:eastAsia="SimSun" w:hAnsi="Times New Roman" w:cs="Times New Roman"/>
+                <w:sz w:val="24"/>
+                <w:szCs w:val="24"/>
+              </w:rPr>
+              <w:t>modifikasi</w:t>
+            </w:r>
+            <w:proofErr w:type="spellEnd"/>
+            <w:r>
+              <w:rPr>
+                <w:rFonts w:ascii="Times New Roman" w:eastAsia="SimSun" w:hAnsi="Times New Roman" w:cs="Times New Roman"/>
+                <w:sz w:val="24"/>
+                <w:szCs w:val="24"/>
+              </w:rPr>
+              <w:t xml:space="preserve"> view pada </w:t>
+            </w:r>
+            <w:proofErr w:type="spellStart"/>
+            <w:r>
+              <w:rPr>
+                <w:rFonts w:ascii="Times New Roman" w:eastAsia="SimSun" w:hAnsi="Times New Roman" w:cs="Times New Roman"/>
+                <w:sz w:val="24"/>
+                <w:szCs w:val="24"/>
+              </w:rPr>
+              <w:t>barang</w:t>
+            </w:r>
+            <w:proofErr w:type="spellEnd"/>
+            <w:r>
+              <w:rPr>
+                <w:rFonts w:ascii="Times New Roman" w:eastAsia="SimSun" w:hAnsi="Times New Roman" w:cs="Times New Roman"/>
+                <w:sz w:val="24"/>
+                <w:szCs w:val="24"/>
+              </w:rPr>
+              <w:t>/</w:t>
+            </w:r>
+            <w:proofErr w:type="spellStart"/>
+            <w:r>
+              <w:rPr>
+                <w:rFonts w:ascii="Times New Roman" w:eastAsia="SimSun" w:hAnsi="Times New Roman" w:cs="Times New Roman"/>
+                <w:sz w:val="24"/>
+                <w:szCs w:val="24"/>
+              </w:rPr>
+              <w:t>index.blade.php</w:t>
+            </w:r>
+            <w:proofErr w:type="spellEnd"/>
+            <w:r>
+              <w:rPr>
+                <w:rFonts w:ascii="Times New Roman" w:eastAsia="SimSun" w:hAnsi="Times New Roman" w:cs="Times New Roman"/>
+                <w:sz w:val="24"/>
+                <w:szCs w:val="24"/>
+              </w:rPr>
+              <w:t xml:space="preserve"> </w:t>
+            </w:r>
+            <w:proofErr w:type="spellStart"/>
+            <w:r>
+              <w:rPr>
+                <w:rFonts w:ascii="Times New Roman" w:eastAsia="SimSun" w:hAnsi="Times New Roman" w:cs="Times New Roman"/>
+                <w:sz w:val="24"/>
+                <w:szCs w:val="24"/>
+              </w:rPr>
+              <w:t>untuk</w:t>
+            </w:r>
+            <w:proofErr w:type="spellEnd"/>
+            <w:r>
+              <w:rPr>
+                <w:rFonts w:ascii="Times New Roman" w:eastAsia="SimSun" w:hAnsi="Times New Roman" w:cs="Times New Roman"/>
+                <w:sz w:val="24"/>
+                <w:szCs w:val="24"/>
+              </w:rPr>
+              <w:t xml:space="preserve"> </w:t>
+            </w:r>
+            <w:proofErr w:type="spellStart"/>
+            <w:r>
+              <w:rPr>
+                <w:rFonts w:ascii="Times New Roman" w:eastAsia="SimSun" w:hAnsi="Times New Roman" w:cs="Times New Roman"/>
+                <w:sz w:val="24"/>
+                <w:szCs w:val="24"/>
+              </w:rPr>
+              <w:t>bisa</w:t>
+            </w:r>
+            <w:proofErr w:type="spellEnd"/>
+            <w:r>
+              <w:rPr>
+                <w:rFonts w:ascii="Times New Roman" w:eastAsia="SimSun" w:hAnsi="Times New Roman" w:cs="Times New Roman"/>
+                <w:sz w:val="24"/>
+                <w:szCs w:val="24"/>
+              </w:rPr>
+              <w:t xml:space="preserve"> </w:t>
+            </w:r>
+            <w:proofErr w:type="spellStart"/>
+            <w:r>
+              <w:rPr>
+                <w:rFonts w:ascii="Times New Roman" w:eastAsia="SimSun" w:hAnsi="Times New Roman" w:cs="Times New Roman"/>
+                <w:sz w:val="24"/>
+                <w:szCs w:val="24"/>
+              </w:rPr>
+              <w:t>menambahkan</w:t>
+            </w:r>
+            <w:proofErr w:type="spellEnd"/>
+            <w:r>
+              <w:rPr>
+                <w:rFonts w:ascii="Times New Roman" w:eastAsia="SimSun" w:hAnsi="Times New Roman" w:cs="Times New Roman"/>
+                <w:sz w:val="24"/>
+                <w:szCs w:val="24"/>
+              </w:rPr>
+              <w:t xml:space="preserve"> </w:t>
+            </w:r>
+            <w:proofErr w:type="spellStart"/>
+            <w:r>
+              <w:rPr>
+                <w:rFonts w:ascii="Times New Roman" w:eastAsia="SimSun" w:hAnsi="Times New Roman" w:cs="Times New Roman"/>
+                <w:sz w:val="24"/>
+                <w:szCs w:val="24"/>
+              </w:rPr>
+              <w:t>tombol</w:t>
+            </w:r>
+            <w:proofErr w:type="spellEnd"/>
+            <w:r>
+              <w:rPr>
+                <w:rFonts w:ascii="Times New Roman" w:eastAsia="SimSun" w:hAnsi="Times New Roman" w:cs="Times New Roman"/>
+                <w:sz w:val="24"/>
+                <w:szCs w:val="24"/>
+              </w:rPr>
+              <w:t xml:space="preserve"> </w:t>
+            </w:r>
+            <w:proofErr w:type="spellStart"/>
+            <w:r>
+              <w:rPr>
+                <w:rFonts w:ascii="Times New Roman" w:eastAsia="SimSun" w:hAnsi="Times New Roman" w:cs="Times New Roman"/>
+                <w:sz w:val="24"/>
+                <w:szCs w:val="24"/>
+              </w:rPr>
+              <w:t>menambah</w:t>
+            </w:r>
+            <w:proofErr w:type="spellEnd"/>
+            <w:r>
+              <w:rPr>
+                <w:rFonts w:ascii="Times New Roman" w:eastAsia="SimSun" w:hAnsi="Times New Roman" w:cs="Times New Roman"/>
+                <w:sz w:val="24"/>
+                <w:szCs w:val="24"/>
+              </w:rPr>
+              <w:t xml:space="preserve"> form </w:t>
+            </w:r>
+            <w:proofErr w:type="spellStart"/>
+            <w:r>
+              <w:rPr>
+                <w:rFonts w:ascii="Times New Roman" w:eastAsia="SimSun" w:hAnsi="Times New Roman" w:cs="Times New Roman"/>
+                <w:sz w:val="24"/>
+                <w:szCs w:val="24"/>
+              </w:rPr>
+              <w:t>untuk</w:t>
+            </w:r>
+            <w:proofErr w:type="spellEnd"/>
+            <w:r>
+              <w:rPr>
+                <w:rFonts w:ascii="Times New Roman" w:eastAsia="SimSun" w:hAnsi="Times New Roman" w:cs="Times New Roman"/>
+                <w:sz w:val="24"/>
+                <w:szCs w:val="24"/>
+              </w:rPr>
+              <w:t xml:space="preserve"> upload </w:t>
+            </w:r>
+            <w:proofErr w:type="spellStart"/>
+            <w:r>
+              <w:rPr>
+                <w:rFonts w:ascii="Times New Roman" w:eastAsia="SimSun" w:hAnsi="Times New Roman" w:cs="Times New Roman"/>
+                <w:sz w:val="24"/>
+                <w:szCs w:val="24"/>
+              </w:rPr>
+              <w:t>untuk</w:t>
+            </w:r>
+            <w:proofErr w:type="spellEnd"/>
+            <w:r>
+              <w:rPr>
+                <w:rFonts w:ascii="Times New Roman" w:eastAsia="SimSun" w:hAnsi="Times New Roman" w:cs="Times New Roman"/>
+                <w:sz w:val="24"/>
+                <w:szCs w:val="24"/>
+              </w:rPr>
+              <w:t xml:space="preserve"> import data </w:t>
+            </w:r>
+            <w:proofErr w:type="spellStart"/>
+            <w:r>
+              <w:rPr>
+                <w:rFonts w:ascii="Times New Roman" w:eastAsia="SimSun" w:hAnsi="Times New Roman" w:cs="Times New Roman"/>
+                <w:sz w:val="24"/>
+                <w:szCs w:val="24"/>
+              </w:rPr>
+              <w:t>barang</w:t>
+            </w:r>
+            <w:proofErr w:type="spellEnd"/>
+          </w:p>
+          <w:p>
+            <w:pPr>
+              <w:rPr>
+                <w:rFonts w:ascii="Times New Roman" w:eastAsia="SimSun" w:hAnsi="Times New Roman" w:cs="Times New Roman"/>
+                <w:sz w:val="24"/>
+                <w:szCs w:val="24"/>
+              </w:rPr>
+            </w:pPr>
+            <w:r>
+              <w:rPr>
+                <w:rFonts w:ascii="Times New Roman" w:eastAsia="SimSun" w:hAnsi="Times New Roman" w:cs="Times New Roman"/>
+                <w:sz w:val="24"/>
+                <w:szCs w:val="24"/>
+              </w:rPr>
+              <w:drawing>
+                <wp:inline distT="0" distB="0" distL="0" distR="0" wp14:anchorId="2D1096B5" wp14:editId="752F8A9C">
+                  <wp:extent cx="4162425" cy="1870075"/>
+                  <wp:effectExtent l="0" t="0" r="9525" b="0"/>
+                  <wp:docPr id="1422100621" name="Picture 1"/>
+                  <wp:cNvGraphicFramePr>
+                    <a:graphicFrameLocks xmlns:a="http://schemas.openxmlformats.org/drawingml/2006/main" noChangeAspect="1"/>
+                  </wp:cNvGraphicFramePr>
+                  <a:graphic xmlns:a="http://schemas.openxmlformats.org/drawingml/2006/main">
+                    <a:graphicData uri="http://schemas.openxmlformats.org/drawingml/2006/picture">
+                      <pic:pic xmlns:pic="http://schemas.openxmlformats.org/drawingml/2006/picture">
+                        <pic:nvPicPr>
+                          <pic:cNvPr id="1422100621" name=""/>
+                          <pic:cNvPicPr/>
+                        </pic:nvPicPr>
+                        <pic:blipFill>
+                          <a:blip r:embed="rId7"/>
+                          <a:stretch>
+                            <a:fillRect/>
+                          </a:stretch>
+                        </pic:blipFill>
+                        <pic:spPr>
+                          <a:xfrm>
+                            <a:off x="0" y="0"/>
+                            <a:ext cx="4167886" cy="1872528"/>
+                          </a:xfrm>
+                          <a:prstGeom prst="rect">
+                            <a:avLst/>
+                          </a:prstGeom>
+                        </pic:spPr>
+                      </pic:pic>
+                    </a:graphicData>
+                  </a:graphic>
+                </wp:inline>
+              </w:drawing>
+            </w:r>
+          </w:p>
+          <w:p>
+            <w:pPr>
+              <w:rPr>
+                <w:rFonts w:ascii="Times New Roman" w:eastAsia="SimSun" w:hAnsi="Times New Roman" w:cs="Times New Roman"/>
+                <w:sz w:val="24"/>
+                <w:szCs w:val="24"/>
+              </w:rPr>
+            </w:pPr>
+          </w:p>
+          <w:p>
+            <w:pPr>
+              <w:rPr>
+                <w:rFonts w:ascii="Times New Roman" w:eastAsia="SimSun" w:hAnsi="Times New Roman" w:cs="Times New Roman"/>
+                <w:sz w:val="24"/>
+                <w:szCs w:val="24"/>
+              </w:rPr>
+            </w:pPr>
+            <w:proofErr w:type="spellStart"/>
+            <w:r>
+              <w:rPr>
+                <w:rFonts w:ascii="Times New Roman" w:eastAsia="SimSun" w:hAnsi="Times New Roman" w:cs="Times New Roman"/>
+                <w:sz w:val="24"/>
+                <w:szCs w:val="24"/>
+              </w:rPr>
+              <w:t>Selanjutnya</w:t>
+            </w:r>
+            <w:proofErr w:type="spellEnd"/>
+            <w:r>
+              <w:rPr>
+                <w:rFonts w:ascii="Times New Roman" w:eastAsia="SimSun" w:hAnsi="Times New Roman" w:cs="Times New Roman"/>
+                <w:sz w:val="24"/>
+                <w:szCs w:val="24"/>
+              </w:rPr>
+              <w:t xml:space="preserve"> </w:t>
+            </w:r>
+            <w:proofErr w:type="spellStart"/>
+            <w:r>
+              <w:rPr>
+                <w:rFonts w:ascii="Times New Roman" w:eastAsia="SimSun" w:hAnsi="Times New Roman" w:cs="Times New Roman"/>
+                <w:sz w:val="24"/>
+                <w:szCs w:val="24"/>
+              </w:rPr>
+              <w:t>kita</w:t>
+            </w:r>
+            <w:proofErr w:type="spellEnd"/>
+            <w:r>
+              <w:rPr>
+                <w:rFonts w:ascii="Times New Roman" w:eastAsia="SimSun" w:hAnsi="Times New Roman" w:cs="Times New Roman"/>
+                <w:sz w:val="24"/>
+                <w:szCs w:val="24"/>
+              </w:rPr>
+              <w:t xml:space="preserve"> </w:t>
+            </w:r>
+            <w:proofErr w:type="spellStart"/>
+            <w:r>
+              <w:rPr>
+                <w:rFonts w:ascii="Times New Roman" w:eastAsia="SimSun" w:hAnsi="Times New Roman" w:cs="Times New Roman"/>
+                <w:sz w:val="24"/>
+                <w:szCs w:val="24"/>
+              </w:rPr>
+              <w:t>buat</w:t>
+            </w:r>
+            <w:proofErr w:type="spellEnd"/>
+            <w:r>
+              <w:rPr>
+                <w:rFonts w:ascii="Times New Roman" w:eastAsia="SimSun" w:hAnsi="Times New Roman" w:cs="Times New Roman"/>
+                <w:sz w:val="24"/>
+                <w:szCs w:val="24"/>
+              </w:rPr>
+              <w:t xml:space="preserve"> view </w:t>
+            </w:r>
+            <w:proofErr w:type="spellStart"/>
+            <w:r>
+              <w:rPr>
+                <w:rFonts w:ascii="Times New Roman" w:eastAsia="SimSun" w:hAnsi="Times New Roman" w:cs="Times New Roman"/>
+                <w:sz w:val="24"/>
+                <w:szCs w:val="24"/>
+              </w:rPr>
+              <w:t>untuk</w:t>
+            </w:r>
+            <w:proofErr w:type="spellEnd"/>
+            <w:r>
+              <w:rPr>
+                <w:rFonts w:ascii="Times New Roman" w:eastAsia="SimSun" w:hAnsi="Times New Roman" w:cs="Times New Roman"/>
+                <w:sz w:val="24"/>
+                <w:szCs w:val="24"/>
+              </w:rPr>
+              <w:t xml:space="preserve"> form upload/import file excel dan download file template_barang.xlsx. Kita </w:t>
+            </w:r>
+            <w:proofErr w:type="spellStart"/>
+            <w:r>
+              <w:rPr>
+                <w:rFonts w:ascii="Times New Roman" w:eastAsia="SimSun" w:hAnsi="Times New Roman" w:cs="Times New Roman"/>
+                <w:sz w:val="24"/>
+                <w:szCs w:val="24"/>
+              </w:rPr>
+              <w:t>beri</w:t>
+            </w:r>
+            <w:proofErr w:type="spellEnd"/>
+            <w:r>
+              <w:rPr>
+                <w:rFonts w:ascii="Times New Roman" w:eastAsia="SimSun" w:hAnsi="Times New Roman" w:cs="Times New Roman"/>
+                <w:sz w:val="24"/>
+                <w:szCs w:val="24"/>
+              </w:rPr>
+              <w:t xml:space="preserve"> nama file </w:t>
+            </w:r>
+            <w:proofErr w:type="spellStart"/>
+            <w:r>
+              <w:rPr>
+                <w:rFonts w:ascii="Times New Roman" w:eastAsia="SimSun" w:hAnsi="Times New Roman" w:cs="Times New Roman"/>
+                <w:sz w:val="24"/>
+                <w:szCs w:val="24"/>
+              </w:rPr>
+              <w:t>dengan</w:t>
+            </w:r>
+            <w:proofErr w:type="spellEnd"/>
+            <w:r>
+              <w:rPr>
+                <w:rFonts w:ascii="Times New Roman" w:eastAsia="SimSun" w:hAnsi="Times New Roman" w:cs="Times New Roman"/>
+                <w:sz w:val="24"/>
+                <w:szCs w:val="24"/>
+              </w:rPr>
+              <w:t xml:space="preserve"> nama </w:t>
+            </w:r>
+            <w:proofErr w:type="spellStart"/>
+            <w:r>
+              <w:rPr>
+                <w:rFonts w:ascii="Times New Roman" w:eastAsia="SimSun" w:hAnsi="Times New Roman" w:cs="Times New Roman"/>
+                <w:sz w:val="24"/>
+                <w:szCs w:val="24"/>
+              </w:rPr>
+              <w:t>barang</w:t>
+            </w:r>
+            <w:proofErr w:type="spellEnd"/>
+            <w:r>
+              <w:rPr>
+                <w:rFonts w:ascii="Times New Roman" w:eastAsia="SimSun" w:hAnsi="Times New Roman" w:cs="Times New Roman"/>
+                <w:sz w:val="24"/>
+                <w:szCs w:val="24"/>
+              </w:rPr>
+              <w:t>/</w:t>
+            </w:r>
+            <w:proofErr w:type="spellStart"/>
+            <w:r>
+              <w:rPr>
+                <w:rFonts w:ascii="Times New Roman" w:eastAsia="SimSun" w:hAnsi="Times New Roman" w:cs="Times New Roman"/>
+                <w:sz w:val="24"/>
+                <w:szCs w:val="24"/>
+              </w:rPr>
+              <w:t>import.blade.php</w:t>
+            </w:r>
+            <w:proofErr w:type="spellEnd"/>
+          </w:p>
+          <w:p>
+            <w:pPr>
+              <w:rPr>
+                <w:rFonts w:ascii="Times New Roman" w:eastAsia="SimSun" w:hAnsi="Times New Roman" w:cs="Times New Roman"/>
+                <w:sz w:val="24"/>
+                <w:szCs w:val="24"/>
+              </w:rPr>
+            </w:pPr>
+          </w:p>
+          <w:p>
+            <w:pPr>
+              <w:rPr>
+                <w:rFonts w:ascii="Times New Roman" w:eastAsia="SimSun" w:hAnsi="Times New Roman" w:cs="Times New Roman"/>
+                <w:sz w:val="24"/>
+                <w:szCs w:val="24"/>
+                <w:lang w:val="en-ID"/>
+              </w:rPr>
+            </w:pPr>
+            <w:r>
+              <w:rPr>
+                <w:rFonts w:ascii="Times New Roman" w:eastAsia="SimSun" w:hAnsi="Times New Roman" w:cs="Times New Roman"/>
+                <w:sz w:val="24"/>
+                <w:szCs w:val="24"/>
+                <w:lang w:val="en-ID"/>
+              </w:rPr>
+              <w:drawing>
+                <wp:inline distT="0" distB="0" distL="0" distR="0" wp14:anchorId="3263661A" wp14:editId="78BF11DB">
+                  <wp:extent cx="4543425" cy="1157463"/>
+                  <wp:effectExtent l="0" t="0" r="0" b="5080"/>
+                  <wp:docPr id="946145746" name="Picture 1"/>
+                  <wp:cNvGraphicFramePr>
+                    <a:graphicFrameLocks xmlns:a="http://schemas.openxmlformats.org/drawingml/2006/main" noChangeAspect="1"/>
+                  </wp:cNvGraphicFramePr>
+                  <a:graphic xmlns:a="http://schemas.openxmlformats.org/drawingml/2006/main">
+                    <a:graphicData uri="http://schemas.openxmlformats.org/drawingml/2006/picture">
+                      <pic:pic xmlns:pic="http://schemas.openxmlformats.org/drawingml/2006/picture">
+                        <pic:nvPicPr>
+                          <pic:cNvPr id="946145746" name=""/>
+                          <pic:cNvPicPr/>
+                        </pic:nvPicPr>
+                        <pic:blipFill>
+                          <a:blip r:embed="rId8"/>
+                          <a:stretch>
+                            <a:fillRect/>
+                          </a:stretch>
+                        </pic:blipFill>
+                        <pic:spPr>
+                          <a:xfrm>
+                            <a:off x="0" y="0"/>
+                            <a:ext cx="4556090" cy="1160689"/>
+                          </a:xfrm>
+                          <a:prstGeom prst="rect">
+                            <a:avLst/>
+                          </a:prstGeom>
+                        </pic:spPr>
+                      </pic:pic>
+                    </a:graphicData>
+                  </a:graphic>
+                </wp:inline>
+              </w:drawing>
+            </w:r>
+          </w:p>
+          <w:p>
+            <w:pPr>
+              <w:rPr>
+                <w:rFonts w:ascii="Times New Roman" w:eastAsia="SimSun" w:hAnsi="Times New Roman" w:cs="Times New Roman"/>
+                <w:sz w:val="24"/>
+                <w:szCs w:val="24"/>
+                <w:lang w:val="en-ID"/>
+              </w:rPr>
+            </w:pPr>
+          </w:p>
+          <w:p>
+            <w:pPr>
+              <w:rPr>
+                <w:rFonts w:ascii="Times New Roman" w:eastAsia="SimSun" w:hAnsi="Times New Roman" w:cs="Times New Roman"/>
+                <w:sz w:val="24"/>
+                <w:szCs w:val="24"/>
+              </w:rPr>
+            </w:pPr>
+            <w:proofErr w:type="spellStart"/>
+            <w:r>
+              <w:rPr>
+                <w:rFonts w:ascii="Times New Roman" w:eastAsia="SimSun" w:hAnsi="Times New Roman" w:cs="Times New Roman"/>
+                <w:sz w:val="24"/>
+                <w:szCs w:val="24"/>
+              </w:rPr>
+              <w:t>Kemudian</w:t>
+            </w:r>
+            <w:proofErr w:type="spellEnd"/>
+            <w:r>
+              <w:rPr>
+                <w:rFonts w:ascii="Times New Roman" w:eastAsia="SimSun" w:hAnsi="Times New Roman" w:cs="Times New Roman"/>
+                <w:sz w:val="24"/>
+                <w:szCs w:val="24"/>
+              </w:rPr>
+              <w:t xml:space="preserve"> </w:t>
+            </w:r>
+            <w:proofErr w:type="spellStart"/>
+            <w:r>
+              <w:rPr>
+                <w:rFonts w:ascii="Times New Roman" w:eastAsia="SimSun" w:hAnsi="Times New Roman" w:cs="Times New Roman"/>
+                <w:sz w:val="24"/>
+                <w:szCs w:val="24"/>
+              </w:rPr>
+              <w:t>kita</w:t>
+            </w:r>
+            <w:proofErr w:type="spellEnd"/>
+            <w:r>
+              <w:rPr>
+                <w:rFonts w:ascii="Times New Roman" w:eastAsia="SimSun" w:hAnsi="Times New Roman" w:cs="Times New Roman"/>
+                <w:sz w:val="24"/>
+                <w:szCs w:val="24"/>
+              </w:rPr>
+              <w:t xml:space="preserve"> </w:t>
+            </w:r>
+            <w:proofErr w:type="spellStart"/>
+            <w:r>
+              <w:rPr>
+                <w:rFonts w:ascii="Times New Roman" w:eastAsia="SimSun" w:hAnsi="Times New Roman" w:cs="Times New Roman"/>
+                <w:sz w:val="24"/>
+                <w:szCs w:val="24"/>
+              </w:rPr>
+              <w:t>modifikasi</w:t>
+            </w:r>
+            <w:proofErr w:type="spellEnd"/>
+            <w:r>
+              <w:rPr>
+                <w:rFonts w:ascii="Times New Roman" w:eastAsia="SimSun" w:hAnsi="Times New Roman" w:cs="Times New Roman"/>
+                <w:sz w:val="24"/>
+                <w:szCs w:val="24"/>
+              </w:rPr>
+              <w:t xml:space="preserve"> route/</w:t>
+            </w:r>
+            <w:proofErr w:type="spellStart"/>
+            <w:r>
+              <w:rPr>
+                <w:rFonts w:ascii="Times New Roman" w:eastAsia="SimSun" w:hAnsi="Times New Roman" w:cs="Times New Roman"/>
+                <w:sz w:val="24"/>
+                <w:szCs w:val="24"/>
+              </w:rPr>
+              <w:t>web.php</w:t>
+            </w:r>
+            <w:proofErr w:type="spellEnd"/>
+            <w:r>
+              <w:rPr>
+                <w:rFonts w:ascii="Times New Roman" w:eastAsia="SimSun" w:hAnsi="Times New Roman" w:cs="Times New Roman"/>
+                <w:sz w:val="24"/>
+                <w:szCs w:val="24"/>
+              </w:rPr>
+              <w:t xml:space="preserve"> </w:t>
+            </w:r>
+            <w:proofErr w:type="spellStart"/>
+            <w:r>
+              <w:rPr>
+                <w:rFonts w:ascii="Times New Roman" w:eastAsia="SimSun" w:hAnsi="Times New Roman" w:cs="Times New Roman"/>
+                <w:sz w:val="24"/>
+                <w:szCs w:val="24"/>
+              </w:rPr>
+              <w:t>untuk</w:t>
+            </w:r>
+            <w:proofErr w:type="spellEnd"/>
+            <w:r>
+              <w:rPr>
+                <w:rFonts w:ascii="Times New Roman" w:eastAsia="SimSun" w:hAnsi="Times New Roman" w:cs="Times New Roman"/>
+                <w:sz w:val="24"/>
+                <w:szCs w:val="24"/>
+              </w:rPr>
+              <w:t xml:space="preserve"> </w:t>
+            </w:r>
+            <w:proofErr w:type="spellStart"/>
+            <w:r>
+              <w:rPr>
+                <w:rFonts w:ascii="Times New Roman" w:eastAsia="SimSun" w:hAnsi="Times New Roman" w:cs="Times New Roman"/>
+                <w:sz w:val="24"/>
+                <w:szCs w:val="24"/>
+              </w:rPr>
+              <w:t>mengakomodir</w:t>
+            </w:r>
+            <w:proofErr w:type="spellEnd"/>
+            <w:r>
+              <w:rPr>
+                <w:rFonts w:ascii="Times New Roman" w:eastAsia="SimSun" w:hAnsi="Times New Roman" w:cs="Times New Roman"/>
+                <w:sz w:val="24"/>
+                <w:szCs w:val="24"/>
+              </w:rPr>
+              <w:t xml:space="preserve"> proses upload file pada menu </w:t>
+            </w:r>
+            <w:proofErr w:type="spellStart"/>
+            <w:r>
+              <w:rPr>
+                <w:rFonts w:ascii="Times New Roman" w:eastAsia="SimSun" w:hAnsi="Times New Roman" w:cs="Times New Roman"/>
+                <w:sz w:val="24"/>
+                <w:szCs w:val="24"/>
+              </w:rPr>
+              <w:t>barang</w:t>
+            </w:r>
+            <w:proofErr w:type="spellEnd"/>
+          </w:p>
+          <w:p>
+            <w:pPr>
+              <w:rPr>
+                <w:rFonts w:ascii="Times New Roman" w:eastAsia="SimSun" w:hAnsi="Times New Roman" w:cs="Times New Roman"/>
+                <w:sz w:val="24"/>
+                <w:szCs w:val="24"/>
+                <w:lang w:val="en-ID"/>
+              </w:rPr>
+            </w:pPr>
+            <w:r>
+              <w:rPr>
+                <w:rFonts w:ascii="Times New Roman" w:eastAsia="SimSun" w:hAnsi="Times New Roman" w:cs="Times New Roman"/>
+                <w:sz w:val="24"/>
+                <w:szCs w:val="24"/>
+                <w:lang w:val="en-ID"/>
+              </w:rPr>
+              <w:drawing>
+                <wp:inline distT="0" distB="0" distL="0" distR="0" wp14:anchorId="2A169D05" wp14:editId="67AE734C">
+                  <wp:extent cx="4733925" cy="276421"/>
+                  <wp:effectExtent l="0" t="0" r="0" b="9525"/>
+                  <wp:docPr id="854126705" name="Picture 1"/>
+                  <wp:cNvGraphicFramePr>
+                    <a:graphicFrameLocks xmlns:a="http://schemas.openxmlformats.org/drawingml/2006/main" noChangeAspect="1"/>
+                  </wp:cNvGraphicFramePr>
+                  <a:graphic xmlns:a="http://schemas.openxmlformats.org/drawingml/2006/main">
+                    <a:graphicData uri="http://schemas.openxmlformats.org/drawingml/2006/picture">
+                      <pic:pic xmlns:pic="http://schemas.openxmlformats.org/drawingml/2006/picture">
+                        <pic:nvPicPr>
+                          <pic:cNvPr id="854126705" name=""/>
+                          <pic:cNvPicPr/>
+                        </pic:nvPicPr>
+                        <pic:blipFill>
+                          <a:blip r:embed="rId9"/>
+                          <a:stretch>
+                            <a:fillRect/>
+                          </a:stretch>
+                        </pic:blipFill>
+                        <pic:spPr>
+                          <a:xfrm>
+                            <a:off x="0" y="0"/>
+                            <a:ext cx="4772657" cy="278683"/>
+                          </a:xfrm>
+                          <a:prstGeom prst="rect">
+                            <a:avLst/>
+                          </a:prstGeom>
+                        </pic:spPr>
+                      </pic:pic>
+                    </a:graphicData>
+                  </a:graphic>
+                </wp:inline>
+              </w:drawing>
+            </w:r>
+          </w:p>
+          <w:p>
+            <w:pPr>
+              <w:rPr>
+                <w:rFonts w:ascii="Times New Roman" w:eastAsia="SimSun" w:hAnsi="Times New Roman" w:cs="Times New Roman"/>
+                <w:sz w:val="24"/>
+                <w:szCs w:val="24"/>
+                <w:lang w:val="en-ID"/>
+              </w:rPr>
+            </w:pPr>
+          </w:p>
+          <w:p>
+            <w:pPr>
+              <w:rPr>
+                <w:rFonts w:ascii="Times New Roman" w:eastAsia="SimSun" w:hAnsi="Times New Roman" w:cs="Times New Roman"/>
+                <w:sz w:val="24"/>
+                <w:szCs w:val="24"/>
+                <w:lang w:val="en-ID"/>
+              </w:rPr>
+            </w:pPr>
+            <w:proofErr w:type="spellStart"/>
+            <w:r>
+              <w:rPr>
+                <w:rFonts w:ascii="Times New Roman" w:eastAsia="SimSun" w:hAnsi="Times New Roman" w:cs="Times New Roman"/>
+                <w:sz w:val="24"/>
+                <w:szCs w:val="24"/>
+                <w:lang w:val="en-ID"/>
+              </w:rPr>
+              <w:t>Untuk</w:t>
+            </w:r>
+            <w:proofErr w:type="spellEnd"/>
+            <w:r>
+              <w:rPr>
+                <w:rFonts w:ascii="Times New Roman" w:eastAsia="SimSun" w:hAnsi="Times New Roman" w:cs="Times New Roman"/>
+                <w:sz w:val="24"/>
+                <w:szCs w:val="24"/>
+                <w:lang w:val="en-ID"/>
+              </w:rPr>
+              <w:t xml:space="preserve"> </w:t>
+            </w:r>
+            <w:proofErr w:type="spellStart"/>
+            <w:r>
+              <w:rPr>
+                <w:rFonts w:ascii="Times New Roman" w:eastAsia="SimSun" w:hAnsi="Times New Roman" w:cs="Times New Roman"/>
+                <w:sz w:val="24"/>
+                <w:szCs w:val="24"/>
+                <w:lang w:val="en-ID"/>
+              </w:rPr>
+              <w:t>bisa</w:t>
+            </w:r>
+            <w:proofErr w:type="spellEnd"/>
+            <w:r>
+              <w:rPr>
+                <w:rFonts w:ascii="Times New Roman" w:eastAsia="SimSun" w:hAnsi="Times New Roman" w:cs="Times New Roman"/>
+                <w:sz w:val="24"/>
+                <w:szCs w:val="24"/>
+                <w:lang w:val="en-ID"/>
+              </w:rPr>
+              <w:t xml:space="preserve"> </w:t>
+            </w:r>
+            <w:proofErr w:type="spellStart"/>
+            <w:r>
+              <w:rPr>
+                <w:rFonts w:ascii="Times New Roman" w:eastAsia="SimSun" w:hAnsi="Times New Roman" w:cs="Times New Roman"/>
+                <w:sz w:val="24"/>
+                <w:szCs w:val="24"/>
+                <w:lang w:val="en-ID"/>
+              </w:rPr>
+              <w:t>membaca</w:t>
+            </w:r>
+            <w:proofErr w:type="spellEnd"/>
+            <w:r>
+              <w:rPr>
+                <w:rFonts w:ascii="Times New Roman" w:eastAsia="SimSun" w:hAnsi="Times New Roman" w:cs="Times New Roman"/>
+                <w:sz w:val="24"/>
+                <w:szCs w:val="24"/>
+                <w:lang w:val="en-ID"/>
+              </w:rPr>
+              <w:t>/</w:t>
+            </w:r>
+            <w:proofErr w:type="spellStart"/>
+            <w:r>
+              <w:rPr>
+                <w:rFonts w:ascii="Times New Roman" w:eastAsia="SimSun" w:hAnsi="Times New Roman" w:cs="Times New Roman"/>
+                <w:sz w:val="24"/>
+                <w:szCs w:val="24"/>
+                <w:lang w:val="en-ID"/>
+              </w:rPr>
+              <w:t>menulis</w:t>
+            </w:r>
+            <w:proofErr w:type="spellEnd"/>
+            <w:r>
+              <w:rPr>
+                <w:rFonts w:ascii="Times New Roman" w:eastAsia="SimSun" w:hAnsi="Times New Roman" w:cs="Times New Roman"/>
+                <w:sz w:val="24"/>
+                <w:szCs w:val="24"/>
+                <w:lang w:val="en-ID"/>
+              </w:rPr>
+              <w:t xml:space="preserve"> file excel, </w:t>
+            </w:r>
+            <w:proofErr w:type="spellStart"/>
+            <w:r>
+              <w:rPr>
+                <w:rFonts w:ascii="Times New Roman" w:eastAsia="SimSun" w:hAnsi="Times New Roman" w:cs="Times New Roman"/>
+                <w:sz w:val="24"/>
+                <w:szCs w:val="24"/>
+                <w:lang w:val="en-ID"/>
+              </w:rPr>
+              <w:t>maka</w:t>
+            </w:r>
+            <w:proofErr w:type="spellEnd"/>
+            <w:r>
+              <w:rPr>
+                <w:rFonts w:ascii="Times New Roman" w:eastAsia="SimSun" w:hAnsi="Times New Roman" w:cs="Times New Roman"/>
+                <w:sz w:val="24"/>
+                <w:szCs w:val="24"/>
+                <w:lang w:val="en-ID"/>
+              </w:rPr>
+              <w:t xml:space="preserve"> </w:t>
+            </w:r>
+            <w:proofErr w:type="spellStart"/>
+            <w:r>
+              <w:rPr>
+                <w:rFonts w:ascii="Times New Roman" w:eastAsia="SimSun" w:hAnsi="Times New Roman" w:cs="Times New Roman"/>
+                <w:sz w:val="24"/>
+                <w:szCs w:val="24"/>
+                <w:lang w:val="en-ID"/>
+              </w:rPr>
+              <w:t>kita</w:t>
+            </w:r>
+            <w:proofErr w:type="spellEnd"/>
+            <w:r>
+              <w:rPr>
+                <w:rFonts w:ascii="Times New Roman" w:eastAsia="SimSun" w:hAnsi="Times New Roman" w:cs="Times New Roman"/>
+                <w:sz w:val="24"/>
+                <w:szCs w:val="24"/>
+                <w:lang w:val="en-ID"/>
+              </w:rPr>
+              <w:t xml:space="preserve"> </w:t>
+            </w:r>
+            <w:proofErr w:type="spellStart"/>
+            <w:r>
+              <w:rPr>
+                <w:rFonts w:ascii="Times New Roman" w:eastAsia="SimSun" w:hAnsi="Times New Roman" w:cs="Times New Roman"/>
+                <w:sz w:val="24"/>
+                <w:szCs w:val="24"/>
+                <w:lang w:val="en-ID"/>
+              </w:rPr>
+              <w:t>butuhkan</w:t>
+            </w:r>
+            <w:proofErr w:type="spellEnd"/>
+            <w:r>
+              <w:rPr>
+                <w:rFonts w:ascii="Times New Roman" w:eastAsia="SimSun" w:hAnsi="Times New Roman" w:cs="Times New Roman"/>
+                <w:sz w:val="24"/>
+                <w:szCs w:val="24"/>
+                <w:lang w:val="en-ID"/>
+              </w:rPr>
+              <w:t xml:space="preserve"> library </w:t>
+            </w:r>
+            <w:proofErr w:type="spellStart"/>
+            <w:r>
+              <w:rPr>
+                <w:rFonts w:ascii="Times New Roman" w:eastAsia="SimSun" w:hAnsi="Times New Roman" w:cs="Times New Roman"/>
+                <w:sz w:val="24"/>
+                <w:szCs w:val="24"/>
+                <w:lang w:val="en-ID"/>
+              </w:rPr>
+              <w:t>untuk</w:t>
+            </w:r>
+            <w:proofErr w:type="spellEnd"/>
+          </w:p>
+          <w:p>
+            <w:pPr>
+              <w:rPr>
+                <w:rFonts w:ascii="Times New Roman" w:eastAsia="SimSun" w:hAnsi="Times New Roman" w:cs="Times New Roman"/>
+                <w:sz w:val="24"/>
+                <w:szCs w:val="24"/>
+                <w:lang w:val="en-ID"/>
+              </w:rPr>
+            </w:pPr>
+            <w:proofErr w:type="spellStart"/>
+            <w:r>
+              <w:rPr>
+                <w:rFonts w:ascii="Times New Roman" w:eastAsia="SimSun" w:hAnsi="Times New Roman" w:cs="Times New Roman"/>
+                <w:sz w:val="24"/>
+                <w:szCs w:val="24"/>
+                <w:lang w:val="en-ID"/>
+              </w:rPr>
+              <w:t>membaca</w:t>
+            </w:r>
+            <w:proofErr w:type="spellEnd"/>
+            <w:r>
+              <w:rPr>
+                <w:rFonts w:ascii="Times New Roman" w:eastAsia="SimSun" w:hAnsi="Times New Roman" w:cs="Times New Roman"/>
+                <w:sz w:val="24"/>
+                <w:szCs w:val="24"/>
+                <w:lang w:val="en-ID"/>
+              </w:rPr>
+              <w:t>/</w:t>
+            </w:r>
+            <w:proofErr w:type="spellStart"/>
+            <w:r>
+              <w:rPr>
+                <w:rFonts w:ascii="Times New Roman" w:eastAsia="SimSun" w:hAnsi="Times New Roman" w:cs="Times New Roman"/>
+                <w:sz w:val="24"/>
+                <w:szCs w:val="24"/>
+                <w:lang w:val="en-ID"/>
+              </w:rPr>
+              <w:t>menulis</w:t>
+            </w:r>
+            <w:proofErr w:type="spellEnd"/>
+            <w:r>
+              <w:rPr>
+                <w:rFonts w:ascii="Times New Roman" w:eastAsia="SimSun" w:hAnsi="Times New Roman" w:cs="Times New Roman"/>
+                <w:sz w:val="24"/>
+                <w:szCs w:val="24"/>
+                <w:lang w:val="en-ID"/>
+              </w:rPr>
+              <w:t xml:space="preserve"> file excel. Jadi </w:t>
+            </w:r>
+            <w:proofErr w:type="spellStart"/>
+            <w:r>
+              <w:rPr>
+                <w:rFonts w:ascii="Times New Roman" w:eastAsia="SimSun" w:hAnsi="Times New Roman" w:cs="Times New Roman"/>
+                <w:sz w:val="24"/>
+                <w:szCs w:val="24"/>
+                <w:lang w:val="en-ID"/>
+              </w:rPr>
+              <w:t>kita</w:t>
+            </w:r>
+            <w:proofErr w:type="spellEnd"/>
+            <w:r>
+              <w:rPr>
+                <w:rFonts w:ascii="Times New Roman" w:eastAsia="SimSun" w:hAnsi="Times New Roman" w:cs="Times New Roman"/>
+                <w:sz w:val="24"/>
+                <w:szCs w:val="24"/>
+                <w:lang w:val="en-ID"/>
+              </w:rPr>
+              <w:t xml:space="preserve"> </w:t>
+            </w:r>
+            <w:proofErr w:type="spellStart"/>
+            <w:r>
+              <w:rPr>
+                <w:rFonts w:ascii="Times New Roman" w:eastAsia="SimSun" w:hAnsi="Times New Roman" w:cs="Times New Roman"/>
+                <w:sz w:val="24"/>
+                <w:szCs w:val="24"/>
+                <w:lang w:val="en-ID"/>
+              </w:rPr>
+              <w:t>bisa</w:t>
+            </w:r>
+            <w:proofErr w:type="spellEnd"/>
+            <w:r>
+              <w:rPr>
+                <w:rFonts w:ascii="Times New Roman" w:eastAsia="SimSun" w:hAnsi="Times New Roman" w:cs="Times New Roman"/>
+                <w:sz w:val="24"/>
+                <w:szCs w:val="24"/>
+                <w:lang w:val="en-ID"/>
+              </w:rPr>
+              <w:t xml:space="preserve"> </w:t>
+            </w:r>
+            <w:proofErr w:type="spellStart"/>
+            <w:r>
+              <w:rPr>
+                <w:rFonts w:ascii="Times New Roman" w:eastAsia="SimSun" w:hAnsi="Times New Roman" w:cs="Times New Roman"/>
+                <w:sz w:val="24"/>
+                <w:szCs w:val="24"/>
+                <w:lang w:val="en-ID"/>
+              </w:rPr>
+              <w:t>memakai</w:t>
+            </w:r>
+            <w:proofErr w:type="spellEnd"/>
+            <w:r>
+              <w:rPr>
+                <w:rFonts w:ascii="Times New Roman" w:eastAsia="SimSun" w:hAnsi="Times New Roman" w:cs="Times New Roman"/>
+                <w:sz w:val="24"/>
+                <w:szCs w:val="24"/>
+                <w:lang w:val="en-ID"/>
+              </w:rPr>
+              <w:t xml:space="preserve"> library </w:t>
+            </w:r>
+            <w:proofErr w:type="spellStart"/>
+            <w:r>
+              <w:rPr>
+                <w:rFonts w:ascii="Times New Roman" w:eastAsia="SimSun" w:hAnsi="Times New Roman" w:cs="Times New Roman"/>
+                <w:sz w:val="24"/>
+                <w:szCs w:val="24"/>
+                <w:lang w:val="en-ID"/>
+              </w:rPr>
+              <w:t>phpoffice</w:t>
+            </w:r>
+            <w:proofErr w:type="spellEnd"/>
+            <w:r>
+              <w:rPr>
+                <w:rFonts w:ascii="Times New Roman" w:eastAsia="SimSun" w:hAnsi="Times New Roman" w:cs="Times New Roman"/>
+                <w:sz w:val="24"/>
+                <w:szCs w:val="24"/>
+                <w:lang w:val="en-ID"/>
+              </w:rPr>
+              <w:t>/</w:t>
+            </w:r>
+            <w:proofErr w:type="spellStart"/>
+            <w:r>
+              <w:rPr>
+                <w:rFonts w:ascii="Times New Roman" w:eastAsia="SimSun" w:hAnsi="Times New Roman" w:cs="Times New Roman"/>
+                <w:sz w:val="24"/>
+                <w:szCs w:val="24"/>
+                <w:lang w:val="en-ID"/>
+              </w:rPr>
+              <w:t>phpspreadsheet</w:t>
+            </w:r>
+            <w:proofErr w:type="spellEnd"/>
+            <w:r>
+              <w:rPr>
+                <w:rFonts w:ascii="Times New Roman" w:eastAsia="SimSun" w:hAnsi="Times New Roman" w:cs="Times New Roman"/>
+                <w:sz w:val="24"/>
+                <w:szCs w:val="24"/>
+                <w:lang w:val="en-ID"/>
+              </w:rPr>
+              <w:t>.</w:t>
+            </w:r>
+          </w:p>
+          <w:p>
+            <w:pPr>
+              <w:rPr>
+                <w:rFonts w:ascii="Times New Roman" w:eastAsia="SimSun" w:hAnsi="Times New Roman" w:cs="Times New Roman"/>
+                <w:sz w:val="24"/>
+                <w:szCs w:val="24"/>
+                <w:lang w:val="en-ID"/>
+              </w:rPr>
+            </w:pPr>
+            <w:r>
+              <w:rPr>
+                <w:rFonts w:ascii="Times New Roman" w:eastAsia="SimSun" w:hAnsi="Times New Roman" w:cs="Times New Roman"/>
+                <w:sz w:val="24"/>
+                <w:szCs w:val="24"/>
+                <w:lang w:val="en-ID"/>
+              </w:rPr>
+              <w:t xml:space="preserve">Kita </w:t>
+            </w:r>
+            <w:proofErr w:type="spellStart"/>
+            <w:r>
+              <w:rPr>
+                <w:rFonts w:ascii="Times New Roman" w:eastAsia="SimSun" w:hAnsi="Times New Roman" w:cs="Times New Roman"/>
+                <w:sz w:val="24"/>
+                <w:szCs w:val="24"/>
+                <w:lang w:val="en-ID"/>
+              </w:rPr>
+              <w:t>ketikkan</w:t>
+            </w:r>
+            <w:proofErr w:type="spellEnd"/>
+            <w:r>
+              <w:rPr>
+                <w:rFonts w:ascii="Times New Roman" w:eastAsia="SimSun" w:hAnsi="Times New Roman" w:cs="Times New Roman"/>
+                <w:sz w:val="24"/>
+                <w:szCs w:val="24"/>
+                <w:lang w:val="en-ID"/>
+              </w:rPr>
+              <w:t xml:space="preserve"> </w:t>
+            </w:r>
+            <w:proofErr w:type="spellStart"/>
+            <w:r>
+              <w:rPr>
+                <w:rFonts w:ascii="Times New Roman" w:eastAsia="SimSun" w:hAnsi="Times New Roman" w:cs="Times New Roman"/>
+                <w:sz w:val="24"/>
+                <w:szCs w:val="24"/>
+                <w:lang w:val="en-ID"/>
+              </w:rPr>
+              <w:t>perintah</w:t>
+            </w:r>
+            <w:proofErr w:type="spellEnd"/>
+            <w:r>
+              <w:rPr>
+                <w:rFonts w:ascii="Times New Roman" w:eastAsia="SimSun" w:hAnsi="Times New Roman" w:cs="Times New Roman"/>
+                <w:sz w:val="24"/>
+                <w:szCs w:val="24"/>
+                <w:lang w:val="en-ID"/>
+              </w:rPr>
+              <w:t xml:space="preserve"> di terminal/CMD</w:t>
+            </w:r>
+          </w:p>
+          <w:p>
+            <w:pPr>
+              <w:rPr>
+                <w:rFonts w:ascii="Times New Roman" w:eastAsia="SimSun" w:hAnsi="Times New Roman" w:cs="Times New Roman"/>
+                <w:sz w:val="24"/>
+                <w:szCs w:val="24"/>
+                <w:lang w:val="en-ID"/>
+              </w:rPr>
+            </w:pPr>
+            <w:r>
+              <w:rPr>
+                <w:rFonts w:ascii="Times New Roman" w:eastAsia="SimSun" w:hAnsi="Times New Roman" w:cs="Times New Roman"/>
+                <w:sz w:val="24"/>
+                <w:szCs w:val="24"/>
+                <w:lang w:val="en-ID"/>
+              </w:rPr>
+              <w:drawing>
+                <wp:inline distT="0" distB="0" distL="0" distR="0" wp14:anchorId="04902ACF" wp14:editId="589833B1">
+                  <wp:extent cx="4843760" cy="428625"/>
+                  <wp:effectExtent l="0" t="0" r="0" b="0"/>
+                  <wp:docPr id="375864383" name="Picture 1"/>
+                  <wp:cNvGraphicFramePr>
+                    <a:graphicFrameLocks xmlns:a="http://schemas.openxmlformats.org/drawingml/2006/main" noChangeAspect="1"/>
+                  </wp:cNvGraphicFramePr>
+                  <a:graphic xmlns:a="http://schemas.openxmlformats.org/drawingml/2006/main">
+                    <a:graphicData uri="http://schemas.openxmlformats.org/drawingml/2006/picture">
+                      <pic:pic xmlns:pic="http://schemas.openxmlformats.org/drawingml/2006/picture">
+                        <pic:nvPicPr>
+                          <pic:cNvPr id="375864383" name=""/>
+                          <pic:cNvPicPr/>
+                        </pic:nvPicPr>
+                        <pic:blipFill>
+                          <a:blip r:embed="rId10"/>
+                          <a:stretch>
+                            <a:fillRect/>
+                          </a:stretch>
+                        </pic:blipFill>
+                        <pic:spPr>
+                          <a:xfrm>
+                            <a:off x="0" y="0"/>
+                            <a:ext cx="4873461" cy="431253"/>
+                          </a:xfrm>
+                          <a:prstGeom prst="rect">
+                            <a:avLst/>
+                          </a:prstGeom>
+                        </pic:spPr>
+                      </pic:pic>
+                    </a:graphicData>
+                  </a:graphic>
+                </wp:inline>
+              </w:drawing>
+            </w:r>
+          </w:p>
+          <w:p>
+            <w:pPr>
+              <w:rPr>
+                <w:rFonts w:ascii="Times New Roman" w:eastAsia="SimSun" w:hAnsi="Times New Roman" w:cs="Times New Roman"/>
+                <w:sz w:val="24"/>
+                <w:szCs w:val="24"/>
+              </w:rPr>
+            </w:pPr>
+            <w:proofErr w:type="spellStart"/>
+            <w:r>
+              <w:rPr>
+                <w:rFonts w:ascii="Times New Roman" w:eastAsia="SimSun" w:hAnsi="Times New Roman" w:cs="Times New Roman"/>
+                <w:sz w:val="24"/>
+                <w:szCs w:val="24"/>
+              </w:rPr>
+              <w:lastRenderedPageBreak/>
+              <w:t>Selanjutnya</w:t>
+            </w:r>
+            <w:proofErr w:type="spellEnd"/>
+            <w:r>
+              <w:rPr>
+                <w:rFonts w:ascii="Times New Roman" w:eastAsia="SimSun" w:hAnsi="Times New Roman" w:cs="Times New Roman"/>
+                <w:sz w:val="24"/>
+                <w:szCs w:val="24"/>
+              </w:rPr>
+              <w:t xml:space="preserve"> </w:t>
+            </w:r>
+            <w:proofErr w:type="spellStart"/>
+            <w:r>
+              <w:rPr>
+                <w:rFonts w:ascii="Times New Roman" w:eastAsia="SimSun" w:hAnsi="Times New Roman" w:cs="Times New Roman"/>
+                <w:sz w:val="24"/>
+                <w:szCs w:val="24"/>
+              </w:rPr>
+              <w:t>kita</w:t>
+            </w:r>
+            <w:proofErr w:type="spellEnd"/>
+            <w:r>
+              <w:rPr>
+                <w:rFonts w:ascii="Times New Roman" w:eastAsia="SimSun" w:hAnsi="Times New Roman" w:cs="Times New Roman"/>
+                <w:sz w:val="24"/>
+                <w:szCs w:val="24"/>
+              </w:rPr>
+              <w:t xml:space="preserve"> </w:t>
+            </w:r>
+            <w:proofErr w:type="spellStart"/>
+            <w:r>
+              <w:rPr>
+                <w:rFonts w:ascii="Times New Roman" w:eastAsia="SimSun" w:hAnsi="Times New Roman" w:cs="Times New Roman"/>
+                <w:sz w:val="24"/>
+                <w:szCs w:val="24"/>
+              </w:rPr>
+              <w:t>modifikasi</w:t>
+            </w:r>
+            <w:proofErr w:type="spellEnd"/>
+            <w:r>
+              <w:rPr>
+                <w:rFonts w:ascii="Times New Roman" w:eastAsia="SimSun" w:hAnsi="Times New Roman" w:cs="Times New Roman"/>
+                <w:sz w:val="24"/>
+                <w:szCs w:val="24"/>
+              </w:rPr>
+              <w:t xml:space="preserve"> file </w:t>
+            </w:r>
+            <w:proofErr w:type="spellStart"/>
+            <w:r>
+              <w:rPr>
+                <w:rFonts w:ascii="Times New Roman" w:eastAsia="SimSun" w:hAnsi="Times New Roman" w:cs="Times New Roman"/>
+                <w:sz w:val="24"/>
+                <w:szCs w:val="24"/>
+              </w:rPr>
+              <w:t>BarangController.php</w:t>
+            </w:r>
+            <w:proofErr w:type="spellEnd"/>
+            <w:r>
+              <w:rPr>
+                <w:rFonts w:ascii="Times New Roman" w:eastAsia="SimSun" w:hAnsi="Times New Roman" w:cs="Times New Roman"/>
+                <w:sz w:val="24"/>
+                <w:szCs w:val="24"/>
+              </w:rPr>
+              <w:t xml:space="preserve"> </w:t>
+            </w:r>
+            <w:proofErr w:type="spellStart"/>
+            <w:r>
+              <w:rPr>
+                <w:rFonts w:ascii="Times New Roman" w:eastAsia="SimSun" w:hAnsi="Times New Roman" w:cs="Times New Roman"/>
+                <w:sz w:val="24"/>
+                <w:szCs w:val="24"/>
+              </w:rPr>
+              <w:t>untuk</w:t>
+            </w:r>
+            <w:proofErr w:type="spellEnd"/>
+            <w:r>
+              <w:rPr>
+                <w:rFonts w:ascii="Times New Roman" w:eastAsia="SimSun" w:hAnsi="Times New Roman" w:cs="Times New Roman"/>
+                <w:sz w:val="24"/>
+                <w:szCs w:val="24"/>
+              </w:rPr>
+              <w:t xml:space="preserve"> </w:t>
+            </w:r>
+            <w:proofErr w:type="spellStart"/>
+            <w:r>
+              <w:rPr>
+                <w:rFonts w:ascii="Times New Roman" w:eastAsia="SimSun" w:hAnsi="Times New Roman" w:cs="Times New Roman"/>
+                <w:sz w:val="24"/>
+                <w:szCs w:val="24"/>
+              </w:rPr>
+              <w:t>memproses</w:t>
+            </w:r>
+            <w:proofErr w:type="spellEnd"/>
+            <w:r>
+              <w:rPr>
+                <w:rFonts w:ascii="Times New Roman" w:eastAsia="SimSun" w:hAnsi="Times New Roman" w:cs="Times New Roman"/>
+                <w:sz w:val="24"/>
+                <w:szCs w:val="24"/>
+              </w:rPr>
+              <w:t xml:space="preserve"> data</w:t>
+            </w:r>
+          </w:p>
+          <w:p>
+            <w:pPr>
+              <w:rPr>
+                <w:rFonts w:ascii="Times New Roman" w:eastAsia="SimSun" w:hAnsi="Times New Roman" w:cs="Times New Roman"/>
+                <w:sz w:val="24"/>
+                <w:szCs w:val="24"/>
+              </w:rPr>
+            </w:pPr>
+          </w:p>
+          <w:p>
+            <w:pPr>
+              <w:rPr>
+                <w:rFonts w:ascii="Times New Roman" w:eastAsia="SimSun" w:hAnsi="Times New Roman" w:cs="Times New Roman"/>
+                <w:sz w:val="24"/>
+                <w:szCs w:val="24"/>
+                <w:lang w:val="en-ID"/>
+              </w:rPr>
+            </w:pPr>
+            <w:r>
+              <w:rPr>
+                <w:rFonts w:ascii="Times New Roman" w:eastAsia="SimSun" w:hAnsi="Times New Roman" w:cs="Times New Roman"/>
+                <w:sz w:val="24"/>
+                <w:szCs w:val="24"/>
+                <w:lang w:val="en-ID"/>
+              </w:rPr>
+              <w:drawing>
+                <wp:inline distT="0" distB="0" distL="0" distR="0" wp14:anchorId="7FA69513" wp14:editId="5E0C4F14">
+                  <wp:extent cx="3352800" cy="3063779"/>
+                  <wp:effectExtent l="0" t="0" r="0" b="3810"/>
+                  <wp:docPr id="1202684425" name="Picture 1"/>
+                  <wp:cNvGraphicFramePr>
+                    <a:graphicFrameLocks xmlns:a="http://schemas.openxmlformats.org/drawingml/2006/main" noChangeAspect="1"/>
+                  </wp:cNvGraphicFramePr>
+                  <a:graphic xmlns:a="http://schemas.openxmlformats.org/drawingml/2006/main">
+                    <a:graphicData uri="http://schemas.openxmlformats.org/drawingml/2006/picture">
+                      <pic:pic xmlns:pic="http://schemas.openxmlformats.org/drawingml/2006/picture">
+                        <pic:nvPicPr>
+                          <pic:cNvPr id="1202684425" name=""/>
+                          <pic:cNvPicPr/>
+                        </pic:nvPicPr>
+                        <pic:blipFill>
+                          <a:blip r:embed="rId11"/>
+                          <a:stretch>
+                            <a:fillRect/>
+                          </a:stretch>
+                        </pic:blipFill>
+                        <pic:spPr>
+                          <a:xfrm>
+                            <a:off x="0" y="0"/>
+                            <a:ext cx="3354187" cy="3065046"/>
+                          </a:xfrm>
+                          <a:prstGeom prst="rect">
+                            <a:avLst/>
+                          </a:prstGeom>
+                        </pic:spPr>
+                      </pic:pic>
+                    </a:graphicData>
+                  </a:graphic>
+                </wp:inline>
+              </w:drawing>
+            </w:r>
+          </w:p>
+          <w:p>
+            <w:pPr>
+              <w:rPr>
+                <w:rFonts w:ascii="Times New Roman" w:eastAsia="SimSun" w:hAnsi="Times New Roman" w:cs="Times New Roman"/>
+                <w:sz w:val="24"/>
+                <w:szCs w:val="24"/>
+                <w:lang w:val="en-ID"/>
+              </w:rPr>
+            </w:pPr>
+          </w:p>
+          <w:p>
+            <w:pPr>
+              <w:rPr>
+                <w:rFonts w:ascii="Times New Roman" w:eastAsia="SimSun" w:hAnsi="Times New Roman" w:cs="Times New Roman"/>
+                <w:sz w:val="24"/>
+                <w:szCs w:val="24"/>
+              </w:rPr>
+            </w:pPr>
+            <w:proofErr w:type="spellStart"/>
+            <w:r>
+              <w:rPr>
+                <w:rFonts w:ascii="Times New Roman" w:eastAsia="SimSun" w:hAnsi="Times New Roman" w:cs="Times New Roman"/>
+                <w:sz w:val="24"/>
+                <w:szCs w:val="24"/>
+              </w:rPr>
+              <w:t>Sekarang</w:t>
+            </w:r>
+            <w:proofErr w:type="spellEnd"/>
+            <w:r>
+              <w:rPr>
+                <w:rFonts w:ascii="Times New Roman" w:eastAsia="SimSun" w:hAnsi="Times New Roman" w:cs="Times New Roman"/>
+                <w:sz w:val="24"/>
+                <w:szCs w:val="24"/>
+              </w:rPr>
+              <w:t xml:space="preserve"> </w:t>
+            </w:r>
+            <w:proofErr w:type="spellStart"/>
+            <w:r>
+              <w:rPr>
+                <w:rFonts w:ascii="Times New Roman" w:eastAsia="SimSun" w:hAnsi="Times New Roman" w:cs="Times New Roman"/>
+                <w:sz w:val="24"/>
+                <w:szCs w:val="24"/>
+              </w:rPr>
+              <w:t>kita</w:t>
+            </w:r>
+            <w:proofErr w:type="spellEnd"/>
+            <w:r>
+              <w:rPr>
+                <w:rFonts w:ascii="Times New Roman" w:eastAsia="SimSun" w:hAnsi="Times New Roman" w:cs="Times New Roman"/>
+                <w:sz w:val="24"/>
+                <w:szCs w:val="24"/>
+              </w:rPr>
+              <w:t xml:space="preserve"> </w:t>
+            </w:r>
+            <w:proofErr w:type="spellStart"/>
+            <w:r>
+              <w:rPr>
+                <w:rFonts w:ascii="Times New Roman" w:eastAsia="SimSun" w:hAnsi="Times New Roman" w:cs="Times New Roman"/>
+                <w:sz w:val="24"/>
+                <w:szCs w:val="24"/>
+              </w:rPr>
+              <w:t>coba</w:t>
+            </w:r>
+            <w:proofErr w:type="spellEnd"/>
+            <w:r>
+              <w:rPr>
+                <w:rFonts w:ascii="Times New Roman" w:eastAsia="SimSun" w:hAnsi="Times New Roman" w:cs="Times New Roman"/>
+                <w:sz w:val="24"/>
+                <w:szCs w:val="24"/>
+              </w:rPr>
+              <w:t xml:space="preserve"> </w:t>
+            </w:r>
+            <w:proofErr w:type="spellStart"/>
+            <w:r>
+              <w:rPr>
+                <w:rFonts w:ascii="Times New Roman" w:eastAsia="SimSun" w:hAnsi="Times New Roman" w:cs="Times New Roman"/>
+                <w:sz w:val="24"/>
+                <w:szCs w:val="24"/>
+              </w:rPr>
+              <w:t>jalankan</w:t>
+            </w:r>
+            <w:proofErr w:type="spellEnd"/>
+            <w:r>
+              <w:rPr>
+                <w:rFonts w:ascii="Times New Roman" w:eastAsia="SimSun" w:hAnsi="Times New Roman" w:cs="Times New Roman"/>
+                <w:sz w:val="24"/>
+                <w:szCs w:val="24"/>
+              </w:rPr>
+              <w:t xml:space="preserve"> browser dan </w:t>
+            </w:r>
+            <w:proofErr w:type="spellStart"/>
+            <w:r>
+              <w:rPr>
+                <w:rFonts w:ascii="Times New Roman" w:eastAsia="SimSun" w:hAnsi="Times New Roman" w:cs="Times New Roman"/>
+                <w:sz w:val="24"/>
+                <w:szCs w:val="24"/>
+              </w:rPr>
+              <w:t>klik</w:t>
+            </w:r>
+            <w:proofErr w:type="spellEnd"/>
+            <w:r>
+              <w:rPr>
+                <w:rFonts w:ascii="Times New Roman" w:eastAsia="SimSun" w:hAnsi="Times New Roman" w:cs="Times New Roman"/>
+                <w:sz w:val="24"/>
+                <w:szCs w:val="24"/>
+              </w:rPr>
+              <w:t xml:space="preserve"> </w:t>
+            </w:r>
+            <w:proofErr w:type="spellStart"/>
+            <w:r>
+              <w:rPr>
+                <w:rFonts w:ascii="Times New Roman" w:eastAsia="SimSun" w:hAnsi="Times New Roman" w:cs="Times New Roman"/>
+                <w:sz w:val="24"/>
+                <w:szCs w:val="24"/>
+              </w:rPr>
+              <w:t>tombol</w:t>
+            </w:r>
+            <w:proofErr w:type="spellEnd"/>
+            <w:r>
+              <w:rPr>
+                <w:rFonts w:ascii="Times New Roman" w:eastAsia="SimSun" w:hAnsi="Times New Roman" w:cs="Times New Roman"/>
+                <w:sz w:val="24"/>
+                <w:szCs w:val="24"/>
+              </w:rPr>
+              <w:t xml:space="preserve"> import pada menu Barang</w:t>
+            </w:r>
+          </w:p>
+          <w:p>
+            <w:pPr>
+              <w:rPr>
+                <w:rFonts w:ascii="Times New Roman" w:eastAsia="SimSun" w:hAnsi="Times New Roman" w:cs="Times New Roman"/>
+                <w:sz w:val="24"/>
+                <w:szCs w:val="24"/>
+                <w:lang w:val="en-ID"/>
+              </w:rPr>
+            </w:pPr>
+            <w:r>
+              <w:rPr>
+                <w:rFonts w:ascii="Times New Roman" w:eastAsia="SimSun" w:hAnsi="Times New Roman" w:cs="Times New Roman"/>
+                <w:sz w:val="24"/>
+                <w:szCs w:val="24"/>
+                <w:lang w:val="en-ID"/>
+              </w:rPr>
+              <w:drawing>
+                <wp:inline distT="0" distB="0" distL="0" distR="0" wp14:anchorId="28743B8D" wp14:editId="6859B4BA">
+                  <wp:extent cx="4562475" cy="2492168"/>
+                  <wp:effectExtent l="0" t="0" r="0" b="3810"/>
+                  <wp:docPr id="108173318" name="Picture 1"/>
+                  <wp:cNvGraphicFramePr>
+                    <a:graphicFrameLocks xmlns:a="http://schemas.openxmlformats.org/drawingml/2006/main" noChangeAspect="1"/>
+                  </wp:cNvGraphicFramePr>
+                  <a:graphic xmlns:a="http://schemas.openxmlformats.org/drawingml/2006/main">
+                    <a:graphicData uri="http://schemas.openxmlformats.org/drawingml/2006/picture">
+                      <pic:pic xmlns:pic="http://schemas.openxmlformats.org/drawingml/2006/picture">
+                        <pic:nvPicPr>
+                          <pic:cNvPr id="108173318" name=""/>
+                          <pic:cNvPicPr/>
+                        </pic:nvPicPr>
+                        <pic:blipFill>
+                          <a:blip r:embed="rId12"/>
+                          <a:stretch>
+                            <a:fillRect/>
+                          </a:stretch>
+                        </pic:blipFill>
+                        <pic:spPr>
+                          <a:xfrm>
+                            <a:off x="0" y="0"/>
+                            <a:ext cx="4572201" cy="2497481"/>
+                          </a:xfrm>
+                          <a:prstGeom prst="rect">
+                            <a:avLst/>
+                          </a:prstGeom>
+                        </pic:spPr>
+                      </pic:pic>
+                    </a:graphicData>
+                  </a:graphic>
+                </wp:inline>
+              </w:drawing>
+            </w:r>
+          </w:p>
+          <w:p>
+            <w:pPr>
+              <w:rPr>
+                <w:rFonts w:ascii="Times New Roman" w:eastAsia="SimSun" w:hAnsi="Times New Roman" w:cs="Times New Roman"/>
+                <w:sz w:val="24"/>
+                <w:szCs w:val="24"/>
+                <w:lang w:val="en-ID"/>
+              </w:rPr>
+            </w:pPr>
+          </w:p>
+          <w:p>
+            <w:pPr>
+              <w:rPr>
+                <w:rFonts w:ascii="Times New Roman" w:eastAsia="SimSun" w:hAnsi="Times New Roman" w:cs="Times New Roman"/>
+                <w:sz w:val="24"/>
+                <w:szCs w:val="24"/>
+                <w:lang w:val="en-ID"/>
+              </w:rPr>
+            </w:pPr>
+            <w:r>
+              <w:rPr>
+                <w:rFonts w:ascii="Times New Roman" w:eastAsia="SimSun" w:hAnsi="Times New Roman" w:cs="Times New Roman"/>
+                <w:sz w:val="24"/>
+                <w:szCs w:val="24"/>
+                <w:lang w:val="en-ID"/>
+              </w:rPr>
+              <w:drawing>
+                <wp:inline distT="0" distB="0" distL="0" distR="0" wp14:anchorId="01BD60EB" wp14:editId="196A4A74">
+                  <wp:extent cx="4600575" cy="1709291"/>
+                  <wp:effectExtent l="0" t="0" r="0" b="5715"/>
+                  <wp:docPr id="703198786" name="Picture 1"/>
+                  <wp:cNvGraphicFramePr>
+                    <a:graphicFrameLocks xmlns:a="http://schemas.openxmlformats.org/drawingml/2006/main" noChangeAspect="1"/>
+                  </wp:cNvGraphicFramePr>
+                  <a:graphic xmlns:a="http://schemas.openxmlformats.org/drawingml/2006/main">
+                    <a:graphicData uri="http://schemas.openxmlformats.org/drawingml/2006/picture">
+                      <pic:pic xmlns:pic="http://schemas.openxmlformats.org/drawingml/2006/picture">
+                        <pic:nvPicPr>
+                          <pic:cNvPr id="703198786" name=""/>
+                          <pic:cNvPicPr/>
+                        </pic:nvPicPr>
+                        <pic:blipFill>
+                          <a:blip r:embed="rId13"/>
+                          <a:stretch>
+                            <a:fillRect/>
+                          </a:stretch>
+                        </pic:blipFill>
+                        <pic:spPr>
+                          <a:xfrm>
+                            <a:off x="0" y="0"/>
+                            <a:ext cx="4605742" cy="1711211"/>
+                          </a:xfrm>
+                          <a:prstGeom prst="rect">
+                            <a:avLst/>
+                          </a:prstGeom>
+                        </pic:spPr>
+                      </pic:pic>
+                    </a:graphicData>
+                  </a:graphic>
+                </wp:inline>
+              </w:drawing>
+            </w:r>
+          </w:p>
+          <w:p>
+            <w:pPr>
+              <w:rPr>
+                <w:rFonts w:ascii="Times New Roman" w:eastAsia="SimSun" w:hAnsi="Times New Roman" w:cs="Times New Roman"/>
+                <w:sz w:val="24"/>
+                <w:szCs w:val="24"/>
+                <w:lang w:val="en-ID"/>
+              </w:rPr>
+            </w:pPr>
+          </w:p>
+          <w:p>
+            <w:pPr>
+              <w:rPr>
+                <w:rFonts w:ascii="Times New Roman" w:eastAsia="SimSun" w:hAnsi="Times New Roman" w:cs="Times New Roman"/>
+                <w:sz w:val="24"/>
+                <w:szCs w:val="24"/>
+                <w:lang w:val="en-ID"/>
+              </w:rPr>
+            </w:pPr>
+          </w:p>
+          <w:p>
+            <w:pPr>
+              <w:rPr>
+                <w:rFonts w:ascii="Times New Roman" w:eastAsia="SimSun" w:hAnsi="Times New Roman" w:cs="Times New Roman"/>
+                <w:sz w:val="24"/>
+                <w:szCs w:val="24"/>
+                <w:lang w:val="en-ID"/>
+              </w:rPr>
+            </w:pPr>
+          </w:p>
+          <w:p>
+            <w:pPr>
+              <w:rPr>
+                <w:rFonts w:ascii="Times New Roman" w:eastAsia="SimSun" w:hAnsi="Times New Roman" w:cs="Times New Roman"/>
+                <w:sz w:val="24"/>
+                <w:szCs w:val="24"/>
+              </w:rPr>
+            </w:pPr>
+            <w:r>
+              <w:rPr>
+                <w:rFonts w:ascii="Times New Roman" w:eastAsia="SimSun" w:hAnsi="Times New Roman" w:cs="Times New Roman"/>
+                <w:sz w:val="24"/>
+                <w:szCs w:val="24"/>
+              </w:rPr>
+              <w:t xml:space="preserve">Kita upload template data yang </w:t>
+            </w:r>
+            <w:proofErr w:type="spellStart"/>
+            <w:r>
+              <w:rPr>
+                <w:rFonts w:ascii="Times New Roman" w:eastAsia="SimSun" w:hAnsi="Times New Roman" w:cs="Times New Roman"/>
+                <w:sz w:val="24"/>
+                <w:szCs w:val="24"/>
+              </w:rPr>
+              <w:t>sudah</w:t>
+            </w:r>
+            <w:proofErr w:type="spellEnd"/>
+            <w:r>
+              <w:rPr>
+                <w:rFonts w:ascii="Times New Roman" w:eastAsia="SimSun" w:hAnsi="Times New Roman" w:cs="Times New Roman"/>
+                <w:sz w:val="24"/>
+                <w:szCs w:val="24"/>
+              </w:rPr>
+              <w:t xml:space="preserve"> </w:t>
+            </w:r>
+            <w:proofErr w:type="spellStart"/>
+            <w:r>
+              <w:rPr>
+                <w:rFonts w:ascii="Times New Roman" w:eastAsia="SimSun" w:hAnsi="Times New Roman" w:cs="Times New Roman"/>
+                <w:sz w:val="24"/>
+                <w:szCs w:val="24"/>
+              </w:rPr>
+              <w:t>kita</w:t>
+            </w:r>
+            <w:proofErr w:type="spellEnd"/>
+            <w:r>
+              <w:rPr>
+                <w:rFonts w:ascii="Times New Roman" w:eastAsia="SimSun" w:hAnsi="Times New Roman" w:cs="Times New Roman"/>
+                <w:sz w:val="24"/>
+                <w:szCs w:val="24"/>
+              </w:rPr>
+              <w:t xml:space="preserve"> </w:t>
+            </w:r>
+            <w:proofErr w:type="spellStart"/>
+            <w:r>
+              <w:rPr>
+                <w:rFonts w:ascii="Times New Roman" w:eastAsia="SimSun" w:hAnsi="Times New Roman" w:cs="Times New Roman"/>
+                <w:sz w:val="24"/>
+                <w:szCs w:val="24"/>
+              </w:rPr>
+              <w:t>siapkan</w:t>
+            </w:r>
+            <w:proofErr w:type="spellEnd"/>
+            <w:r>
+              <w:rPr>
+                <w:rFonts w:ascii="Times New Roman" w:eastAsia="SimSun" w:hAnsi="Times New Roman" w:cs="Times New Roman"/>
+                <w:sz w:val="24"/>
+                <w:szCs w:val="24"/>
+              </w:rPr>
+              <w:t xml:space="preserve">, dan </w:t>
+            </w:r>
+            <w:proofErr w:type="spellStart"/>
+            <w:r>
+              <w:rPr>
+                <w:rFonts w:ascii="Times New Roman" w:eastAsia="SimSun" w:hAnsi="Times New Roman" w:cs="Times New Roman"/>
+                <w:sz w:val="24"/>
+                <w:szCs w:val="24"/>
+              </w:rPr>
+              <w:t>amati</w:t>
+            </w:r>
+            <w:proofErr w:type="spellEnd"/>
+            <w:r>
+              <w:rPr>
+                <w:rFonts w:ascii="Times New Roman" w:eastAsia="SimSun" w:hAnsi="Times New Roman" w:cs="Times New Roman"/>
+                <w:sz w:val="24"/>
+                <w:szCs w:val="24"/>
+              </w:rPr>
+              <w:t xml:space="preserve"> </w:t>
+            </w:r>
+            <w:proofErr w:type="spellStart"/>
+            <w:r>
+              <w:rPr>
+                <w:rFonts w:ascii="Times New Roman" w:eastAsia="SimSun" w:hAnsi="Times New Roman" w:cs="Times New Roman"/>
+                <w:sz w:val="24"/>
+                <w:szCs w:val="24"/>
+              </w:rPr>
+              <w:t>apa</w:t>
+            </w:r>
+            <w:proofErr w:type="spellEnd"/>
+            <w:r>
+              <w:rPr>
+                <w:rFonts w:ascii="Times New Roman" w:eastAsia="SimSun" w:hAnsi="Times New Roman" w:cs="Times New Roman"/>
+                <w:sz w:val="24"/>
+                <w:szCs w:val="24"/>
+              </w:rPr>
+              <w:t xml:space="preserve"> yang </w:t>
+            </w:r>
+            <w:proofErr w:type="spellStart"/>
+            <w:r>
+              <w:rPr>
+                <w:rFonts w:ascii="Times New Roman" w:eastAsia="SimSun" w:hAnsi="Times New Roman" w:cs="Times New Roman"/>
+                <w:sz w:val="24"/>
+                <w:szCs w:val="24"/>
+              </w:rPr>
+              <w:t>terjadi</w:t>
+            </w:r>
+            <w:proofErr w:type="spellEnd"/>
+            <w:r>
+              <w:rPr>
+                <w:rFonts w:ascii="Times New Roman" w:eastAsia="SimSun" w:hAnsi="Times New Roman" w:cs="Times New Roman"/>
+                <w:sz w:val="24"/>
+                <w:szCs w:val="24"/>
+              </w:rPr>
+              <w:t>.</w:t>
+            </w:r>
+          </w:p>
+          <w:p>
+            <w:pPr>
+              <w:rPr>
+                <w:rFonts w:ascii="Times New Roman" w:eastAsia="SimSun" w:hAnsi="Times New Roman" w:cs="Times New Roman"/>
+                <w:sz w:val="24"/>
+                <w:szCs w:val="24"/>
+                <w:lang w:val="en-ID"/>
+              </w:rPr>
+            </w:pPr>
+            <w:r>
+              <w:rPr>
+                <w:rFonts w:ascii="Times New Roman" w:eastAsia="SimSun" w:hAnsi="Times New Roman" w:cs="Times New Roman"/>
+                <w:sz w:val="24"/>
+                <w:szCs w:val="24"/>
+                <w:lang w:val="en-ID"/>
+              </w:rPr>
+              <w:drawing>
+                <wp:inline distT="0" distB="0" distL="0" distR="0" wp14:anchorId="3022FC9C" wp14:editId="6F3913A0">
+                  <wp:extent cx="4772025" cy="1782759"/>
+                  <wp:effectExtent l="0" t="0" r="0" b="8255"/>
+                  <wp:docPr id="842055642" name="Picture 1"/>
+                  <wp:cNvGraphicFramePr>
+                    <a:graphicFrameLocks xmlns:a="http://schemas.openxmlformats.org/drawingml/2006/main" noChangeAspect="1"/>
+                  </wp:cNvGraphicFramePr>
+                  <a:graphic xmlns:a="http://schemas.openxmlformats.org/drawingml/2006/main">
+                    <a:graphicData uri="http://schemas.openxmlformats.org/drawingml/2006/picture">
+                      <pic:pic xmlns:pic="http://schemas.openxmlformats.org/drawingml/2006/picture">
+                        <pic:nvPicPr>
+                          <pic:cNvPr id="842055642" name=""/>
+                          <pic:cNvPicPr/>
+                        </pic:nvPicPr>
+                        <pic:blipFill>
+                          <a:blip r:embed="rId14"/>
+                          <a:stretch>
+                            <a:fillRect/>
+                          </a:stretch>
+                        </pic:blipFill>
+                        <pic:spPr>
+                          <a:xfrm>
+                            <a:off x="0" y="0"/>
+                            <a:ext cx="4783893" cy="1787193"/>
+                          </a:xfrm>
+                          <a:prstGeom prst="rect">
+                            <a:avLst/>
+                          </a:prstGeom>
+                        </pic:spPr>
+                      </pic:pic>
+                    </a:graphicData>
+                  </a:graphic>
+                </wp:inline>
+              </w:drawing>
+            </w:r>
+          </w:p>
+          <w:p>
+            <w:pPr>
+              <w:rPr>
+                <w:rFonts w:ascii="Times New Roman" w:eastAsia="SimSun" w:hAnsi="Times New Roman" w:cs="Times New Roman"/>
+                <w:sz w:val="24"/>
+                <w:szCs w:val="24"/>
+                <w:lang w:val="en-ID"/>
+              </w:rPr>
+            </w:pPr>
+          </w:p>
+          <w:p>
+            <w:pPr>
+              <w:rPr>
+                <w:rFonts w:ascii="Times New Roman" w:eastAsia="SimSun" w:hAnsi="Times New Roman" w:cs="Times New Roman"/>
+                <w:sz w:val="24"/>
+                <w:szCs w:val="24"/>
+                <w:lang w:val="en-ID"/>
+              </w:rPr>
+            </w:pPr>
+            <w:r>
+              <w:rPr>
+                <w:rFonts w:ascii="Times New Roman" w:eastAsia="SimSun" w:hAnsi="Times New Roman" w:cs="Times New Roman"/>
+                <w:sz w:val="24"/>
+                <w:szCs w:val="24"/>
+                <w:lang w:val="en-ID"/>
+              </w:rPr>
+              <w:drawing>
+                <wp:inline distT="0" distB="0" distL="0" distR="0" wp14:anchorId="6D21DF28" wp14:editId="745F8E74">
+                  <wp:extent cx="3829050" cy="3301207"/>
+                  <wp:effectExtent l="0" t="0" r="0" b="0"/>
+                  <wp:docPr id="1321520789" name="Picture 1"/>
+                  <wp:cNvGraphicFramePr>
+                    <a:graphicFrameLocks xmlns:a="http://schemas.openxmlformats.org/drawingml/2006/main" noChangeAspect="1"/>
+                  </wp:cNvGraphicFramePr>
+                  <a:graphic xmlns:a="http://schemas.openxmlformats.org/drawingml/2006/main">
+                    <a:graphicData uri="http://schemas.openxmlformats.org/drawingml/2006/picture">
+                      <pic:pic xmlns:pic="http://schemas.openxmlformats.org/drawingml/2006/picture">
+                        <pic:nvPicPr>
+                          <pic:cNvPr id="1321520789" name=""/>
+                          <pic:cNvPicPr/>
+                        </pic:nvPicPr>
+                        <pic:blipFill>
+                          <a:blip r:embed="rId15"/>
+                          <a:stretch>
+                            <a:fillRect/>
+                          </a:stretch>
+                        </pic:blipFill>
+                        <pic:spPr>
+                          <a:xfrm>
+                            <a:off x="0" y="0"/>
+                            <a:ext cx="3833035" cy="3304642"/>
+                          </a:xfrm>
+                          <a:prstGeom prst="rect">
+                            <a:avLst/>
+                          </a:prstGeom>
+                        </pic:spPr>
+                      </pic:pic>
+                    </a:graphicData>
+                  </a:graphic>
+                </wp:inline>
+              </w:drawing>
+            </w:r>
+          </w:p>
+          <w:p>
+            <w:pPr>
+              <w:rPr>
+                <w:rFonts w:ascii="Times New Roman" w:eastAsia="SimSun" w:hAnsi="Times New Roman" w:cs="Times New Roman"/>
+                <w:sz w:val="24"/>
+                <w:szCs w:val="24"/>
+                <w:lang w:val="en-ID"/>
+              </w:rPr>
+            </w:pPr>
+            <w:proofErr w:type="spellStart"/>
+            <w:r>
+              <w:rPr>
+                <w:rFonts w:ascii="Times New Roman" w:eastAsia="SimSun" w:hAnsi="Times New Roman" w:cs="Times New Roman"/>
+                <w:sz w:val="24"/>
+                <w:szCs w:val="24"/>
+                <w:lang w:val="en-ID"/>
+              </w:rPr>
+              <w:t>Terdapat</w:t>
+            </w:r>
+            <w:proofErr w:type="spellEnd"/>
+            <w:r>
+              <w:rPr>
+                <w:rFonts w:ascii="Times New Roman" w:eastAsia="SimSun" w:hAnsi="Times New Roman" w:cs="Times New Roman"/>
+                <w:sz w:val="24"/>
+                <w:szCs w:val="24"/>
+                <w:lang w:val="en-ID"/>
+              </w:rPr>
+              <w:t xml:space="preserve"> </w:t>
+            </w:r>
+            <w:proofErr w:type="spellStart"/>
+            <w:r>
+              <w:rPr>
+                <w:rFonts w:ascii="Times New Roman" w:eastAsia="SimSun" w:hAnsi="Times New Roman" w:cs="Times New Roman"/>
+                <w:sz w:val="24"/>
+                <w:szCs w:val="24"/>
+                <w:lang w:val="en-ID"/>
+              </w:rPr>
+              <w:t>barang</w:t>
+            </w:r>
+            <w:proofErr w:type="spellEnd"/>
+            <w:r>
+              <w:rPr>
+                <w:rFonts w:ascii="Times New Roman" w:eastAsia="SimSun" w:hAnsi="Times New Roman" w:cs="Times New Roman"/>
+                <w:sz w:val="24"/>
+                <w:szCs w:val="24"/>
+                <w:lang w:val="en-ID"/>
+              </w:rPr>
+              <w:t xml:space="preserve"> </w:t>
+            </w:r>
+            <w:proofErr w:type="spellStart"/>
+            <w:r>
+              <w:rPr>
+                <w:rFonts w:ascii="Times New Roman" w:eastAsia="SimSun" w:hAnsi="Times New Roman" w:cs="Times New Roman"/>
+                <w:sz w:val="24"/>
+                <w:szCs w:val="24"/>
+                <w:lang w:val="en-ID"/>
+              </w:rPr>
+              <w:t>baru</w:t>
+            </w:r>
+            <w:proofErr w:type="spellEnd"/>
+            <w:r>
+              <w:rPr>
+                <w:rFonts w:ascii="Times New Roman" w:eastAsia="SimSun" w:hAnsi="Times New Roman" w:cs="Times New Roman"/>
+                <w:sz w:val="24"/>
+                <w:szCs w:val="24"/>
+                <w:lang w:val="en-ID"/>
+              </w:rPr>
+              <w:t xml:space="preserve"> </w:t>
+            </w:r>
+            <w:proofErr w:type="spellStart"/>
+            <w:r>
+              <w:rPr>
+                <w:rFonts w:ascii="Times New Roman" w:eastAsia="SimSun" w:hAnsi="Times New Roman" w:cs="Times New Roman"/>
+                <w:sz w:val="24"/>
+                <w:szCs w:val="24"/>
+                <w:lang w:val="en-ID"/>
+              </w:rPr>
+              <w:t>sesuai</w:t>
+            </w:r>
+            <w:proofErr w:type="spellEnd"/>
+            <w:r>
+              <w:rPr>
+                <w:rFonts w:ascii="Times New Roman" w:eastAsia="SimSun" w:hAnsi="Times New Roman" w:cs="Times New Roman"/>
+                <w:sz w:val="24"/>
+                <w:szCs w:val="24"/>
+                <w:lang w:val="en-ID"/>
+              </w:rPr>
+              <w:t xml:space="preserve"> </w:t>
+            </w:r>
+            <w:proofErr w:type="spellStart"/>
+            <w:r>
+              <w:rPr>
+                <w:rFonts w:ascii="Times New Roman" w:eastAsia="SimSun" w:hAnsi="Times New Roman" w:cs="Times New Roman"/>
+                <w:sz w:val="24"/>
+                <w:szCs w:val="24"/>
+                <w:lang w:val="en-ID"/>
+              </w:rPr>
+              <w:t>dengan</w:t>
+            </w:r>
+            <w:proofErr w:type="spellEnd"/>
+            <w:r>
+              <w:rPr>
+                <w:rFonts w:ascii="Times New Roman" w:eastAsia="SimSun" w:hAnsi="Times New Roman" w:cs="Times New Roman"/>
+                <w:sz w:val="24"/>
+                <w:szCs w:val="24"/>
+                <w:lang w:val="en-ID"/>
+              </w:rPr>
+              <w:t xml:space="preserve"> yang </w:t>
+            </w:r>
+            <w:proofErr w:type="spellStart"/>
+            <w:r>
+              <w:rPr>
+                <w:rFonts w:ascii="Times New Roman" w:eastAsia="SimSun" w:hAnsi="Times New Roman" w:cs="Times New Roman"/>
+                <w:sz w:val="24"/>
+                <w:szCs w:val="24"/>
+                <w:lang w:val="en-ID"/>
+              </w:rPr>
+              <w:t>kita</w:t>
+            </w:r>
+            <w:proofErr w:type="spellEnd"/>
+            <w:r>
+              <w:rPr>
+                <w:rFonts w:ascii="Times New Roman" w:eastAsia="SimSun" w:hAnsi="Times New Roman" w:cs="Times New Roman"/>
+                <w:sz w:val="24"/>
+                <w:szCs w:val="24"/>
+                <w:lang w:val="en-ID"/>
+              </w:rPr>
+              <w:t xml:space="preserve"> </w:t>
+            </w:r>
+            <w:proofErr w:type="spellStart"/>
+            <w:r>
+              <w:rPr>
+                <w:rFonts w:ascii="Times New Roman" w:eastAsia="SimSun" w:hAnsi="Times New Roman" w:cs="Times New Roman"/>
+                <w:sz w:val="24"/>
+                <w:szCs w:val="24"/>
+                <w:lang w:val="en-ID"/>
+              </w:rPr>
+              <w:t>inputkan</w:t>
+            </w:r>
+            <w:proofErr w:type="spellEnd"/>
+            <w:r>
+              <w:rPr>
+                <w:rFonts w:ascii="Times New Roman" w:eastAsia="SimSun" w:hAnsi="Times New Roman" w:cs="Times New Roman"/>
+                <w:sz w:val="24"/>
+                <w:szCs w:val="24"/>
+                <w:lang w:val="en-ID"/>
+              </w:rPr>
+              <w:t xml:space="preserve"> di excel</w:t>
+            </w:r>
+          </w:p>
+          <w:p>
+            <w:pPr>
+              <w:rPr>
+                <w:rFonts w:ascii="Times New Roman" w:eastAsia="SimSun" w:hAnsi="Times New Roman" w:cs="Times New Roman"/>
+                <w:sz w:val="24"/>
+                <w:szCs w:val="24"/>
+                <w:lang w:val="en-ID"/>
+              </w:rPr>
+            </w:pPr>
+            <w:r>
+              <w:rPr>
+                <w:rFonts w:ascii="Times New Roman" w:eastAsia="SimSun" w:hAnsi="Times New Roman" w:cs="Times New Roman"/>
+                <w:sz w:val="24"/>
+                <w:szCs w:val="24"/>
+                <w:lang w:val="en-ID"/>
+              </w:rPr>
+              <w:drawing>
+                <wp:inline distT="0" distB="0" distL="0" distR="0" wp14:anchorId="045F749B" wp14:editId="25557AAC">
+                  <wp:extent cx="3810000" cy="2660073"/>
+                  <wp:effectExtent l="0" t="0" r="0" b="6985"/>
+                  <wp:docPr id="1536178387" name="Picture 1"/>
+                  <wp:cNvGraphicFramePr>
+                    <a:graphicFrameLocks xmlns:a="http://schemas.openxmlformats.org/drawingml/2006/main" noChangeAspect="1"/>
+                  </wp:cNvGraphicFramePr>
+                  <a:graphic xmlns:a="http://schemas.openxmlformats.org/drawingml/2006/main">
+                    <a:graphicData uri="http://schemas.openxmlformats.org/drawingml/2006/picture">
+                      <pic:pic xmlns:pic="http://schemas.openxmlformats.org/drawingml/2006/picture">
+                        <pic:nvPicPr>
+                          <pic:cNvPr id="1536178387" name=""/>
+                          <pic:cNvPicPr/>
+                        </pic:nvPicPr>
+                        <pic:blipFill>
+                          <a:blip r:embed="rId16"/>
+                          <a:stretch>
+                            <a:fillRect/>
+                          </a:stretch>
+                        </pic:blipFill>
+                        <pic:spPr>
+                          <a:xfrm>
+                            <a:off x="0" y="0"/>
+                            <a:ext cx="3812078" cy="2661524"/>
+                          </a:xfrm>
+                          <a:prstGeom prst="rect">
+                            <a:avLst/>
+                          </a:prstGeom>
+                        </pic:spPr>
+                      </pic:pic>
+                    </a:graphicData>
+                  </a:graphic>
+                </wp:inline>
+              </w:drawing>
+            </w:r>
+          </w:p>
+          <w:p>
+            <w:pPr>
+              <w:rPr>
+                <w:rFonts w:ascii="Times New Roman" w:eastAsia="SimSun" w:hAnsi="Times New Roman" w:cs="Times New Roman"/>
+                <w:sz w:val="24"/>
+                <w:szCs w:val="24"/>
+                <w:lang w:val="en-ID"/>
+              </w:rPr>
+            </w:pPr>
+          </w:p>
+          <w:p>
+            <w:pPr>
+              <w:rPr>
+                <w:rFonts w:ascii="Times New Roman" w:eastAsia="SimSun" w:hAnsi="Times New Roman" w:cs="Times New Roman"/>
+                <w:sz w:val="24"/>
+                <w:szCs w:val="24"/>
+                <w:lang w:val="en-ID"/>
+              </w:rPr>
+            </w:pPr>
+          </w:p>
+          <w:p>
+            <w:pPr>
+              <w:rPr>
+                <w:rFonts w:ascii="Times New Roman" w:eastAsia="SimSun" w:hAnsi="Times New Roman" w:cs="Times New Roman"/>
+                <w:sz w:val="24"/>
+                <w:szCs w:val="24"/>
+              </w:rPr>
+            </w:pPr>
+            <w:proofErr w:type="spellStart"/>
+            <w:r>
+              <w:rPr>
+                <w:rFonts w:ascii="Times New Roman" w:eastAsia="SimSun" w:hAnsi="Times New Roman" w:cs="Times New Roman"/>
+                <w:b/>
+                <w:bCs/>
+                <w:sz w:val="24"/>
+                <w:szCs w:val="24"/>
+              </w:rPr>
+              <w:lastRenderedPageBreak/>
+              <w:t>Tugas</w:t>
+            </w:r>
+            <w:proofErr w:type="spellEnd"/>
+            <w:r>
+              <w:rPr>
+                <w:rFonts w:ascii="Times New Roman" w:eastAsia="SimSun" w:hAnsi="Times New Roman" w:cs="Times New Roman"/>
+                <w:b/>
+                <w:bCs/>
+                <w:sz w:val="24"/>
+                <w:szCs w:val="24"/>
+              </w:rPr>
+              <w:t xml:space="preserve"> 1 </w:t>
+            </w:r>
+            <w:r>
+              <w:rPr>
+                <w:rFonts w:ascii="Times New Roman" w:eastAsia="SimSun" w:hAnsi="Times New Roman" w:cs="Times New Roman"/>
+                <w:sz w:val="24"/>
+                <w:szCs w:val="24"/>
+              </w:rPr>
+              <w:t xml:space="preserve">– </w:t>
+            </w:r>
+            <w:proofErr w:type="spellStart"/>
+            <w:r>
+              <w:rPr>
+                <w:rFonts w:ascii="Times New Roman" w:eastAsia="SimSun" w:hAnsi="Times New Roman" w:cs="Times New Roman"/>
+                <w:sz w:val="24"/>
+                <w:szCs w:val="24"/>
+              </w:rPr>
+              <w:t>Implementasi</w:t>
+            </w:r>
+            <w:proofErr w:type="spellEnd"/>
+            <w:r>
+              <w:rPr>
+                <w:rFonts w:ascii="Times New Roman" w:eastAsia="SimSun" w:hAnsi="Times New Roman" w:cs="Times New Roman"/>
+                <w:sz w:val="24"/>
+                <w:szCs w:val="24"/>
+              </w:rPr>
+              <w:t xml:space="preserve"> File Upload </w:t>
+            </w:r>
+            <w:proofErr w:type="spellStart"/>
+            <w:r>
+              <w:rPr>
+                <w:rFonts w:ascii="Times New Roman" w:eastAsia="SimSun" w:hAnsi="Times New Roman" w:cs="Times New Roman"/>
+                <w:sz w:val="24"/>
+                <w:szCs w:val="24"/>
+              </w:rPr>
+              <w:t>untuk</w:t>
+            </w:r>
+            <w:proofErr w:type="spellEnd"/>
+            <w:r>
+              <w:rPr>
+                <w:rFonts w:ascii="Times New Roman" w:eastAsia="SimSun" w:hAnsi="Times New Roman" w:cs="Times New Roman"/>
+                <w:sz w:val="24"/>
+                <w:szCs w:val="24"/>
+              </w:rPr>
+              <w:t xml:space="preserve"> Import Data:</w:t>
+            </w:r>
+          </w:p>
+          <w:p>
+            <w:pPr>
+              <w:rPr>
+                <w:rFonts w:ascii="Times New Roman" w:eastAsia="SimSun" w:hAnsi="Times New Roman" w:cs="Times New Roman"/>
+                <w:sz w:val="24"/>
+                <w:szCs w:val="24"/>
+              </w:rPr>
+            </w:pPr>
+          </w:p>
+          <w:p>
+            <w:pPr>
+              <w:rPr>
+                <w:rFonts w:ascii="Times New Roman" w:eastAsia="SimSun" w:hAnsi="Times New Roman" w:cs="Times New Roman"/>
+                <w:sz w:val="24"/>
+                <w:szCs w:val="24"/>
+                <w:lang w:val="en-ID"/>
+              </w:rPr>
+            </w:pPr>
+            <w:r>
+              <w:rPr>
+                <w:rFonts w:ascii="Times New Roman" w:eastAsia="SimSun" w:hAnsi="Times New Roman" w:cs="Times New Roman"/>
+                <w:sz w:val="24"/>
+                <w:szCs w:val="24"/>
+                <w:lang w:val="en-ID"/>
+              </w:rPr>
+              <w:t xml:space="preserve">1. </w:t>
+            </w:r>
+            <w:proofErr w:type="spellStart"/>
+            <w:r>
+              <w:rPr>
+                <w:rFonts w:ascii="Times New Roman" w:eastAsia="SimSun" w:hAnsi="Times New Roman" w:cs="Times New Roman"/>
+                <w:sz w:val="24"/>
+                <w:szCs w:val="24"/>
+                <w:lang w:val="en-ID"/>
+              </w:rPr>
+              <w:t>Silahkan</w:t>
+            </w:r>
+            <w:proofErr w:type="spellEnd"/>
+            <w:r>
+              <w:rPr>
+                <w:rFonts w:ascii="Times New Roman" w:eastAsia="SimSun" w:hAnsi="Times New Roman" w:cs="Times New Roman"/>
+                <w:sz w:val="24"/>
+                <w:szCs w:val="24"/>
+                <w:lang w:val="en-ID"/>
+              </w:rPr>
+              <w:t xml:space="preserve"> </w:t>
+            </w:r>
+            <w:proofErr w:type="spellStart"/>
+            <w:r>
+              <w:rPr>
+                <w:rFonts w:ascii="Times New Roman" w:eastAsia="SimSun" w:hAnsi="Times New Roman" w:cs="Times New Roman"/>
+                <w:sz w:val="24"/>
+                <w:szCs w:val="24"/>
+                <w:lang w:val="en-ID"/>
+              </w:rPr>
+              <w:t>implementasikan</w:t>
+            </w:r>
+            <w:proofErr w:type="spellEnd"/>
+            <w:r>
+              <w:rPr>
+                <w:rFonts w:ascii="Times New Roman" w:eastAsia="SimSun" w:hAnsi="Times New Roman" w:cs="Times New Roman"/>
+                <w:sz w:val="24"/>
+                <w:szCs w:val="24"/>
+                <w:lang w:val="en-ID"/>
+              </w:rPr>
+              <w:t xml:space="preserve"> </w:t>
+            </w:r>
+            <w:proofErr w:type="spellStart"/>
+            <w:r>
+              <w:rPr>
+                <w:rFonts w:ascii="Times New Roman" w:eastAsia="SimSun" w:hAnsi="Times New Roman" w:cs="Times New Roman"/>
+                <w:sz w:val="24"/>
+                <w:szCs w:val="24"/>
+                <w:lang w:val="en-ID"/>
+              </w:rPr>
+              <w:t>praktikum</w:t>
+            </w:r>
+            <w:proofErr w:type="spellEnd"/>
+            <w:r>
+              <w:rPr>
+                <w:rFonts w:ascii="Times New Roman" w:eastAsia="SimSun" w:hAnsi="Times New Roman" w:cs="Times New Roman"/>
+                <w:sz w:val="24"/>
+                <w:szCs w:val="24"/>
+                <w:lang w:val="en-ID"/>
+              </w:rPr>
+              <w:t xml:space="preserve"> 1 pada project kalian masing-masing </w:t>
+            </w:r>
+            <w:proofErr w:type="spellStart"/>
+            <w:r>
+              <w:rPr>
+                <w:rFonts w:ascii="Times New Roman" w:eastAsia="SimSun" w:hAnsi="Times New Roman" w:cs="Times New Roman"/>
+                <w:sz w:val="24"/>
+                <w:szCs w:val="24"/>
+                <w:lang w:val="en-ID"/>
+              </w:rPr>
+              <w:t>untuk</w:t>
+            </w:r>
+            <w:proofErr w:type="spellEnd"/>
+            <w:r>
+              <w:rPr>
+                <w:rFonts w:ascii="Times New Roman" w:eastAsia="SimSun" w:hAnsi="Times New Roman" w:cs="Times New Roman"/>
+                <w:sz w:val="24"/>
+                <w:szCs w:val="24"/>
+                <w:lang w:val="en-ID"/>
+              </w:rPr>
+              <w:t xml:space="preserve"> </w:t>
+            </w:r>
+            <w:proofErr w:type="spellStart"/>
+            <w:r>
+              <w:rPr>
+                <w:rFonts w:ascii="Times New Roman" w:eastAsia="SimSun" w:hAnsi="Times New Roman" w:cs="Times New Roman"/>
+                <w:sz w:val="24"/>
+                <w:szCs w:val="24"/>
+                <w:lang w:val="en-ID"/>
+              </w:rPr>
+              <w:t>semua</w:t>
+            </w:r>
+            <w:proofErr w:type="spellEnd"/>
+            <w:r>
+              <w:rPr>
+                <w:rFonts w:ascii="Times New Roman" w:eastAsia="SimSun" w:hAnsi="Times New Roman" w:cs="Times New Roman"/>
+                <w:sz w:val="24"/>
+                <w:szCs w:val="24"/>
+                <w:lang w:val="en-ID"/>
+              </w:rPr>
+              <w:t xml:space="preserve"> menu</w:t>
+            </w:r>
+          </w:p>
+          <w:p>
+            <w:pPr>
+              <w:rPr>
+                <w:rFonts w:ascii="Times New Roman" w:eastAsia="SimSun" w:hAnsi="Times New Roman" w:cs="Times New Roman"/>
+                <w:sz w:val="24"/>
+                <w:szCs w:val="24"/>
+                <w:lang w:val="en-ID"/>
+              </w:rPr>
+            </w:pPr>
+            <w:r>
+              <w:rPr>
+                <w:rFonts w:ascii="Times New Roman" w:eastAsia="SimSun" w:hAnsi="Times New Roman" w:cs="Times New Roman"/>
+                <w:sz w:val="24"/>
+                <w:szCs w:val="24"/>
+                <w:lang w:val="en-ID"/>
+              </w:rPr>
+              <w:t xml:space="preserve">2. Amati dan </w:t>
+            </w:r>
+            <w:proofErr w:type="spellStart"/>
+            <w:r>
+              <w:rPr>
+                <w:rFonts w:ascii="Times New Roman" w:eastAsia="SimSun" w:hAnsi="Times New Roman" w:cs="Times New Roman"/>
+                <w:sz w:val="24"/>
+                <w:szCs w:val="24"/>
+                <w:lang w:val="en-ID"/>
+              </w:rPr>
+              <w:t>jelaskan</w:t>
+            </w:r>
+            <w:proofErr w:type="spellEnd"/>
+            <w:r>
+              <w:rPr>
+                <w:rFonts w:ascii="Times New Roman" w:eastAsia="SimSun" w:hAnsi="Times New Roman" w:cs="Times New Roman"/>
+                <w:sz w:val="24"/>
+                <w:szCs w:val="24"/>
+                <w:lang w:val="en-ID"/>
+              </w:rPr>
+              <w:t xml:space="preserve"> </w:t>
+            </w:r>
+            <w:proofErr w:type="spellStart"/>
+            <w:r>
+              <w:rPr>
+                <w:rFonts w:ascii="Times New Roman" w:eastAsia="SimSun" w:hAnsi="Times New Roman" w:cs="Times New Roman"/>
+                <w:sz w:val="24"/>
+                <w:szCs w:val="24"/>
+                <w:lang w:val="en-ID"/>
+              </w:rPr>
+              <w:t>tiap</w:t>
+            </w:r>
+            <w:proofErr w:type="spellEnd"/>
+            <w:r>
+              <w:rPr>
+                <w:rFonts w:ascii="Times New Roman" w:eastAsia="SimSun" w:hAnsi="Times New Roman" w:cs="Times New Roman"/>
+                <w:sz w:val="24"/>
+                <w:szCs w:val="24"/>
+                <w:lang w:val="en-ID"/>
+              </w:rPr>
+              <w:t xml:space="preserve"> </w:t>
+            </w:r>
+            <w:proofErr w:type="spellStart"/>
+            <w:r>
+              <w:rPr>
+                <w:rFonts w:ascii="Times New Roman" w:eastAsia="SimSun" w:hAnsi="Times New Roman" w:cs="Times New Roman"/>
+                <w:sz w:val="24"/>
+                <w:szCs w:val="24"/>
+                <w:lang w:val="en-ID"/>
+              </w:rPr>
+              <w:t>tahapan</w:t>
+            </w:r>
+            <w:proofErr w:type="spellEnd"/>
+            <w:r>
+              <w:rPr>
+                <w:rFonts w:ascii="Times New Roman" w:eastAsia="SimSun" w:hAnsi="Times New Roman" w:cs="Times New Roman"/>
+                <w:sz w:val="24"/>
+                <w:szCs w:val="24"/>
+                <w:lang w:val="en-ID"/>
+              </w:rPr>
+              <w:t xml:space="preserve"> yang kalian </w:t>
+            </w:r>
+            <w:proofErr w:type="spellStart"/>
+            <w:r>
+              <w:rPr>
+                <w:rFonts w:ascii="Times New Roman" w:eastAsia="SimSun" w:hAnsi="Times New Roman" w:cs="Times New Roman"/>
+                <w:sz w:val="24"/>
+                <w:szCs w:val="24"/>
+                <w:lang w:val="en-ID"/>
+              </w:rPr>
+              <w:t>kerjakan</w:t>
+            </w:r>
+            <w:proofErr w:type="spellEnd"/>
+            <w:r>
+              <w:rPr>
+                <w:rFonts w:ascii="Times New Roman" w:eastAsia="SimSun" w:hAnsi="Times New Roman" w:cs="Times New Roman"/>
+                <w:sz w:val="24"/>
+                <w:szCs w:val="24"/>
+                <w:lang w:val="en-ID"/>
+              </w:rPr>
+              <w:t xml:space="preserve">, dan </w:t>
+            </w:r>
+            <w:proofErr w:type="spellStart"/>
+            <w:r>
+              <w:rPr>
+                <w:rFonts w:ascii="Times New Roman" w:eastAsia="SimSun" w:hAnsi="Times New Roman" w:cs="Times New Roman"/>
+                <w:sz w:val="24"/>
+                <w:szCs w:val="24"/>
+                <w:lang w:val="en-ID"/>
+              </w:rPr>
+              <w:t>jabarkan</w:t>
+            </w:r>
+            <w:proofErr w:type="spellEnd"/>
+            <w:r>
+              <w:rPr>
+                <w:rFonts w:ascii="Times New Roman" w:eastAsia="SimSun" w:hAnsi="Times New Roman" w:cs="Times New Roman"/>
+                <w:sz w:val="24"/>
+                <w:szCs w:val="24"/>
+                <w:lang w:val="en-ID"/>
+              </w:rPr>
+              <w:t xml:space="preserve"> </w:t>
+            </w:r>
+            <w:proofErr w:type="spellStart"/>
+            <w:r>
+              <w:rPr>
+                <w:rFonts w:ascii="Times New Roman" w:eastAsia="SimSun" w:hAnsi="Times New Roman" w:cs="Times New Roman"/>
+                <w:sz w:val="24"/>
+                <w:szCs w:val="24"/>
+                <w:lang w:val="en-ID"/>
+              </w:rPr>
+              <w:t>dalam</w:t>
+            </w:r>
+            <w:proofErr w:type="spellEnd"/>
+            <w:r>
+              <w:rPr>
+                <w:rFonts w:ascii="Times New Roman" w:eastAsia="SimSun" w:hAnsi="Times New Roman" w:cs="Times New Roman"/>
+                <w:sz w:val="24"/>
+                <w:szCs w:val="24"/>
+                <w:lang w:val="en-ID"/>
+              </w:rPr>
+              <w:t xml:space="preserve"> </w:t>
+            </w:r>
+            <w:proofErr w:type="spellStart"/>
+            <w:r>
+              <w:rPr>
+                <w:rFonts w:ascii="Times New Roman" w:eastAsia="SimSun" w:hAnsi="Times New Roman" w:cs="Times New Roman"/>
+                <w:sz w:val="24"/>
+                <w:szCs w:val="24"/>
+                <w:lang w:val="en-ID"/>
+              </w:rPr>
+              <w:t>laporan</w:t>
+            </w:r>
+            <w:proofErr w:type="spellEnd"/>
+          </w:p>
+          <w:p>
+            <w:pPr>
+              <w:rPr>
+                <w:rFonts w:ascii="Times New Roman" w:eastAsia="SimSun" w:hAnsi="Times New Roman" w:cs="Times New Roman"/>
+                <w:sz w:val="24"/>
+                <w:szCs w:val="24"/>
+                <w:lang w:val="en-ID"/>
+              </w:rPr>
+            </w:pPr>
+            <w:r>
+              <w:rPr>
+                <w:rFonts w:ascii="Times New Roman" w:eastAsia="SimSun" w:hAnsi="Times New Roman" w:cs="Times New Roman"/>
+                <w:sz w:val="24"/>
+                <w:szCs w:val="24"/>
+                <w:lang w:val="en-ID"/>
+              </w:rPr>
+              <w:t xml:space="preserve">3. Submit </w:t>
+            </w:r>
+            <w:proofErr w:type="spellStart"/>
+            <w:r>
+              <w:rPr>
+                <w:rFonts w:ascii="Times New Roman" w:eastAsia="SimSun" w:hAnsi="Times New Roman" w:cs="Times New Roman"/>
+                <w:sz w:val="24"/>
+                <w:szCs w:val="24"/>
+                <w:lang w:val="en-ID"/>
+              </w:rPr>
+              <w:t>kode</w:t>
+            </w:r>
+            <w:proofErr w:type="spellEnd"/>
+            <w:r>
+              <w:rPr>
+                <w:rFonts w:ascii="Times New Roman" w:eastAsia="SimSun" w:hAnsi="Times New Roman" w:cs="Times New Roman"/>
+                <w:sz w:val="24"/>
+                <w:szCs w:val="24"/>
+                <w:lang w:val="en-ID"/>
+              </w:rPr>
+              <w:t xml:space="preserve"> </w:t>
+            </w:r>
+            <w:proofErr w:type="spellStart"/>
+            <w:r>
+              <w:rPr>
+                <w:rFonts w:ascii="Times New Roman" w:eastAsia="SimSun" w:hAnsi="Times New Roman" w:cs="Times New Roman"/>
+                <w:sz w:val="24"/>
+                <w:szCs w:val="24"/>
+                <w:lang w:val="en-ID"/>
+              </w:rPr>
+              <w:t>untuk</w:t>
+            </w:r>
+            <w:proofErr w:type="spellEnd"/>
+            <w:r>
+              <w:rPr>
+                <w:rFonts w:ascii="Times New Roman" w:eastAsia="SimSun" w:hAnsi="Times New Roman" w:cs="Times New Roman"/>
+                <w:sz w:val="24"/>
+                <w:szCs w:val="24"/>
+                <w:lang w:val="en-ID"/>
+              </w:rPr>
+              <w:t xml:space="preserve"> </w:t>
+            </w:r>
+            <w:proofErr w:type="spellStart"/>
+            <w:r>
+              <w:rPr>
+                <w:rFonts w:ascii="Times New Roman" w:eastAsia="SimSun" w:hAnsi="Times New Roman" w:cs="Times New Roman"/>
+                <w:sz w:val="24"/>
+                <w:szCs w:val="24"/>
+                <w:lang w:val="en-ID"/>
+              </w:rPr>
+              <w:t>impementasi</w:t>
+            </w:r>
+            <w:proofErr w:type="spellEnd"/>
+            <w:r>
+              <w:rPr>
+                <w:rFonts w:ascii="Times New Roman" w:eastAsia="SimSun" w:hAnsi="Times New Roman" w:cs="Times New Roman"/>
+                <w:sz w:val="24"/>
+                <w:szCs w:val="24"/>
+                <w:lang w:val="en-ID"/>
+              </w:rPr>
+              <w:t xml:space="preserve"> </w:t>
+            </w:r>
+            <w:proofErr w:type="spellStart"/>
+            <w:r>
+              <w:rPr>
+                <w:rFonts w:ascii="Times New Roman" w:eastAsia="SimSun" w:hAnsi="Times New Roman" w:cs="Times New Roman"/>
+                <w:sz w:val="24"/>
+                <w:szCs w:val="24"/>
+                <w:lang w:val="en-ID"/>
+              </w:rPr>
+              <w:t>prakktikum</w:t>
+            </w:r>
+            <w:proofErr w:type="spellEnd"/>
+            <w:r>
+              <w:rPr>
+                <w:rFonts w:ascii="Times New Roman" w:eastAsia="SimSun" w:hAnsi="Times New Roman" w:cs="Times New Roman"/>
+                <w:sz w:val="24"/>
+                <w:szCs w:val="24"/>
+                <w:lang w:val="en-ID"/>
+              </w:rPr>
+              <w:t xml:space="preserve"> 1 pada repository </w:t>
+            </w:r>
+            <w:proofErr w:type="spellStart"/>
+            <w:r>
+              <w:rPr>
+                <w:rFonts w:ascii="Times New Roman" w:eastAsia="SimSun" w:hAnsi="Times New Roman" w:cs="Times New Roman"/>
+                <w:sz w:val="24"/>
+                <w:szCs w:val="24"/>
+                <w:lang w:val="en-ID"/>
+              </w:rPr>
+              <w:t>github</w:t>
+            </w:r>
+            <w:proofErr w:type="spellEnd"/>
+            <w:r>
+              <w:rPr>
+                <w:rFonts w:ascii="Times New Roman" w:eastAsia="SimSun" w:hAnsi="Times New Roman" w:cs="Times New Roman"/>
+                <w:sz w:val="24"/>
+                <w:szCs w:val="24"/>
+                <w:lang w:val="en-ID"/>
+              </w:rPr>
+              <w:t xml:space="preserve"> kalian.</w:t>
+            </w:r>
+          </w:p>
+          <w:p>
+            <w:pPr>
+              <w:rPr>
+                <w:rFonts w:ascii="Times New Roman" w:eastAsia="SimSun" w:hAnsi="Times New Roman" w:cs="Times New Roman"/>
+                <w:sz w:val="24"/>
+                <w:szCs w:val="24"/>
+                <w:lang w:val="en-ID"/>
+              </w:rPr>
+            </w:pPr>
+          </w:p>
+          <w:p>
+            <w:pPr>
+              <w:rPr>
+                <w:rFonts w:ascii="Times New Roman" w:eastAsia="SimSun" w:hAnsi="Times New Roman" w:cs="Times New Roman"/>
+                <w:sz w:val="24"/>
+                <w:szCs w:val="24"/>
+                <w:lang w:val="en-ID"/>
+              </w:rPr>
+            </w:pPr>
+          </w:p>
+          <w:p>
+            <w:pPr>
+              <w:rPr>
+                <w:rFonts w:ascii="Times New Roman" w:eastAsia="SimSun" w:hAnsi="Times New Roman" w:cs="Times New Roman"/>
+                <w:sz w:val="24"/>
+                <w:szCs w:val="24"/>
+                <w:lang w:val="en-ID"/>
+              </w:rPr>
+            </w:pPr>
+            <w:proofErr w:type="spellStart"/>
+            <w:r>
+              <w:rPr>
+                <w:rFonts w:ascii="Times New Roman" w:eastAsia="SimSun" w:hAnsi="Times New Roman" w:cs="Times New Roman"/>
+                <w:sz w:val="24"/>
+                <w:szCs w:val="24"/>
+                <w:lang w:val="en-ID"/>
+              </w:rPr>
+              <w:t>Kategori</w:t>
+            </w:r>
+            <w:proofErr w:type="spellEnd"/>
+          </w:p>
+          <w:p>
+            <w:pPr>
+              <w:rPr>
+                <w:rFonts w:ascii="Times New Roman" w:eastAsia="SimSun" w:hAnsi="Times New Roman" w:cs="Times New Roman"/>
+                <w:sz w:val="24"/>
+                <w:szCs w:val="24"/>
+                <w:lang w:val="en-ID"/>
+              </w:rPr>
+            </w:pPr>
+            <w:r>
+              <w:rPr>
+                <w:rFonts w:ascii="Times New Roman" w:eastAsia="SimSun" w:hAnsi="Times New Roman" w:cs="Times New Roman"/>
+                <w:sz w:val="24"/>
+                <w:szCs w:val="24"/>
+                <w:lang w:val="en-ID"/>
+              </w:rPr>
+              <w:drawing>
+                <wp:inline distT="0" distB="0" distL="0" distR="0" wp14:anchorId="3FC96612" wp14:editId="6C3438D4">
+                  <wp:extent cx="4505325" cy="1717296"/>
+                  <wp:effectExtent l="0" t="0" r="0" b="0"/>
+                  <wp:docPr id="253106914" name="Picture 1"/>
+                  <wp:cNvGraphicFramePr>
+                    <a:graphicFrameLocks xmlns:a="http://schemas.openxmlformats.org/drawingml/2006/main" noChangeAspect="1"/>
+                  </wp:cNvGraphicFramePr>
+                  <a:graphic xmlns:a="http://schemas.openxmlformats.org/drawingml/2006/main">
+                    <a:graphicData uri="http://schemas.openxmlformats.org/drawingml/2006/picture">
+                      <pic:pic xmlns:pic="http://schemas.openxmlformats.org/drawingml/2006/picture">
+                        <pic:nvPicPr>
+                          <pic:cNvPr id="253106914" name=""/>
+                          <pic:cNvPicPr/>
+                        </pic:nvPicPr>
+                        <pic:blipFill>
+                          <a:blip r:embed="rId17"/>
+                          <a:stretch>
+                            <a:fillRect/>
+                          </a:stretch>
+                        </pic:blipFill>
+                        <pic:spPr>
+                          <a:xfrm>
+                            <a:off x="0" y="0"/>
+                            <a:ext cx="4510557" cy="1719290"/>
+                          </a:xfrm>
+                          <a:prstGeom prst="rect">
+                            <a:avLst/>
+                          </a:prstGeom>
+                        </pic:spPr>
+                      </pic:pic>
+                    </a:graphicData>
+                  </a:graphic>
+                </wp:inline>
+              </w:drawing>
+            </w:r>
+          </w:p>
+          <w:p>
+            <w:pPr>
+              <w:rPr>
+                <w:rFonts w:ascii="Times New Roman" w:eastAsia="SimSun" w:hAnsi="Times New Roman" w:cs="Times New Roman"/>
+                <w:sz w:val="24"/>
+                <w:szCs w:val="24"/>
+                <w:lang w:val="en-ID"/>
+              </w:rPr>
+            </w:pPr>
+            <w:r>
+              <w:rPr>
+                <w:rFonts w:ascii="Times New Roman" w:eastAsia="SimSun" w:hAnsi="Times New Roman" w:cs="Times New Roman"/>
+                <w:sz w:val="24"/>
+                <w:szCs w:val="24"/>
+                <w:lang w:val="en-ID"/>
+              </w:rPr>
+              <w:drawing>
+                <wp:inline distT="0" distB="0" distL="0" distR="0" wp14:anchorId="3B251DA2" wp14:editId="5533E82A">
+                  <wp:extent cx="4514850" cy="541934"/>
+                  <wp:effectExtent l="0" t="0" r="0" b="0"/>
+                  <wp:docPr id="91880866" name="Picture 1"/>
+                  <wp:cNvGraphicFramePr>
+                    <a:graphicFrameLocks xmlns:a="http://schemas.openxmlformats.org/drawingml/2006/main" noChangeAspect="1"/>
+                  </wp:cNvGraphicFramePr>
+                  <a:graphic xmlns:a="http://schemas.openxmlformats.org/drawingml/2006/main">
+                    <a:graphicData uri="http://schemas.openxmlformats.org/drawingml/2006/picture">
+                      <pic:pic xmlns:pic="http://schemas.openxmlformats.org/drawingml/2006/picture">
+                        <pic:nvPicPr>
+                          <pic:cNvPr id="91880866" name=""/>
+                          <pic:cNvPicPr/>
+                        </pic:nvPicPr>
+                        <pic:blipFill>
+                          <a:blip r:embed="rId18"/>
+                          <a:stretch>
+                            <a:fillRect/>
+                          </a:stretch>
+                        </pic:blipFill>
+                        <pic:spPr>
+                          <a:xfrm>
+                            <a:off x="0" y="0"/>
+                            <a:ext cx="4539697" cy="544917"/>
+                          </a:xfrm>
+                          <a:prstGeom prst="rect">
+                            <a:avLst/>
+                          </a:prstGeom>
+                        </pic:spPr>
+                      </pic:pic>
+                    </a:graphicData>
+                  </a:graphic>
+                </wp:inline>
+              </w:drawing>
+            </w:r>
+          </w:p>
+          <w:p>
+            <w:pPr>
+              <w:rPr>
+                <w:rFonts w:ascii="Times New Roman" w:eastAsia="SimSun" w:hAnsi="Times New Roman" w:cs="Times New Roman"/>
+                <w:sz w:val="24"/>
+                <w:szCs w:val="24"/>
+                <w:lang w:val="en-ID"/>
+              </w:rPr>
+            </w:pPr>
+            <w:r>
+              <w:rPr>
+                <w:rFonts w:ascii="Times New Roman" w:eastAsia="SimSun" w:hAnsi="Times New Roman" w:cs="Times New Roman"/>
+                <w:sz w:val="24"/>
+                <w:szCs w:val="24"/>
+                <w:lang w:val="en-ID"/>
+              </w:rPr>
+              <w:t>Level</w:t>
+            </w:r>
+          </w:p>
+          <w:p>
+            <w:pPr>
+              <w:rPr>
+                <w:rFonts w:ascii="Times New Roman" w:eastAsia="SimSun" w:hAnsi="Times New Roman" w:cs="Times New Roman"/>
+                <w:sz w:val="24"/>
+                <w:szCs w:val="24"/>
+                <w:lang w:val="en-ID"/>
+              </w:rPr>
+            </w:pPr>
+          </w:p>
+          <w:p>
+            <w:pPr>
+              <w:rPr>
+                <w:rFonts w:ascii="Times New Roman" w:eastAsia="SimSun" w:hAnsi="Times New Roman" w:cs="Times New Roman"/>
+                <w:sz w:val="24"/>
+                <w:szCs w:val="24"/>
+                <w:lang w:val="en-ID"/>
+              </w:rPr>
+            </w:pPr>
+            <w:r>
+              <w:rPr>
+                <w:rFonts w:ascii="Times New Roman" w:eastAsia="SimSun" w:hAnsi="Times New Roman" w:cs="Times New Roman"/>
+                <w:sz w:val="24"/>
+                <w:szCs w:val="24"/>
+                <w:lang w:val="en-ID"/>
+              </w:rPr>
+              <w:drawing>
+                <wp:inline distT="0" distB="0" distL="0" distR="0" wp14:anchorId="709F5863" wp14:editId="003C3FDF">
+                  <wp:extent cx="4543662" cy="1733550"/>
+                  <wp:effectExtent l="0" t="0" r="9525" b="0"/>
+                  <wp:docPr id="417069256" name="Picture 1"/>
+                  <wp:cNvGraphicFramePr>
+                    <a:graphicFrameLocks xmlns:a="http://schemas.openxmlformats.org/drawingml/2006/main" noChangeAspect="1"/>
+                  </wp:cNvGraphicFramePr>
+                  <a:graphic xmlns:a="http://schemas.openxmlformats.org/drawingml/2006/main">
+                    <a:graphicData uri="http://schemas.openxmlformats.org/drawingml/2006/picture">
+                      <pic:pic xmlns:pic="http://schemas.openxmlformats.org/drawingml/2006/picture">
+                        <pic:nvPicPr>
+                          <pic:cNvPr id="417069256" name=""/>
+                          <pic:cNvPicPr/>
+                        </pic:nvPicPr>
+                        <pic:blipFill>
+                          <a:blip r:embed="rId19"/>
+                          <a:stretch>
+                            <a:fillRect/>
+                          </a:stretch>
+                        </pic:blipFill>
+                        <pic:spPr>
+                          <a:xfrm>
+                            <a:off x="0" y="0"/>
+                            <a:ext cx="4547524" cy="1735024"/>
+                          </a:xfrm>
+                          <a:prstGeom prst="rect">
+                            <a:avLst/>
+                          </a:prstGeom>
+                        </pic:spPr>
+                      </pic:pic>
+                    </a:graphicData>
+                  </a:graphic>
+                </wp:inline>
+              </w:drawing>
+            </w:r>
+          </w:p>
+          <w:p>
+            <w:pPr>
+              <w:rPr>
+                <w:rFonts w:ascii="Times New Roman" w:eastAsia="SimSun" w:hAnsi="Times New Roman" w:cs="Times New Roman"/>
+                <w:sz w:val="24"/>
+                <w:szCs w:val="24"/>
+                <w:lang w:val="en-ID"/>
+              </w:rPr>
+            </w:pPr>
+          </w:p>
+          <w:p>
+            <w:pPr>
+              <w:rPr>
+                <w:rFonts w:ascii="Times New Roman" w:eastAsia="SimSun" w:hAnsi="Times New Roman" w:cs="Times New Roman"/>
+                <w:sz w:val="24"/>
+                <w:szCs w:val="24"/>
+                <w:lang w:val="en-ID"/>
+              </w:rPr>
+            </w:pPr>
+            <w:r>
+              <w:rPr>
+                <w:rFonts w:ascii="Times New Roman" w:eastAsia="SimSun" w:hAnsi="Times New Roman" w:cs="Times New Roman"/>
+                <w:sz w:val="24"/>
+                <w:szCs w:val="24"/>
+                <w:lang w:val="en-ID"/>
+              </w:rPr>
+              <w:drawing>
+                <wp:inline distT="0" distB="0" distL="0" distR="0" wp14:anchorId="61E68F9D" wp14:editId="5AFB1815">
+                  <wp:extent cx="4581525" cy="1028168"/>
+                  <wp:effectExtent l="0" t="0" r="0" b="635"/>
+                  <wp:docPr id="511506099" name="Picture 1"/>
+                  <wp:cNvGraphicFramePr>
+                    <a:graphicFrameLocks xmlns:a="http://schemas.openxmlformats.org/drawingml/2006/main" noChangeAspect="1"/>
+                  </wp:cNvGraphicFramePr>
+                  <a:graphic xmlns:a="http://schemas.openxmlformats.org/drawingml/2006/main">
+                    <a:graphicData uri="http://schemas.openxmlformats.org/drawingml/2006/picture">
+                      <pic:pic xmlns:pic="http://schemas.openxmlformats.org/drawingml/2006/picture">
+                        <pic:nvPicPr>
+                          <pic:cNvPr id="511506099" name=""/>
+                          <pic:cNvPicPr/>
+                        </pic:nvPicPr>
+                        <pic:blipFill>
+                          <a:blip r:embed="rId20"/>
+                          <a:stretch>
+                            <a:fillRect/>
+                          </a:stretch>
+                        </pic:blipFill>
+                        <pic:spPr>
+                          <a:xfrm>
+                            <a:off x="0" y="0"/>
+                            <a:ext cx="4589025" cy="1029851"/>
+                          </a:xfrm>
+                          <a:prstGeom prst="rect">
+                            <a:avLst/>
+                          </a:prstGeom>
+                        </pic:spPr>
+                      </pic:pic>
+                    </a:graphicData>
+                  </a:graphic>
+                </wp:inline>
+              </w:drawing>
+            </w:r>
+          </w:p>
+          <w:p>
+            <w:pPr>
+              <w:rPr>
+                <w:rFonts w:ascii="Times New Roman" w:eastAsia="SimSun" w:hAnsi="Times New Roman" w:cs="Times New Roman"/>
+                <w:sz w:val="24"/>
+                <w:szCs w:val="24"/>
+                <w:lang w:val="en-ID"/>
+              </w:rPr>
+            </w:pPr>
+          </w:p>
+          <w:p>
+            <w:pPr>
+              <w:rPr>
+                <w:rFonts w:ascii="Times New Roman" w:eastAsia="SimSun" w:hAnsi="Times New Roman" w:cs="Times New Roman"/>
+                <w:sz w:val="24"/>
+                <w:szCs w:val="24"/>
+                <w:lang w:val="en-ID"/>
+              </w:rPr>
+            </w:pPr>
+          </w:p>
+          <w:p>
+            <w:pPr>
+              <w:rPr>
+                <w:rFonts w:ascii="Times New Roman" w:eastAsia="SimSun" w:hAnsi="Times New Roman" w:cs="Times New Roman"/>
+                <w:sz w:val="24"/>
+                <w:szCs w:val="24"/>
+                <w:lang w:val="en-ID"/>
+              </w:rPr>
+            </w:pPr>
+          </w:p>
+          <w:p>
+            <w:pPr>
+              <w:rPr>
+                <w:rFonts w:ascii="Times New Roman" w:eastAsia="SimSun" w:hAnsi="Times New Roman" w:cs="Times New Roman"/>
+                <w:sz w:val="24"/>
+                <w:szCs w:val="24"/>
+                <w:lang w:val="en-ID"/>
+              </w:rPr>
+            </w:pPr>
+          </w:p>
+          <w:p>
+            <w:pPr>
+              <w:rPr>
+                <w:rFonts w:ascii="Times New Roman" w:eastAsia="SimSun" w:hAnsi="Times New Roman" w:cs="Times New Roman"/>
+                <w:sz w:val="24"/>
+                <w:szCs w:val="24"/>
+                <w:lang w:val="en-ID"/>
+              </w:rPr>
+            </w:pPr>
+          </w:p>
+          <w:p>
+            <w:pPr>
+              <w:rPr>
+                <w:rFonts w:ascii="Times New Roman" w:eastAsia="SimSun" w:hAnsi="Times New Roman" w:cs="Times New Roman"/>
+                <w:sz w:val="24"/>
+                <w:szCs w:val="24"/>
+                <w:lang w:val="en-ID"/>
+              </w:rPr>
+            </w:pPr>
+          </w:p>
+          <w:p>
+            <w:pPr>
+              <w:rPr>
+                <w:rFonts w:ascii="Times New Roman" w:eastAsia="SimSun" w:hAnsi="Times New Roman" w:cs="Times New Roman"/>
+                <w:sz w:val="24"/>
+                <w:szCs w:val="24"/>
+                <w:lang w:val="en-ID"/>
+              </w:rPr>
+            </w:pPr>
+          </w:p>
+          <w:p>
+            <w:pPr>
+              <w:rPr>
+                <w:rFonts w:ascii="Times New Roman" w:eastAsia="SimSun" w:hAnsi="Times New Roman" w:cs="Times New Roman"/>
+                <w:sz w:val="24"/>
+                <w:szCs w:val="24"/>
+                <w:lang w:val="en-ID"/>
+              </w:rPr>
+            </w:pPr>
+          </w:p>
+          <w:p>
+            <w:pPr>
+              <w:rPr>
+                <w:rFonts w:ascii="Times New Roman" w:eastAsia="SimSun" w:hAnsi="Times New Roman" w:cs="Times New Roman"/>
+                <w:sz w:val="24"/>
+                <w:szCs w:val="24"/>
+                <w:lang w:val="en-ID"/>
+              </w:rPr>
+            </w:pPr>
+            <w:r>
+              <w:rPr>
+                <w:rFonts w:ascii="Times New Roman" w:eastAsia="SimSun" w:hAnsi="Times New Roman" w:cs="Times New Roman"/>
+                <w:sz w:val="24"/>
+                <w:szCs w:val="24"/>
+                <w:lang w:val="en-ID"/>
+              </w:rPr>
+              <w:lastRenderedPageBreak/>
+              <w:t>Supplier</w:t>
+            </w:r>
+          </w:p>
+          <w:p>
+            <w:pPr>
+              <w:rPr>
+                <w:rFonts w:ascii="Times New Roman" w:eastAsia="SimSun" w:hAnsi="Times New Roman" w:cs="Times New Roman"/>
+                <w:sz w:val="24"/>
+                <w:szCs w:val="24"/>
+                <w:lang w:val="en-ID"/>
+              </w:rPr>
+            </w:pPr>
+            <w:r>
+              <w:rPr>
+                <w:rFonts w:ascii="Times New Roman" w:eastAsia="SimSun" w:hAnsi="Times New Roman" w:cs="Times New Roman"/>
+                <w:sz w:val="24"/>
+                <w:szCs w:val="24"/>
+                <w:lang w:val="en-ID"/>
+              </w:rPr>
+              <w:drawing>
+                <wp:inline distT="0" distB="0" distL="0" distR="0" wp14:anchorId="245725D8" wp14:editId="73B5D72E">
+                  <wp:extent cx="4698869" cy="1752600"/>
+                  <wp:effectExtent l="0" t="0" r="6985" b="0"/>
+                  <wp:docPr id="1185132714" name="Picture 1"/>
+                  <wp:cNvGraphicFramePr>
+                    <a:graphicFrameLocks xmlns:a="http://schemas.openxmlformats.org/drawingml/2006/main" noChangeAspect="1"/>
+                  </wp:cNvGraphicFramePr>
+                  <a:graphic xmlns:a="http://schemas.openxmlformats.org/drawingml/2006/main">
+                    <a:graphicData uri="http://schemas.openxmlformats.org/drawingml/2006/picture">
+                      <pic:pic xmlns:pic="http://schemas.openxmlformats.org/drawingml/2006/picture">
+                        <pic:nvPicPr>
+                          <pic:cNvPr id="1185132714" name=""/>
+                          <pic:cNvPicPr/>
+                        </pic:nvPicPr>
+                        <pic:blipFill>
+                          <a:blip r:embed="rId21"/>
+                          <a:stretch>
+                            <a:fillRect/>
+                          </a:stretch>
+                        </pic:blipFill>
+                        <pic:spPr>
+                          <a:xfrm>
+                            <a:off x="0" y="0"/>
+                            <a:ext cx="4700662" cy="1753269"/>
+                          </a:xfrm>
+                          <a:prstGeom prst="rect">
+                            <a:avLst/>
+                          </a:prstGeom>
+                        </pic:spPr>
+                      </pic:pic>
+                    </a:graphicData>
+                  </a:graphic>
+                </wp:inline>
+              </w:drawing>
+            </w:r>
+          </w:p>
+          <w:p>
+            <w:pPr>
+              <w:rPr>
+                <w:rFonts w:ascii="Times New Roman" w:eastAsia="SimSun" w:hAnsi="Times New Roman" w:cs="Times New Roman"/>
+                <w:sz w:val="24"/>
+                <w:szCs w:val="24"/>
+                <w:lang w:val="en-ID"/>
+              </w:rPr>
+            </w:pPr>
+          </w:p>
+          <w:p>
+            <w:pPr>
+              <w:rPr>
+                <w:rFonts w:ascii="Times New Roman" w:eastAsia="SimSun" w:hAnsi="Times New Roman" w:cs="Times New Roman"/>
+                <w:sz w:val="24"/>
+                <w:szCs w:val="24"/>
+                <w:lang w:val="en-ID"/>
+              </w:rPr>
+            </w:pPr>
+            <w:r>
+              <w:rPr>
+                <w:rFonts w:ascii="Times New Roman" w:eastAsia="SimSun" w:hAnsi="Times New Roman" w:cs="Times New Roman"/>
+                <w:sz w:val="24"/>
+                <w:szCs w:val="24"/>
+                <w:lang w:val="en-ID"/>
+              </w:rPr>
+              <w:drawing>
+                <wp:inline distT="0" distB="0" distL="0" distR="0" wp14:anchorId="58651938" wp14:editId="28BE4740">
+                  <wp:extent cx="4667250" cy="822641"/>
+                  <wp:effectExtent l="0" t="0" r="0" b="0"/>
+                  <wp:docPr id="1247174309" name="Picture 1"/>
+                  <wp:cNvGraphicFramePr>
+                    <a:graphicFrameLocks xmlns:a="http://schemas.openxmlformats.org/drawingml/2006/main" noChangeAspect="1"/>
+                  </wp:cNvGraphicFramePr>
+                  <a:graphic xmlns:a="http://schemas.openxmlformats.org/drawingml/2006/main">
+                    <a:graphicData uri="http://schemas.openxmlformats.org/drawingml/2006/picture">
+                      <pic:pic xmlns:pic="http://schemas.openxmlformats.org/drawingml/2006/picture">
+                        <pic:nvPicPr>
+                          <pic:cNvPr id="1247174309" name=""/>
+                          <pic:cNvPicPr/>
+                        </pic:nvPicPr>
+                        <pic:blipFill>
+                          <a:blip r:embed="rId22"/>
+                          <a:stretch>
+                            <a:fillRect/>
+                          </a:stretch>
+                        </pic:blipFill>
+                        <pic:spPr>
+                          <a:xfrm>
+                            <a:off x="0" y="0"/>
+                            <a:ext cx="4672977" cy="823650"/>
+                          </a:xfrm>
+                          <a:prstGeom prst="rect">
+                            <a:avLst/>
+                          </a:prstGeom>
+                        </pic:spPr>
+                      </pic:pic>
+                    </a:graphicData>
+                  </a:graphic>
+                </wp:inline>
+              </w:drawing>
+            </w:r>
+          </w:p>
+          <w:p>
+            <w:pPr>
+              <w:rPr>
+                <w:rFonts w:ascii="Times New Roman" w:eastAsia="SimSun" w:hAnsi="Times New Roman" w:cs="Times New Roman"/>
+                <w:sz w:val="24"/>
+                <w:szCs w:val="24"/>
+                <w:lang w:val="en-ID"/>
+              </w:rPr>
+            </w:pPr>
+          </w:p>
+          <w:p>
+            <w:pPr>
+              <w:rPr>
+                <w:rFonts w:ascii="Times New Roman" w:eastAsia="SimSun" w:hAnsi="Times New Roman" w:cs="Times New Roman"/>
+                <w:sz w:val="24"/>
+                <w:szCs w:val="24"/>
+                <w:lang w:val="en-ID"/>
+              </w:rPr>
+            </w:pPr>
+            <w:r>
+              <w:rPr>
+                <w:rFonts w:ascii="Times New Roman" w:eastAsia="SimSun" w:hAnsi="Times New Roman" w:cs="Times New Roman"/>
+                <w:sz w:val="24"/>
+                <w:szCs w:val="24"/>
+                <w:lang w:val="en-ID"/>
+              </w:rPr>
+              <w:t>User</w:t>
+            </w:r>
+          </w:p>
+          <w:p>
+            <w:pPr>
+              <w:rPr>
+                <w:rFonts w:ascii="Times New Roman" w:eastAsia="SimSun" w:hAnsi="Times New Roman" w:cs="Times New Roman"/>
+                <w:sz w:val="24"/>
+                <w:szCs w:val="24"/>
+                <w:lang w:val="en-ID"/>
+              </w:rPr>
+            </w:pPr>
+            <w:r>
+              <w:rPr>
+                <w:rFonts w:ascii="Times New Roman" w:eastAsia="SimSun" w:hAnsi="Times New Roman" w:cs="Times New Roman"/>
+                <w:sz w:val="24"/>
+                <w:szCs w:val="24"/>
+                <w:lang w:val="en-ID"/>
+              </w:rPr>
+              <w:drawing>
+                <wp:inline distT="0" distB="0" distL="0" distR="0" wp14:anchorId="2DF436F4" wp14:editId="3E0D9D35">
+                  <wp:extent cx="4581525" cy="1719313"/>
+                  <wp:effectExtent l="0" t="0" r="0" b="0"/>
+                  <wp:docPr id="58373772" name="Picture 1"/>
+                  <wp:cNvGraphicFramePr>
+                    <a:graphicFrameLocks xmlns:a="http://schemas.openxmlformats.org/drawingml/2006/main" noChangeAspect="1"/>
+                  </wp:cNvGraphicFramePr>
+                  <a:graphic xmlns:a="http://schemas.openxmlformats.org/drawingml/2006/main">
+                    <a:graphicData uri="http://schemas.openxmlformats.org/drawingml/2006/picture">
+                      <pic:pic xmlns:pic="http://schemas.openxmlformats.org/drawingml/2006/picture">
+                        <pic:nvPicPr>
+                          <pic:cNvPr id="58373772" name=""/>
+                          <pic:cNvPicPr/>
+                        </pic:nvPicPr>
+                        <pic:blipFill>
+                          <a:blip r:embed="rId23"/>
+                          <a:stretch>
+                            <a:fillRect/>
+                          </a:stretch>
+                        </pic:blipFill>
+                        <pic:spPr>
+                          <a:xfrm>
+                            <a:off x="0" y="0"/>
+                            <a:ext cx="4585789" cy="1720913"/>
+                          </a:xfrm>
+                          <a:prstGeom prst="rect">
+                            <a:avLst/>
+                          </a:prstGeom>
+                        </pic:spPr>
+                      </pic:pic>
+                    </a:graphicData>
+                  </a:graphic>
+                </wp:inline>
+              </w:drawing>
+            </w:r>
+          </w:p>
+          <w:p>
+            <w:pPr>
+              <w:rPr>
+                <w:rFonts w:ascii="Times New Roman" w:eastAsia="SimSun" w:hAnsi="Times New Roman" w:cs="Times New Roman"/>
+                <w:sz w:val="24"/>
+                <w:szCs w:val="24"/>
+                <w:lang w:val="en-ID"/>
+              </w:rPr>
+            </w:pPr>
+          </w:p>
+          <w:p>
+            <w:pPr>
+              <w:rPr>
+                <w:rFonts w:ascii="Times New Roman" w:eastAsia="SimSun" w:hAnsi="Times New Roman" w:cs="Times New Roman"/>
+                <w:sz w:val="24"/>
+                <w:szCs w:val="24"/>
+                <w:lang w:val="en-ID"/>
+              </w:rPr>
+            </w:pPr>
+            <w:r>
+              <w:rPr>
+                <w:rFonts w:ascii="Times New Roman" w:eastAsia="SimSun" w:hAnsi="Times New Roman" w:cs="Times New Roman"/>
+                <w:sz w:val="24"/>
+                <w:szCs w:val="24"/>
+                <w:lang w:val="en-ID"/>
+              </w:rPr>
+              <w:drawing>
+                <wp:inline distT="0" distB="0" distL="0" distR="0" wp14:anchorId="0FE6D511" wp14:editId="576FB54D">
+                  <wp:extent cx="4629150" cy="885591"/>
+                  <wp:effectExtent l="0" t="0" r="0" b="0"/>
+                  <wp:docPr id="209493293" name="Picture 1"/>
+                  <wp:cNvGraphicFramePr>
+                    <a:graphicFrameLocks xmlns:a="http://schemas.openxmlformats.org/drawingml/2006/main" noChangeAspect="1"/>
+                  </wp:cNvGraphicFramePr>
+                  <a:graphic xmlns:a="http://schemas.openxmlformats.org/drawingml/2006/main">
+                    <a:graphicData uri="http://schemas.openxmlformats.org/drawingml/2006/picture">
+                      <pic:pic xmlns:pic="http://schemas.openxmlformats.org/drawingml/2006/picture">
+                        <pic:nvPicPr>
+                          <pic:cNvPr id="209493293" name=""/>
+                          <pic:cNvPicPr/>
+                        </pic:nvPicPr>
+                        <pic:blipFill>
+                          <a:blip r:embed="rId24"/>
+                          <a:stretch>
+                            <a:fillRect/>
+                          </a:stretch>
+                        </pic:blipFill>
+                        <pic:spPr>
+                          <a:xfrm>
+                            <a:off x="0" y="0"/>
+                            <a:ext cx="4641445" cy="887943"/>
+                          </a:xfrm>
+                          <a:prstGeom prst="rect">
+                            <a:avLst/>
+                          </a:prstGeom>
+                        </pic:spPr>
+                      </pic:pic>
+                    </a:graphicData>
+                  </a:graphic>
+                </wp:inline>
+              </w:drawing>
+            </w:r>
+          </w:p>
+          <w:p>
+            <w:pPr>
+              <w:rPr>
+                <w:rFonts w:ascii="Times New Roman" w:eastAsia="SimSun" w:hAnsi="Times New Roman" w:cs="Times New Roman"/>
+                <w:sz w:val="24"/>
+                <w:szCs w:val="24"/>
+                <w:lang w:val="en-ID"/>
               </w:rPr>
             </w:pPr>
           </w:p>
@@ -745,6 +4610,7 @@
                 <w:sz w:val="24"/>
                 <w:szCs w:val="24"/>
               </w:rPr>
+              <w:lastRenderedPageBreak/>
               <w:t>2.</w:t>
             </w:r>
           </w:p>
@@ -1791,7 +5657,6 @@
   <w:style w:type="character" w:default="1" w:styleId="DefaultParagraphFont">
     <w:name w:val="Default Paragraph Font"/>
     <w:uiPriority w:val="1"/>
-    <w:semiHidden/>
     <w:unhideWhenUsed/>
   </w:style>
   <w:style w:type="table" w:default="1" w:styleId="TableNormal">

</xml_diff>

<commit_message>
Implementasi Export Excel pada Kategori,  Supplier, Level dan User
</commit_message>
<xml_diff>
--- a/Minggu 8/Laporan/16_Muhammad Farrel Caesarian_Jobsheet 8.docx
+++ b/Minggu 8/Laporan/16_Muhammad Farrel Caesarian_Jobsheet 8.docx
@@ -13,7 +13,6 @@
           <w:szCs w:val="32"/>
         </w:rPr>
       </w:pPr>
-      <w:proofErr w:type="spellStart"/>
       <w:r>
         <w:rPr>
           <w:rFonts w:ascii="Times New Roman" w:hAnsi="Times New Roman" w:cs="Times New Roman"/>
@@ -22,9 +21,8 @@
           <w:sz w:val="32"/>
           <w:szCs w:val="32"/>
         </w:rPr>
-        <w:t>Tugas</w:t>
+        <w:t xml:space="preserve">Tugas </w:t>
       </w:r>
-      <w:proofErr w:type="spellEnd"/>
       <w:r>
         <w:rPr>
           <w:rFonts w:ascii="Times New Roman" w:hAnsi="Times New Roman" w:cs="Times New Roman"/>
@@ -33,9 +31,8 @@
           <w:sz w:val="32"/>
           <w:szCs w:val="32"/>
         </w:rPr>
-        <w:t xml:space="preserve"> </w:t>
+        <w:t xml:space="preserve">Pertemuan </w:t>
       </w:r>
-      <w:proofErr w:type="spellStart"/>
       <w:r>
         <w:rPr>
           <w:rFonts w:ascii="Times New Roman" w:hAnsi="Times New Roman" w:cs="Times New Roman"/>
@@ -44,9 +41,8 @@
           <w:sz w:val="32"/>
           <w:szCs w:val="32"/>
         </w:rPr>
-        <w:t>Pertemuan</w:t>
+        <w:t>8</w:t>
       </w:r>
-      <w:proofErr w:type="spellEnd"/>
       <w:r>
         <w:rPr>
           <w:rFonts w:ascii="Times New Roman" w:hAnsi="Times New Roman" w:cs="Times New Roman"/>
@@ -55,62 +51,8 @@
           <w:sz w:val="32"/>
           <w:szCs w:val="32"/>
         </w:rPr>
-        <w:t xml:space="preserve"> </w:t>
+        <w:t xml:space="preserve"> Pemrograman Web Lanjut</w:t>
       </w:r>
-      <w:r>
-        <w:rPr>
-          <w:rFonts w:ascii="Times New Roman" w:hAnsi="Times New Roman" w:cs="Times New Roman"/>
-          <w:b/>
-          <w:bCs/>
-          <w:sz w:val="32"/>
-          <w:szCs w:val="32"/>
-        </w:rPr>
-        <w:t>8</w:t>
-      </w:r>
-      <w:r>
-        <w:rPr>
-          <w:rFonts w:ascii="Times New Roman" w:hAnsi="Times New Roman" w:cs="Times New Roman"/>
-          <w:b/>
-          <w:bCs/>
-          <w:sz w:val="32"/>
-          <w:szCs w:val="32"/>
-        </w:rPr>
-        <w:t xml:space="preserve"> </w:t>
-      </w:r>
-      <w:proofErr w:type="spellStart"/>
-      <w:r>
-        <w:rPr>
-          <w:rFonts w:ascii="Times New Roman" w:hAnsi="Times New Roman" w:cs="Times New Roman"/>
-          <w:b/>
-          <w:bCs/>
-          <w:sz w:val="32"/>
-          <w:szCs w:val="32"/>
-        </w:rPr>
-        <w:t>Pemrograman</w:t>
-      </w:r>
-      <w:proofErr w:type="spellEnd"/>
-      <w:r>
-        <w:rPr>
-          <w:rFonts w:ascii="Times New Roman" w:hAnsi="Times New Roman" w:cs="Times New Roman"/>
-          <w:b/>
-          <w:bCs/>
-          <w:sz w:val="32"/>
-          <w:szCs w:val="32"/>
-        </w:rPr>
-        <w:t xml:space="preserve"> Web </w:t>
-      </w:r>
-      <w:proofErr w:type="spellStart"/>
-      <w:r>
-        <w:rPr>
-          <w:rFonts w:ascii="Times New Roman" w:hAnsi="Times New Roman" w:cs="Times New Roman"/>
-          <w:b/>
-          <w:bCs/>
-          <w:sz w:val="32"/>
-          <w:szCs w:val="32"/>
-        </w:rPr>
-        <w:t>Lanjut</w:t>
-      </w:r>
-      <w:proofErr w:type="spellEnd"/>
     </w:p>
     <w:p>
       <w:pPr>
@@ -726,7 +668,6 @@
                 <w:lang w:val="en-ID"/>
               </w:rPr>
             </w:pPr>
-            <w:proofErr w:type="spellStart"/>
             <w:r>
               <w:rPr>
                 <w:rFonts w:ascii="Times New Roman" w:eastAsia="SimSun" w:hAnsi="Times New Roman" w:cs="Times New Roman"/>
@@ -736,41 +677,27 @@
                 <w:szCs w:val="28"/>
                 <w:lang w:val="en-ID"/>
               </w:rPr>
-              <w:t>Praktikum</w:t>
-            </w:r>
-            <w:proofErr w:type="spellEnd"/>
-            <w:r>
-              <w:rPr>
-                <w:rFonts w:ascii="Times New Roman" w:eastAsia="SimSun" w:hAnsi="Times New Roman" w:cs="Times New Roman"/>
-                <w:b/>
-                <w:bCs/>
-                <w:sz w:val="28"/>
-                <w:szCs w:val="28"/>
-                <w:lang w:val="en-ID"/>
-              </w:rPr>
-              <w:t xml:space="preserve"> 1</w:t>
-            </w:r>
-          </w:p>
-          <w:p>
-            <w:pPr>
-              <w:rPr>
-                <w:rFonts w:ascii="Times New Roman" w:eastAsia="SimSun" w:hAnsi="Times New Roman" w:cs="Times New Roman"/>
-                <w:sz w:val="24"/>
-                <w:szCs w:val="24"/>
-                <w:lang w:val="en-ID"/>
-              </w:rPr>
-            </w:pPr>
-            <w:proofErr w:type="spellStart"/>
-            <w:r>
-              <w:rPr>
-                <w:rFonts w:ascii="Times New Roman" w:eastAsia="SimSun" w:hAnsi="Times New Roman" w:cs="Times New Roman"/>
-                <w:sz w:val="24"/>
-                <w:szCs w:val="24"/>
-                <w:lang w:val="en-ID"/>
-              </w:rPr>
-              <w:t>Disini</w:t>
-            </w:r>
-            <w:proofErr w:type="spellEnd"/>
+              <w:t>Praktikum 1</w:t>
+            </w:r>
+          </w:p>
+          <w:p>
+            <w:pPr>
+              <w:rPr>
+                <w:rFonts w:ascii="Times New Roman" w:eastAsia="SimSun" w:hAnsi="Times New Roman" w:cs="Times New Roman"/>
+                <w:sz w:val="24"/>
+                <w:szCs w:val="24"/>
+                <w:lang w:val="en-ID"/>
+              </w:rPr>
+            </w:pPr>
+            <w:r>
+              <w:rPr>
+                <w:rFonts w:ascii="Times New Roman" w:eastAsia="SimSun" w:hAnsi="Times New Roman" w:cs="Times New Roman"/>
+                <w:sz w:val="24"/>
+                <w:szCs w:val="24"/>
+                <w:lang w:val="en-ID"/>
+              </w:rPr>
+              <w:t>Disini kita akan mencoba untuk memasukkan data ke dalam sistem kita secara banyak.</w:t>
+            </w:r>
             <w:r>
               <w:rPr>
                 <w:rFonts w:ascii="Times New Roman" w:eastAsia="SimSun" w:hAnsi="Times New Roman" w:cs="Times New Roman"/>
@@ -780,17 +707,15 @@
               </w:rPr>
               <w:t xml:space="preserve"> </w:t>
             </w:r>
-            <w:proofErr w:type="spellStart"/>
-            <w:r>
-              <w:rPr>
-                <w:rFonts w:ascii="Times New Roman" w:eastAsia="SimSun" w:hAnsi="Times New Roman" w:cs="Times New Roman"/>
-                <w:sz w:val="24"/>
-                <w:szCs w:val="24"/>
-                <w:lang w:val="en-ID"/>
-              </w:rPr>
-              <w:t>kita</w:t>
-            </w:r>
-            <w:proofErr w:type="spellEnd"/>
+            <w:r>
+              <w:rPr>
+                <w:rFonts w:ascii="Times New Roman" w:eastAsia="SimSun" w:hAnsi="Times New Roman" w:cs="Times New Roman"/>
+                <w:sz w:val="24"/>
+                <w:szCs w:val="24"/>
+                <w:lang w:val="en-ID"/>
+              </w:rPr>
+              <w:t>Kita bisa menggunakan file excel untuk mencoba memasukkan data barang ke dalam</w:t>
+            </w:r>
             <w:r>
               <w:rPr>
                 <w:rFonts w:ascii="Times New Roman" w:eastAsia="SimSun" w:hAnsi="Times New Roman" w:cs="Times New Roman"/>
@@ -800,17 +725,15 @@
               </w:rPr>
               <w:t xml:space="preserve"> </w:t>
             </w:r>
-            <w:proofErr w:type="spellStart"/>
-            <w:r>
-              <w:rPr>
-                <w:rFonts w:ascii="Times New Roman" w:eastAsia="SimSun" w:hAnsi="Times New Roman" w:cs="Times New Roman"/>
-                <w:sz w:val="24"/>
-                <w:szCs w:val="24"/>
-                <w:lang w:val="en-ID"/>
-              </w:rPr>
-              <w:t>akan</w:t>
-            </w:r>
-            <w:proofErr w:type="spellEnd"/>
+            <w:r>
+              <w:rPr>
+                <w:rFonts w:ascii="Times New Roman" w:eastAsia="SimSun" w:hAnsi="Times New Roman" w:cs="Times New Roman"/>
+                <w:sz w:val="24"/>
+                <w:szCs w:val="24"/>
+                <w:lang w:val="en-ID"/>
+              </w:rPr>
+              <w:t>sistem kita. Kita buat template file excel yang akan kita gunakan untuk import data</w:t>
+            </w:r>
             <w:r>
               <w:rPr>
                 <w:rFonts w:ascii="Times New Roman" w:eastAsia="SimSun" w:hAnsi="Times New Roman" w:cs="Times New Roman"/>
@@ -820,532 +743,14 @@
               </w:rPr>
               <w:t xml:space="preserve"> </w:t>
             </w:r>
-            <w:proofErr w:type="spellStart"/>
-            <w:r>
-              <w:rPr>
-                <w:rFonts w:ascii="Times New Roman" w:eastAsia="SimSun" w:hAnsi="Times New Roman" w:cs="Times New Roman"/>
-                <w:sz w:val="24"/>
-                <w:szCs w:val="24"/>
-                <w:lang w:val="en-ID"/>
-              </w:rPr>
-              <w:t>mencoba</w:t>
-            </w:r>
-            <w:proofErr w:type="spellEnd"/>
-            <w:r>
-              <w:rPr>
-                <w:rFonts w:ascii="Times New Roman" w:eastAsia="SimSun" w:hAnsi="Times New Roman" w:cs="Times New Roman"/>
-                <w:sz w:val="24"/>
-                <w:szCs w:val="24"/>
-                <w:lang w:val="en-ID"/>
-              </w:rPr>
-              <w:t xml:space="preserve"> </w:t>
-            </w:r>
-            <w:proofErr w:type="spellStart"/>
-            <w:r>
-              <w:rPr>
-                <w:rFonts w:ascii="Times New Roman" w:eastAsia="SimSun" w:hAnsi="Times New Roman" w:cs="Times New Roman"/>
-                <w:sz w:val="24"/>
-                <w:szCs w:val="24"/>
-                <w:lang w:val="en-ID"/>
-              </w:rPr>
-              <w:t>untuk</w:t>
-            </w:r>
-            <w:proofErr w:type="spellEnd"/>
-            <w:r>
-              <w:rPr>
-                <w:rFonts w:ascii="Times New Roman" w:eastAsia="SimSun" w:hAnsi="Times New Roman" w:cs="Times New Roman"/>
-                <w:sz w:val="24"/>
-                <w:szCs w:val="24"/>
-                <w:lang w:val="en-ID"/>
-              </w:rPr>
-              <w:t xml:space="preserve"> </w:t>
-            </w:r>
-            <w:proofErr w:type="spellStart"/>
-            <w:r>
-              <w:rPr>
-                <w:rFonts w:ascii="Times New Roman" w:eastAsia="SimSun" w:hAnsi="Times New Roman" w:cs="Times New Roman"/>
-                <w:sz w:val="24"/>
-                <w:szCs w:val="24"/>
-                <w:lang w:val="en-ID"/>
-              </w:rPr>
-              <w:t>memasukkan</w:t>
-            </w:r>
-            <w:proofErr w:type="spellEnd"/>
-            <w:r>
-              <w:rPr>
-                <w:rFonts w:ascii="Times New Roman" w:eastAsia="SimSun" w:hAnsi="Times New Roman" w:cs="Times New Roman"/>
-                <w:sz w:val="24"/>
-                <w:szCs w:val="24"/>
-                <w:lang w:val="en-ID"/>
-              </w:rPr>
-              <w:t xml:space="preserve"> data </w:t>
-            </w:r>
-            <w:proofErr w:type="spellStart"/>
-            <w:r>
-              <w:rPr>
-                <w:rFonts w:ascii="Times New Roman" w:eastAsia="SimSun" w:hAnsi="Times New Roman" w:cs="Times New Roman"/>
-                <w:sz w:val="24"/>
-                <w:szCs w:val="24"/>
-                <w:lang w:val="en-ID"/>
-              </w:rPr>
-              <w:t>ke</w:t>
-            </w:r>
-            <w:proofErr w:type="spellEnd"/>
-            <w:r>
-              <w:rPr>
-                <w:rFonts w:ascii="Times New Roman" w:eastAsia="SimSun" w:hAnsi="Times New Roman" w:cs="Times New Roman"/>
-                <w:sz w:val="24"/>
-                <w:szCs w:val="24"/>
-                <w:lang w:val="en-ID"/>
-              </w:rPr>
-              <w:t xml:space="preserve"> </w:t>
-            </w:r>
-            <w:proofErr w:type="spellStart"/>
-            <w:r>
-              <w:rPr>
-                <w:rFonts w:ascii="Times New Roman" w:eastAsia="SimSun" w:hAnsi="Times New Roman" w:cs="Times New Roman"/>
-                <w:sz w:val="24"/>
-                <w:szCs w:val="24"/>
-                <w:lang w:val="en-ID"/>
-              </w:rPr>
-              <w:t>dalam</w:t>
-            </w:r>
-            <w:proofErr w:type="spellEnd"/>
-            <w:r>
-              <w:rPr>
-                <w:rFonts w:ascii="Times New Roman" w:eastAsia="SimSun" w:hAnsi="Times New Roman" w:cs="Times New Roman"/>
-                <w:sz w:val="24"/>
-                <w:szCs w:val="24"/>
-                <w:lang w:val="en-ID"/>
-              </w:rPr>
-              <w:t xml:space="preserve"> </w:t>
-            </w:r>
-            <w:proofErr w:type="spellStart"/>
-            <w:r>
-              <w:rPr>
-                <w:rFonts w:ascii="Times New Roman" w:eastAsia="SimSun" w:hAnsi="Times New Roman" w:cs="Times New Roman"/>
-                <w:sz w:val="24"/>
-                <w:szCs w:val="24"/>
-                <w:lang w:val="en-ID"/>
-              </w:rPr>
-              <w:t>sistem</w:t>
-            </w:r>
-            <w:proofErr w:type="spellEnd"/>
-            <w:r>
-              <w:rPr>
-                <w:rFonts w:ascii="Times New Roman" w:eastAsia="SimSun" w:hAnsi="Times New Roman" w:cs="Times New Roman"/>
-                <w:sz w:val="24"/>
-                <w:szCs w:val="24"/>
-                <w:lang w:val="en-ID"/>
-              </w:rPr>
-              <w:t xml:space="preserve"> </w:t>
-            </w:r>
-            <w:proofErr w:type="spellStart"/>
-            <w:r>
-              <w:rPr>
-                <w:rFonts w:ascii="Times New Roman" w:eastAsia="SimSun" w:hAnsi="Times New Roman" w:cs="Times New Roman"/>
-                <w:sz w:val="24"/>
-                <w:szCs w:val="24"/>
-                <w:lang w:val="en-ID"/>
-              </w:rPr>
-              <w:t>kita</w:t>
-            </w:r>
-            <w:proofErr w:type="spellEnd"/>
-            <w:r>
-              <w:rPr>
-                <w:rFonts w:ascii="Times New Roman" w:eastAsia="SimSun" w:hAnsi="Times New Roman" w:cs="Times New Roman"/>
-                <w:sz w:val="24"/>
-                <w:szCs w:val="24"/>
-                <w:lang w:val="en-ID"/>
-              </w:rPr>
-              <w:t xml:space="preserve"> </w:t>
-            </w:r>
-            <w:proofErr w:type="spellStart"/>
-            <w:r>
-              <w:rPr>
-                <w:rFonts w:ascii="Times New Roman" w:eastAsia="SimSun" w:hAnsi="Times New Roman" w:cs="Times New Roman"/>
-                <w:sz w:val="24"/>
-                <w:szCs w:val="24"/>
-                <w:lang w:val="en-ID"/>
-              </w:rPr>
-              <w:t>secara</w:t>
-            </w:r>
-            <w:proofErr w:type="spellEnd"/>
-            <w:r>
-              <w:rPr>
-                <w:rFonts w:ascii="Times New Roman" w:eastAsia="SimSun" w:hAnsi="Times New Roman" w:cs="Times New Roman"/>
-                <w:sz w:val="24"/>
-                <w:szCs w:val="24"/>
-                <w:lang w:val="en-ID"/>
-              </w:rPr>
-              <w:t xml:space="preserve"> </w:t>
-            </w:r>
-            <w:proofErr w:type="spellStart"/>
-            <w:r>
-              <w:rPr>
-                <w:rFonts w:ascii="Times New Roman" w:eastAsia="SimSun" w:hAnsi="Times New Roman" w:cs="Times New Roman"/>
-                <w:sz w:val="24"/>
-                <w:szCs w:val="24"/>
-                <w:lang w:val="en-ID"/>
-              </w:rPr>
-              <w:t>banyak</w:t>
-            </w:r>
-            <w:proofErr w:type="spellEnd"/>
-            <w:r>
-              <w:rPr>
-                <w:rFonts w:ascii="Times New Roman" w:eastAsia="SimSun" w:hAnsi="Times New Roman" w:cs="Times New Roman"/>
-                <w:sz w:val="24"/>
-                <w:szCs w:val="24"/>
-                <w:lang w:val="en-ID"/>
-              </w:rPr>
-              <w:t>.</w:t>
-            </w:r>
-            <w:r>
-              <w:rPr>
-                <w:rFonts w:ascii="Times New Roman" w:eastAsia="SimSun" w:hAnsi="Times New Roman" w:cs="Times New Roman"/>
-                <w:sz w:val="24"/>
-                <w:szCs w:val="24"/>
-                <w:lang w:val="en-ID"/>
-              </w:rPr>
-              <w:t xml:space="preserve"> </w:t>
-            </w:r>
-            <w:r>
-              <w:rPr>
-                <w:rFonts w:ascii="Times New Roman" w:eastAsia="SimSun" w:hAnsi="Times New Roman" w:cs="Times New Roman"/>
-                <w:sz w:val="24"/>
-                <w:szCs w:val="24"/>
-                <w:lang w:val="en-ID"/>
-              </w:rPr>
-              <w:t xml:space="preserve">Kita </w:t>
-            </w:r>
-            <w:proofErr w:type="spellStart"/>
-            <w:r>
-              <w:rPr>
-                <w:rFonts w:ascii="Times New Roman" w:eastAsia="SimSun" w:hAnsi="Times New Roman" w:cs="Times New Roman"/>
-                <w:sz w:val="24"/>
-                <w:szCs w:val="24"/>
-                <w:lang w:val="en-ID"/>
-              </w:rPr>
-              <w:t>bisa</w:t>
-            </w:r>
-            <w:proofErr w:type="spellEnd"/>
-            <w:r>
-              <w:rPr>
-                <w:rFonts w:ascii="Times New Roman" w:eastAsia="SimSun" w:hAnsi="Times New Roman" w:cs="Times New Roman"/>
-                <w:sz w:val="24"/>
-                <w:szCs w:val="24"/>
-                <w:lang w:val="en-ID"/>
-              </w:rPr>
-              <w:t xml:space="preserve"> </w:t>
-            </w:r>
-            <w:proofErr w:type="spellStart"/>
-            <w:r>
-              <w:rPr>
-                <w:rFonts w:ascii="Times New Roman" w:eastAsia="SimSun" w:hAnsi="Times New Roman" w:cs="Times New Roman"/>
-                <w:sz w:val="24"/>
-                <w:szCs w:val="24"/>
-                <w:lang w:val="en-ID"/>
-              </w:rPr>
-              <w:t>menggunakan</w:t>
-            </w:r>
-            <w:proofErr w:type="spellEnd"/>
-            <w:r>
-              <w:rPr>
-                <w:rFonts w:ascii="Times New Roman" w:eastAsia="SimSun" w:hAnsi="Times New Roman" w:cs="Times New Roman"/>
-                <w:sz w:val="24"/>
-                <w:szCs w:val="24"/>
-                <w:lang w:val="en-ID"/>
-              </w:rPr>
-              <w:t xml:space="preserve"> file excel </w:t>
-            </w:r>
-            <w:proofErr w:type="spellStart"/>
-            <w:r>
-              <w:rPr>
-                <w:rFonts w:ascii="Times New Roman" w:eastAsia="SimSun" w:hAnsi="Times New Roman" w:cs="Times New Roman"/>
-                <w:sz w:val="24"/>
-                <w:szCs w:val="24"/>
-                <w:lang w:val="en-ID"/>
-              </w:rPr>
-              <w:t>untuk</w:t>
-            </w:r>
-            <w:proofErr w:type="spellEnd"/>
-            <w:r>
-              <w:rPr>
-                <w:rFonts w:ascii="Times New Roman" w:eastAsia="SimSun" w:hAnsi="Times New Roman" w:cs="Times New Roman"/>
-                <w:sz w:val="24"/>
-                <w:szCs w:val="24"/>
-                <w:lang w:val="en-ID"/>
-              </w:rPr>
-              <w:t xml:space="preserve"> </w:t>
-            </w:r>
-            <w:proofErr w:type="spellStart"/>
-            <w:r>
-              <w:rPr>
-                <w:rFonts w:ascii="Times New Roman" w:eastAsia="SimSun" w:hAnsi="Times New Roman" w:cs="Times New Roman"/>
-                <w:sz w:val="24"/>
-                <w:szCs w:val="24"/>
-                <w:lang w:val="en-ID"/>
-              </w:rPr>
-              <w:t>mencoba</w:t>
-            </w:r>
-            <w:proofErr w:type="spellEnd"/>
-            <w:r>
-              <w:rPr>
-                <w:rFonts w:ascii="Times New Roman" w:eastAsia="SimSun" w:hAnsi="Times New Roman" w:cs="Times New Roman"/>
-                <w:sz w:val="24"/>
-                <w:szCs w:val="24"/>
-                <w:lang w:val="en-ID"/>
-              </w:rPr>
-              <w:t xml:space="preserve"> </w:t>
-            </w:r>
-            <w:proofErr w:type="spellStart"/>
-            <w:r>
-              <w:rPr>
-                <w:rFonts w:ascii="Times New Roman" w:eastAsia="SimSun" w:hAnsi="Times New Roman" w:cs="Times New Roman"/>
-                <w:sz w:val="24"/>
-                <w:szCs w:val="24"/>
-                <w:lang w:val="en-ID"/>
-              </w:rPr>
-              <w:t>memasukkan</w:t>
-            </w:r>
-            <w:proofErr w:type="spellEnd"/>
-            <w:r>
-              <w:rPr>
-                <w:rFonts w:ascii="Times New Roman" w:eastAsia="SimSun" w:hAnsi="Times New Roman" w:cs="Times New Roman"/>
-                <w:sz w:val="24"/>
-                <w:szCs w:val="24"/>
-                <w:lang w:val="en-ID"/>
-              </w:rPr>
-              <w:t xml:space="preserve"> data </w:t>
-            </w:r>
-            <w:proofErr w:type="spellStart"/>
-            <w:r>
-              <w:rPr>
-                <w:rFonts w:ascii="Times New Roman" w:eastAsia="SimSun" w:hAnsi="Times New Roman" w:cs="Times New Roman"/>
-                <w:sz w:val="24"/>
-                <w:szCs w:val="24"/>
-                <w:lang w:val="en-ID"/>
-              </w:rPr>
-              <w:t>barang</w:t>
-            </w:r>
-            <w:proofErr w:type="spellEnd"/>
-            <w:r>
-              <w:rPr>
-                <w:rFonts w:ascii="Times New Roman" w:eastAsia="SimSun" w:hAnsi="Times New Roman" w:cs="Times New Roman"/>
-                <w:sz w:val="24"/>
-                <w:szCs w:val="24"/>
-                <w:lang w:val="en-ID"/>
-              </w:rPr>
-              <w:t xml:space="preserve"> </w:t>
-            </w:r>
-            <w:proofErr w:type="spellStart"/>
-            <w:r>
-              <w:rPr>
-                <w:rFonts w:ascii="Times New Roman" w:eastAsia="SimSun" w:hAnsi="Times New Roman" w:cs="Times New Roman"/>
-                <w:sz w:val="24"/>
-                <w:szCs w:val="24"/>
-                <w:lang w:val="en-ID"/>
-              </w:rPr>
-              <w:t>ke</w:t>
-            </w:r>
-            <w:proofErr w:type="spellEnd"/>
-            <w:r>
-              <w:rPr>
-                <w:rFonts w:ascii="Times New Roman" w:eastAsia="SimSun" w:hAnsi="Times New Roman" w:cs="Times New Roman"/>
-                <w:sz w:val="24"/>
-                <w:szCs w:val="24"/>
-                <w:lang w:val="en-ID"/>
-              </w:rPr>
-              <w:t xml:space="preserve"> </w:t>
-            </w:r>
-            <w:proofErr w:type="spellStart"/>
-            <w:r>
-              <w:rPr>
-                <w:rFonts w:ascii="Times New Roman" w:eastAsia="SimSun" w:hAnsi="Times New Roman" w:cs="Times New Roman"/>
-                <w:sz w:val="24"/>
-                <w:szCs w:val="24"/>
-                <w:lang w:val="en-ID"/>
-              </w:rPr>
-              <w:t>dalam</w:t>
-            </w:r>
-            <w:proofErr w:type="spellEnd"/>
-            <w:r>
-              <w:rPr>
-                <w:rFonts w:ascii="Times New Roman" w:eastAsia="SimSun" w:hAnsi="Times New Roman" w:cs="Times New Roman"/>
-                <w:sz w:val="24"/>
-                <w:szCs w:val="24"/>
-                <w:lang w:val="en-ID"/>
-              </w:rPr>
-              <w:t xml:space="preserve"> </w:t>
-            </w:r>
-            <w:proofErr w:type="spellStart"/>
-            <w:r>
-              <w:rPr>
-                <w:rFonts w:ascii="Times New Roman" w:eastAsia="SimSun" w:hAnsi="Times New Roman" w:cs="Times New Roman"/>
-                <w:sz w:val="24"/>
-                <w:szCs w:val="24"/>
-                <w:lang w:val="en-ID"/>
-              </w:rPr>
-              <w:t>sistem</w:t>
-            </w:r>
-            <w:proofErr w:type="spellEnd"/>
-            <w:r>
-              <w:rPr>
-                <w:rFonts w:ascii="Times New Roman" w:eastAsia="SimSun" w:hAnsi="Times New Roman" w:cs="Times New Roman"/>
-                <w:sz w:val="24"/>
-                <w:szCs w:val="24"/>
-                <w:lang w:val="en-ID"/>
-              </w:rPr>
-              <w:t xml:space="preserve"> </w:t>
-            </w:r>
-            <w:proofErr w:type="spellStart"/>
-            <w:r>
-              <w:rPr>
-                <w:rFonts w:ascii="Times New Roman" w:eastAsia="SimSun" w:hAnsi="Times New Roman" w:cs="Times New Roman"/>
-                <w:sz w:val="24"/>
-                <w:szCs w:val="24"/>
-                <w:lang w:val="en-ID"/>
-              </w:rPr>
-              <w:t>kita</w:t>
-            </w:r>
-            <w:proofErr w:type="spellEnd"/>
-            <w:r>
-              <w:rPr>
-                <w:rFonts w:ascii="Times New Roman" w:eastAsia="SimSun" w:hAnsi="Times New Roman" w:cs="Times New Roman"/>
-                <w:sz w:val="24"/>
-                <w:szCs w:val="24"/>
-                <w:lang w:val="en-ID"/>
-              </w:rPr>
-              <w:t xml:space="preserve">. Kita buat template file </w:t>
-            </w:r>
-            <w:proofErr w:type="gramStart"/>
-            <w:r>
-              <w:rPr>
-                <w:rFonts w:ascii="Times New Roman" w:eastAsia="SimSun" w:hAnsi="Times New Roman" w:cs="Times New Roman"/>
-                <w:sz w:val="24"/>
-                <w:szCs w:val="24"/>
-                <w:lang w:val="en-ID"/>
-              </w:rPr>
-              <w:t>excel</w:t>
-            </w:r>
-            <w:proofErr w:type="gramEnd"/>
-            <w:r>
-              <w:rPr>
-                <w:rFonts w:ascii="Times New Roman" w:eastAsia="SimSun" w:hAnsi="Times New Roman" w:cs="Times New Roman"/>
-                <w:sz w:val="24"/>
-                <w:szCs w:val="24"/>
-                <w:lang w:val="en-ID"/>
-              </w:rPr>
-              <w:t xml:space="preserve"> yang </w:t>
-            </w:r>
-            <w:proofErr w:type="spellStart"/>
-            <w:r>
-              <w:rPr>
-                <w:rFonts w:ascii="Times New Roman" w:eastAsia="SimSun" w:hAnsi="Times New Roman" w:cs="Times New Roman"/>
-                <w:sz w:val="24"/>
-                <w:szCs w:val="24"/>
-                <w:lang w:val="en-ID"/>
-              </w:rPr>
-              <w:t>akan</w:t>
-            </w:r>
-            <w:proofErr w:type="spellEnd"/>
-            <w:r>
-              <w:rPr>
-                <w:rFonts w:ascii="Times New Roman" w:eastAsia="SimSun" w:hAnsi="Times New Roman" w:cs="Times New Roman"/>
-                <w:sz w:val="24"/>
-                <w:szCs w:val="24"/>
-                <w:lang w:val="en-ID"/>
-              </w:rPr>
-              <w:t xml:space="preserve"> </w:t>
-            </w:r>
-            <w:proofErr w:type="spellStart"/>
-            <w:r>
-              <w:rPr>
-                <w:rFonts w:ascii="Times New Roman" w:eastAsia="SimSun" w:hAnsi="Times New Roman" w:cs="Times New Roman"/>
-                <w:sz w:val="24"/>
-                <w:szCs w:val="24"/>
-                <w:lang w:val="en-ID"/>
-              </w:rPr>
-              <w:t>kita</w:t>
-            </w:r>
-            <w:proofErr w:type="spellEnd"/>
-            <w:r>
-              <w:rPr>
-                <w:rFonts w:ascii="Times New Roman" w:eastAsia="SimSun" w:hAnsi="Times New Roman" w:cs="Times New Roman"/>
-                <w:sz w:val="24"/>
-                <w:szCs w:val="24"/>
-                <w:lang w:val="en-ID"/>
-              </w:rPr>
-              <w:t xml:space="preserve"> </w:t>
-            </w:r>
-            <w:proofErr w:type="spellStart"/>
-            <w:r>
-              <w:rPr>
-                <w:rFonts w:ascii="Times New Roman" w:eastAsia="SimSun" w:hAnsi="Times New Roman" w:cs="Times New Roman"/>
-                <w:sz w:val="24"/>
-                <w:szCs w:val="24"/>
-                <w:lang w:val="en-ID"/>
-              </w:rPr>
-              <w:t>gunakan</w:t>
-            </w:r>
-            <w:proofErr w:type="spellEnd"/>
-            <w:r>
-              <w:rPr>
-                <w:rFonts w:ascii="Times New Roman" w:eastAsia="SimSun" w:hAnsi="Times New Roman" w:cs="Times New Roman"/>
-                <w:sz w:val="24"/>
-                <w:szCs w:val="24"/>
-                <w:lang w:val="en-ID"/>
-              </w:rPr>
-              <w:t xml:space="preserve"> </w:t>
-            </w:r>
-            <w:proofErr w:type="spellStart"/>
-            <w:r>
-              <w:rPr>
-                <w:rFonts w:ascii="Times New Roman" w:eastAsia="SimSun" w:hAnsi="Times New Roman" w:cs="Times New Roman"/>
-                <w:sz w:val="24"/>
-                <w:szCs w:val="24"/>
-                <w:lang w:val="en-ID"/>
-              </w:rPr>
-              <w:t>untuk</w:t>
-            </w:r>
-            <w:proofErr w:type="spellEnd"/>
-            <w:r>
-              <w:rPr>
-                <w:rFonts w:ascii="Times New Roman" w:eastAsia="SimSun" w:hAnsi="Times New Roman" w:cs="Times New Roman"/>
-                <w:sz w:val="24"/>
-                <w:szCs w:val="24"/>
-                <w:lang w:val="en-ID"/>
-              </w:rPr>
-              <w:t xml:space="preserve"> import data</w:t>
-            </w:r>
-            <w:r>
-              <w:rPr>
-                <w:rFonts w:ascii="Times New Roman" w:eastAsia="SimSun" w:hAnsi="Times New Roman" w:cs="Times New Roman"/>
-                <w:sz w:val="24"/>
-                <w:szCs w:val="24"/>
-                <w:lang w:val="en-ID"/>
-              </w:rPr>
-              <w:t xml:space="preserve"> </w:t>
-            </w:r>
-            <w:proofErr w:type="spellStart"/>
-            <w:r>
-              <w:rPr>
-                <w:rFonts w:ascii="Times New Roman" w:eastAsia="SimSun" w:hAnsi="Times New Roman" w:cs="Times New Roman"/>
-                <w:sz w:val="24"/>
-                <w:szCs w:val="24"/>
-                <w:lang w:val="en-ID"/>
-              </w:rPr>
-              <w:t>barang</w:t>
-            </w:r>
-            <w:proofErr w:type="spellEnd"/>
-            <w:r>
-              <w:rPr>
-                <w:rFonts w:ascii="Times New Roman" w:eastAsia="SimSun" w:hAnsi="Times New Roman" w:cs="Times New Roman"/>
-                <w:sz w:val="24"/>
-                <w:szCs w:val="24"/>
-                <w:lang w:val="en-ID"/>
-              </w:rPr>
-              <w:t>.</w:t>
+            <w:r>
+              <w:rPr>
+                <w:rFonts w:ascii="Times New Roman" w:eastAsia="SimSun" w:hAnsi="Times New Roman" w:cs="Times New Roman"/>
+                <w:sz w:val="24"/>
+                <w:szCs w:val="24"/>
+                <w:lang w:val="en-ID"/>
+              </w:rPr>
+              <w:t>barang.</w:t>
             </w:r>
           </w:p>
           <w:p>
@@ -1419,232 +824,14 @@
                 <w:szCs w:val="24"/>
               </w:rPr>
             </w:pPr>
-            <w:proofErr w:type="spellStart"/>
-            <w:r>
-              <w:rPr>
-                <w:rFonts w:ascii="Times New Roman" w:eastAsia="SimSun" w:hAnsi="Times New Roman" w:cs="Times New Roman"/>
-                <w:sz w:val="24"/>
-                <w:szCs w:val="24"/>
-              </w:rPr>
-              <w:t>Selanjutnya</w:t>
-            </w:r>
-            <w:proofErr w:type="spellEnd"/>
-            <w:r>
-              <w:rPr>
-                <w:rFonts w:ascii="Times New Roman" w:eastAsia="SimSun" w:hAnsi="Times New Roman" w:cs="Times New Roman"/>
-                <w:sz w:val="24"/>
-                <w:szCs w:val="24"/>
-              </w:rPr>
-              <w:t xml:space="preserve"> </w:t>
-            </w:r>
-            <w:proofErr w:type="spellStart"/>
-            <w:r>
-              <w:rPr>
-                <w:rFonts w:ascii="Times New Roman" w:eastAsia="SimSun" w:hAnsi="Times New Roman" w:cs="Times New Roman"/>
-                <w:sz w:val="24"/>
-                <w:szCs w:val="24"/>
-              </w:rPr>
-              <w:t>kita</w:t>
-            </w:r>
-            <w:proofErr w:type="spellEnd"/>
-            <w:r>
-              <w:rPr>
-                <w:rFonts w:ascii="Times New Roman" w:eastAsia="SimSun" w:hAnsi="Times New Roman" w:cs="Times New Roman"/>
-                <w:sz w:val="24"/>
-                <w:szCs w:val="24"/>
-              </w:rPr>
-              <w:t xml:space="preserve"> </w:t>
-            </w:r>
-            <w:proofErr w:type="spellStart"/>
-            <w:r>
-              <w:rPr>
-                <w:rFonts w:ascii="Times New Roman" w:eastAsia="SimSun" w:hAnsi="Times New Roman" w:cs="Times New Roman"/>
-                <w:sz w:val="24"/>
-                <w:szCs w:val="24"/>
-              </w:rPr>
-              <w:t>modifikasi</w:t>
-            </w:r>
-            <w:proofErr w:type="spellEnd"/>
-            <w:r>
-              <w:rPr>
-                <w:rFonts w:ascii="Times New Roman" w:eastAsia="SimSun" w:hAnsi="Times New Roman" w:cs="Times New Roman"/>
-                <w:sz w:val="24"/>
-                <w:szCs w:val="24"/>
-              </w:rPr>
-              <w:t xml:space="preserve"> view pada </w:t>
-            </w:r>
-            <w:proofErr w:type="spellStart"/>
-            <w:r>
-              <w:rPr>
-                <w:rFonts w:ascii="Times New Roman" w:eastAsia="SimSun" w:hAnsi="Times New Roman" w:cs="Times New Roman"/>
-                <w:sz w:val="24"/>
-                <w:szCs w:val="24"/>
-              </w:rPr>
-              <w:t>barang</w:t>
-            </w:r>
-            <w:proofErr w:type="spellEnd"/>
-            <w:r>
-              <w:rPr>
-                <w:rFonts w:ascii="Times New Roman" w:eastAsia="SimSun" w:hAnsi="Times New Roman" w:cs="Times New Roman"/>
-                <w:sz w:val="24"/>
-                <w:szCs w:val="24"/>
-              </w:rPr>
-              <w:t>/</w:t>
-            </w:r>
-            <w:proofErr w:type="spellStart"/>
-            <w:r>
-              <w:rPr>
-                <w:rFonts w:ascii="Times New Roman" w:eastAsia="SimSun" w:hAnsi="Times New Roman" w:cs="Times New Roman"/>
-                <w:sz w:val="24"/>
-                <w:szCs w:val="24"/>
-              </w:rPr>
-              <w:t>index.blade.php</w:t>
-            </w:r>
-            <w:proofErr w:type="spellEnd"/>
-            <w:r>
-              <w:rPr>
-                <w:rFonts w:ascii="Times New Roman" w:eastAsia="SimSun" w:hAnsi="Times New Roman" w:cs="Times New Roman"/>
-                <w:sz w:val="24"/>
-                <w:szCs w:val="24"/>
-              </w:rPr>
-              <w:t xml:space="preserve"> </w:t>
-            </w:r>
-            <w:proofErr w:type="spellStart"/>
-            <w:r>
-              <w:rPr>
-                <w:rFonts w:ascii="Times New Roman" w:eastAsia="SimSun" w:hAnsi="Times New Roman" w:cs="Times New Roman"/>
-                <w:sz w:val="24"/>
-                <w:szCs w:val="24"/>
-              </w:rPr>
-              <w:t>untuk</w:t>
-            </w:r>
-            <w:proofErr w:type="spellEnd"/>
-            <w:r>
-              <w:rPr>
-                <w:rFonts w:ascii="Times New Roman" w:eastAsia="SimSun" w:hAnsi="Times New Roman" w:cs="Times New Roman"/>
-                <w:sz w:val="24"/>
-                <w:szCs w:val="24"/>
-              </w:rPr>
-              <w:t xml:space="preserve"> </w:t>
-            </w:r>
-            <w:proofErr w:type="spellStart"/>
-            <w:r>
-              <w:rPr>
-                <w:rFonts w:ascii="Times New Roman" w:eastAsia="SimSun" w:hAnsi="Times New Roman" w:cs="Times New Roman"/>
-                <w:sz w:val="24"/>
-                <w:szCs w:val="24"/>
-              </w:rPr>
-              <w:t>bisa</w:t>
-            </w:r>
-            <w:proofErr w:type="spellEnd"/>
-            <w:r>
-              <w:rPr>
-                <w:rFonts w:ascii="Times New Roman" w:eastAsia="SimSun" w:hAnsi="Times New Roman" w:cs="Times New Roman"/>
-                <w:sz w:val="24"/>
-                <w:szCs w:val="24"/>
-              </w:rPr>
-              <w:t xml:space="preserve"> </w:t>
-            </w:r>
-            <w:proofErr w:type="spellStart"/>
-            <w:r>
-              <w:rPr>
-                <w:rFonts w:ascii="Times New Roman" w:eastAsia="SimSun" w:hAnsi="Times New Roman" w:cs="Times New Roman"/>
-                <w:sz w:val="24"/>
-                <w:szCs w:val="24"/>
-              </w:rPr>
-              <w:t>menambahkan</w:t>
-            </w:r>
-            <w:proofErr w:type="spellEnd"/>
-            <w:r>
-              <w:rPr>
-                <w:rFonts w:ascii="Times New Roman" w:eastAsia="SimSun" w:hAnsi="Times New Roman" w:cs="Times New Roman"/>
-                <w:sz w:val="24"/>
-                <w:szCs w:val="24"/>
-              </w:rPr>
-              <w:t xml:space="preserve"> </w:t>
-            </w:r>
-            <w:proofErr w:type="spellStart"/>
-            <w:r>
-              <w:rPr>
-                <w:rFonts w:ascii="Times New Roman" w:eastAsia="SimSun" w:hAnsi="Times New Roman" w:cs="Times New Roman"/>
-                <w:sz w:val="24"/>
-                <w:szCs w:val="24"/>
-              </w:rPr>
-              <w:t>tombol</w:t>
-            </w:r>
-            <w:proofErr w:type="spellEnd"/>
-            <w:r>
-              <w:rPr>
-                <w:rFonts w:ascii="Times New Roman" w:eastAsia="SimSun" w:hAnsi="Times New Roman" w:cs="Times New Roman"/>
-                <w:sz w:val="24"/>
-                <w:szCs w:val="24"/>
-              </w:rPr>
-              <w:t xml:space="preserve"> </w:t>
-            </w:r>
-            <w:proofErr w:type="spellStart"/>
-            <w:r>
-              <w:rPr>
-                <w:rFonts w:ascii="Times New Roman" w:eastAsia="SimSun" w:hAnsi="Times New Roman" w:cs="Times New Roman"/>
-                <w:sz w:val="24"/>
-                <w:szCs w:val="24"/>
-              </w:rPr>
-              <w:t>menambah</w:t>
-            </w:r>
-            <w:proofErr w:type="spellEnd"/>
-            <w:r>
-              <w:rPr>
-                <w:rFonts w:ascii="Times New Roman" w:eastAsia="SimSun" w:hAnsi="Times New Roman" w:cs="Times New Roman"/>
-                <w:sz w:val="24"/>
-                <w:szCs w:val="24"/>
-              </w:rPr>
-              <w:t xml:space="preserve"> form </w:t>
-            </w:r>
-            <w:proofErr w:type="spellStart"/>
-            <w:r>
-              <w:rPr>
-                <w:rFonts w:ascii="Times New Roman" w:eastAsia="SimSun" w:hAnsi="Times New Roman" w:cs="Times New Roman"/>
-                <w:sz w:val="24"/>
-                <w:szCs w:val="24"/>
-              </w:rPr>
-              <w:t>untuk</w:t>
-            </w:r>
-            <w:proofErr w:type="spellEnd"/>
-            <w:r>
-              <w:rPr>
-                <w:rFonts w:ascii="Times New Roman" w:eastAsia="SimSun" w:hAnsi="Times New Roman" w:cs="Times New Roman"/>
-                <w:sz w:val="24"/>
-                <w:szCs w:val="24"/>
-              </w:rPr>
-              <w:t xml:space="preserve"> upload </w:t>
-            </w:r>
-            <w:proofErr w:type="spellStart"/>
-            <w:r>
-              <w:rPr>
-                <w:rFonts w:ascii="Times New Roman" w:eastAsia="SimSun" w:hAnsi="Times New Roman" w:cs="Times New Roman"/>
-                <w:sz w:val="24"/>
-                <w:szCs w:val="24"/>
-              </w:rPr>
-              <w:t>untuk</w:t>
-            </w:r>
-            <w:proofErr w:type="spellEnd"/>
-            <w:r>
-              <w:rPr>
-                <w:rFonts w:ascii="Times New Roman" w:eastAsia="SimSun" w:hAnsi="Times New Roman" w:cs="Times New Roman"/>
-                <w:sz w:val="24"/>
-                <w:szCs w:val="24"/>
-              </w:rPr>
-              <w:t xml:space="preserve"> import data </w:t>
-            </w:r>
-            <w:proofErr w:type="spellStart"/>
-            <w:r>
-              <w:rPr>
-                <w:rFonts w:ascii="Times New Roman" w:eastAsia="SimSun" w:hAnsi="Times New Roman" w:cs="Times New Roman"/>
-                <w:sz w:val="24"/>
-                <w:szCs w:val="24"/>
-              </w:rPr>
-              <w:t>barang</w:t>
-            </w:r>
-            <w:proofErr w:type="spellEnd"/>
+            <w:r>
+              <w:rPr>
+                <w:rFonts w:ascii="Times New Roman" w:eastAsia="SimSun" w:hAnsi="Times New Roman" w:cs="Times New Roman"/>
+                <w:sz w:val="24"/>
+                <w:szCs w:val="24"/>
+              </w:rPr>
+              <w:t>Selanjutnya kita modifikasi view pada barang/index.blade.php untuk bisa menambahkan tombol menambah form untuk upload untuk import data barang</w:t>
+            </w:r>
           </w:p>
           <w:p>
             <w:pPr>
@@ -1714,142 +901,14 @@
                 <w:szCs w:val="24"/>
               </w:rPr>
             </w:pPr>
-            <w:proofErr w:type="spellStart"/>
-            <w:r>
-              <w:rPr>
-                <w:rFonts w:ascii="Times New Roman" w:eastAsia="SimSun" w:hAnsi="Times New Roman" w:cs="Times New Roman"/>
-                <w:sz w:val="24"/>
-                <w:szCs w:val="24"/>
-              </w:rPr>
-              <w:t>Selanjutnya</w:t>
-            </w:r>
-            <w:proofErr w:type="spellEnd"/>
-            <w:r>
-              <w:rPr>
-                <w:rFonts w:ascii="Times New Roman" w:eastAsia="SimSun" w:hAnsi="Times New Roman" w:cs="Times New Roman"/>
-                <w:sz w:val="24"/>
-                <w:szCs w:val="24"/>
-              </w:rPr>
-              <w:t xml:space="preserve"> </w:t>
-            </w:r>
-            <w:proofErr w:type="spellStart"/>
-            <w:r>
-              <w:rPr>
-                <w:rFonts w:ascii="Times New Roman" w:eastAsia="SimSun" w:hAnsi="Times New Roman" w:cs="Times New Roman"/>
-                <w:sz w:val="24"/>
-                <w:szCs w:val="24"/>
-              </w:rPr>
-              <w:t>kita</w:t>
-            </w:r>
-            <w:proofErr w:type="spellEnd"/>
-            <w:r>
-              <w:rPr>
-                <w:rFonts w:ascii="Times New Roman" w:eastAsia="SimSun" w:hAnsi="Times New Roman" w:cs="Times New Roman"/>
-                <w:sz w:val="24"/>
-                <w:szCs w:val="24"/>
-              </w:rPr>
-              <w:t xml:space="preserve"> </w:t>
-            </w:r>
-            <w:proofErr w:type="spellStart"/>
-            <w:r>
-              <w:rPr>
-                <w:rFonts w:ascii="Times New Roman" w:eastAsia="SimSun" w:hAnsi="Times New Roman" w:cs="Times New Roman"/>
-                <w:sz w:val="24"/>
-                <w:szCs w:val="24"/>
-              </w:rPr>
-              <w:t>buat</w:t>
-            </w:r>
-            <w:proofErr w:type="spellEnd"/>
-            <w:r>
-              <w:rPr>
-                <w:rFonts w:ascii="Times New Roman" w:eastAsia="SimSun" w:hAnsi="Times New Roman" w:cs="Times New Roman"/>
-                <w:sz w:val="24"/>
-                <w:szCs w:val="24"/>
-              </w:rPr>
-              <w:t xml:space="preserve"> view </w:t>
-            </w:r>
-            <w:proofErr w:type="spellStart"/>
-            <w:r>
-              <w:rPr>
-                <w:rFonts w:ascii="Times New Roman" w:eastAsia="SimSun" w:hAnsi="Times New Roman" w:cs="Times New Roman"/>
-                <w:sz w:val="24"/>
-                <w:szCs w:val="24"/>
-              </w:rPr>
-              <w:t>untuk</w:t>
-            </w:r>
-            <w:proofErr w:type="spellEnd"/>
-            <w:r>
-              <w:rPr>
-                <w:rFonts w:ascii="Times New Roman" w:eastAsia="SimSun" w:hAnsi="Times New Roman" w:cs="Times New Roman"/>
-                <w:sz w:val="24"/>
-                <w:szCs w:val="24"/>
-              </w:rPr>
-              <w:t xml:space="preserve"> form upload/import file excel dan download file template_barang.xlsx. Kita </w:t>
-            </w:r>
-            <w:proofErr w:type="spellStart"/>
-            <w:r>
-              <w:rPr>
-                <w:rFonts w:ascii="Times New Roman" w:eastAsia="SimSun" w:hAnsi="Times New Roman" w:cs="Times New Roman"/>
-                <w:sz w:val="24"/>
-                <w:szCs w:val="24"/>
-              </w:rPr>
-              <w:t>beri</w:t>
-            </w:r>
-            <w:proofErr w:type="spellEnd"/>
-            <w:r>
-              <w:rPr>
-                <w:rFonts w:ascii="Times New Roman" w:eastAsia="SimSun" w:hAnsi="Times New Roman" w:cs="Times New Roman"/>
-                <w:sz w:val="24"/>
-                <w:szCs w:val="24"/>
-              </w:rPr>
-              <w:t xml:space="preserve"> nama file </w:t>
-            </w:r>
-            <w:proofErr w:type="spellStart"/>
-            <w:r>
-              <w:rPr>
-                <w:rFonts w:ascii="Times New Roman" w:eastAsia="SimSun" w:hAnsi="Times New Roman" w:cs="Times New Roman"/>
-                <w:sz w:val="24"/>
-                <w:szCs w:val="24"/>
-              </w:rPr>
-              <w:t>dengan</w:t>
-            </w:r>
-            <w:proofErr w:type="spellEnd"/>
-            <w:r>
-              <w:rPr>
-                <w:rFonts w:ascii="Times New Roman" w:eastAsia="SimSun" w:hAnsi="Times New Roman" w:cs="Times New Roman"/>
-                <w:sz w:val="24"/>
-                <w:szCs w:val="24"/>
-              </w:rPr>
-              <w:t xml:space="preserve"> nama </w:t>
-            </w:r>
-            <w:proofErr w:type="spellStart"/>
-            <w:r>
-              <w:rPr>
-                <w:rFonts w:ascii="Times New Roman" w:eastAsia="SimSun" w:hAnsi="Times New Roman" w:cs="Times New Roman"/>
-                <w:sz w:val="24"/>
-                <w:szCs w:val="24"/>
-              </w:rPr>
-              <w:t>barang</w:t>
-            </w:r>
-            <w:proofErr w:type="spellEnd"/>
-            <w:r>
-              <w:rPr>
-                <w:rFonts w:ascii="Times New Roman" w:eastAsia="SimSun" w:hAnsi="Times New Roman" w:cs="Times New Roman"/>
-                <w:sz w:val="24"/>
-                <w:szCs w:val="24"/>
-              </w:rPr>
-              <w:t>/</w:t>
-            </w:r>
-            <w:proofErr w:type="spellStart"/>
-            <w:r>
-              <w:rPr>
-                <w:rFonts w:ascii="Times New Roman" w:eastAsia="SimSun" w:hAnsi="Times New Roman" w:cs="Times New Roman"/>
-                <w:sz w:val="24"/>
-                <w:szCs w:val="24"/>
-              </w:rPr>
-              <w:t>import.blade.php</w:t>
-            </w:r>
-            <w:proofErr w:type="spellEnd"/>
+            <w:r>
+              <w:rPr>
+                <w:rFonts w:ascii="Times New Roman" w:eastAsia="SimSun" w:hAnsi="Times New Roman" w:cs="Times New Roman"/>
+                <w:sz w:val="24"/>
+                <w:szCs w:val="24"/>
+              </w:rPr>
+              <w:t>Selanjutnya kita buat view untuk form upload/import file excel dan download file template_barang.xlsx. Kita beri nama file dengan nama barang/import.blade.php</w:t>
+            </w:r>
           </w:p>
           <w:p>
             <w:pPr>
@@ -1931,124 +990,14 @@
                 <w:szCs w:val="24"/>
               </w:rPr>
             </w:pPr>
-            <w:proofErr w:type="spellStart"/>
-            <w:r>
-              <w:rPr>
-                <w:rFonts w:ascii="Times New Roman" w:eastAsia="SimSun" w:hAnsi="Times New Roman" w:cs="Times New Roman"/>
-                <w:sz w:val="24"/>
-                <w:szCs w:val="24"/>
-              </w:rPr>
-              <w:t>Kemudian</w:t>
-            </w:r>
-            <w:proofErr w:type="spellEnd"/>
-            <w:r>
-              <w:rPr>
-                <w:rFonts w:ascii="Times New Roman" w:eastAsia="SimSun" w:hAnsi="Times New Roman" w:cs="Times New Roman"/>
-                <w:sz w:val="24"/>
-                <w:szCs w:val="24"/>
-              </w:rPr>
-              <w:t xml:space="preserve"> </w:t>
-            </w:r>
-            <w:proofErr w:type="spellStart"/>
-            <w:r>
-              <w:rPr>
-                <w:rFonts w:ascii="Times New Roman" w:eastAsia="SimSun" w:hAnsi="Times New Roman" w:cs="Times New Roman"/>
-                <w:sz w:val="24"/>
-                <w:szCs w:val="24"/>
-              </w:rPr>
-              <w:t>kita</w:t>
-            </w:r>
-            <w:proofErr w:type="spellEnd"/>
-            <w:r>
-              <w:rPr>
-                <w:rFonts w:ascii="Times New Roman" w:eastAsia="SimSun" w:hAnsi="Times New Roman" w:cs="Times New Roman"/>
-                <w:sz w:val="24"/>
-                <w:szCs w:val="24"/>
-              </w:rPr>
-              <w:t xml:space="preserve"> </w:t>
-            </w:r>
-            <w:proofErr w:type="spellStart"/>
-            <w:r>
-              <w:rPr>
-                <w:rFonts w:ascii="Times New Roman" w:eastAsia="SimSun" w:hAnsi="Times New Roman" w:cs="Times New Roman"/>
-                <w:sz w:val="24"/>
-                <w:szCs w:val="24"/>
-              </w:rPr>
-              <w:t>modifikasi</w:t>
-            </w:r>
-            <w:proofErr w:type="spellEnd"/>
-            <w:r>
-              <w:rPr>
-                <w:rFonts w:ascii="Times New Roman" w:eastAsia="SimSun" w:hAnsi="Times New Roman" w:cs="Times New Roman"/>
-                <w:sz w:val="24"/>
-                <w:szCs w:val="24"/>
-              </w:rPr>
-              <w:t xml:space="preserve"> route/</w:t>
-            </w:r>
-            <w:proofErr w:type="spellStart"/>
-            <w:r>
-              <w:rPr>
-                <w:rFonts w:ascii="Times New Roman" w:eastAsia="SimSun" w:hAnsi="Times New Roman" w:cs="Times New Roman"/>
-                <w:sz w:val="24"/>
-                <w:szCs w:val="24"/>
-              </w:rPr>
-              <w:t>web.php</w:t>
-            </w:r>
-            <w:proofErr w:type="spellEnd"/>
-            <w:r>
-              <w:rPr>
-                <w:rFonts w:ascii="Times New Roman" w:eastAsia="SimSun" w:hAnsi="Times New Roman" w:cs="Times New Roman"/>
-                <w:sz w:val="24"/>
-                <w:szCs w:val="24"/>
-              </w:rPr>
-              <w:t xml:space="preserve"> </w:t>
-            </w:r>
-            <w:proofErr w:type="spellStart"/>
-            <w:r>
-              <w:rPr>
-                <w:rFonts w:ascii="Times New Roman" w:eastAsia="SimSun" w:hAnsi="Times New Roman" w:cs="Times New Roman"/>
-                <w:sz w:val="24"/>
-                <w:szCs w:val="24"/>
-              </w:rPr>
-              <w:t>untuk</w:t>
-            </w:r>
-            <w:proofErr w:type="spellEnd"/>
-            <w:r>
-              <w:rPr>
-                <w:rFonts w:ascii="Times New Roman" w:eastAsia="SimSun" w:hAnsi="Times New Roman" w:cs="Times New Roman"/>
-                <w:sz w:val="24"/>
-                <w:szCs w:val="24"/>
-              </w:rPr>
-              <w:t xml:space="preserve"> </w:t>
-            </w:r>
-            <w:proofErr w:type="spellStart"/>
-            <w:r>
-              <w:rPr>
-                <w:rFonts w:ascii="Times New Roman" w:eastAsia="SimSun" w:hAnsi="Times New Roman" w:cs="Times New Roman"/>
-                <w:sz w:val="24"/>
-                <w:szCs w:val="24"/>
-              </w:rPr>
-              <w:t>mengakomodir</w:t>
-            </w:r>
-            <w:proofErr w:type="spellEnd"/>
-            <w:r>
-              <w:rPr>
-                <w:rFonts w:ascii="Times New Roman" w:eastAsia="SimSun" w:hAnsi="Times New Roman" w:cs="Times New Roman"/>
-                <w:sz w:val="24"/>
-                <w:szCs w:val="24"/>
-              </w:rPr>
-              <w:t xml:space="preserve"> proses upload file pada menu </w:t>
-            </w:r>
-            <w:proofErr w:type="spellStart"/>
-            <w:r>
-              <w:rPr>
-                <w:rFonts w:ascii="Times New Roman" w:eastAsia="SimSun" w:hAnsi="Times New Roman" w:cs="Times New Roman"/>
-                <w:sz w:val="24"/>
-                <w:szCs w:val="24"/>
-              </w:rPr>
-              <w:t>barang</w:t>
-            </w:r>
-            <w:proofErr w:type="spellEnd"/>
+            <w:r>
+              <w:rPr>
+                <w:rFonts w:ascii="Times New Roman" w:eastAsia="SimSun" w:hAnsi="Times New Roman" w:cs="Times New Roman"/>
+                <w:sz w:val="24"/>
+                <w:szCs w:val="24"/>
+              </w:rPr>
+              <w:t>Kemudian kita modifikasi route/web.php untuk mengakomodir proses upload file pada menu barang</w:t>
+            </w:r>
           </w:p>
           <w:p>
             <w:pPr>
@@ -2122,365 +1071,52 @@
                 <w:lang w:val="en-ID"/>
               </w:rPr>
             </w:pPr>
-            <w:proofErr w:type="spellStart"/>
-            <w:r>
-              <w:rPr>
-                <w:rFonts w:ascii="Times New Roman" w:eastAsia="SimSun" w:hAnsi="Times New Roman" w:cs="Times New Roman"/>
-                <w:sz w:val="24"/>
-                <w:szCs w:val="24"/>
-                <w:lang w:val="en-ID"/>
-              </w:rPr>
-              <w:t>Untuk</w:t>
-            </w:r>
-            <w:proofErr w:type="spellEnd"/>
-            <w:r>
-              <w:rPr>
-                <w:rFonts w:ascii="Times New Roman" w:eastAsia="SimSun" w:hAnsi="Times New Roman" w:cs="Times New Roman"/>
-                <w:sz w:val="24"/>
-                <w:szCs w:val="24"/>
-                <w:lang w:val="en-ID"/>
-              </w:rPr>
-              <w:t xml:space="preserve"> </w:t>
-            </w:r>
-            <w:proofErr w:type="spellStart"/>
-            <w:r>
-              <w:rPr>
-                <w:rFonts w:ascii="Times New Roman" w:eastAsia="SimSun" w:hAnsi="Times New Roman" w:cs="Times New Roman"/>
-                <w:sz w:val="24"/>
-                <w:szCs w:val="24"/>
-                <w:lang w:val="en-ID"/>
-              </w:rPr>
-              <w:t>bisa</w:t>
-            </w:r>
-            <w:proofErr w:type="spellEnd"/>
-            <w:r>
-              <w:rPr>
-                <w:rFonts w:ascii="Times New Roman" w:eastAsia="SimSun" w:hAnsi="Times New Roman" w:cs="Times New Roman"/>
-                <w:sz w:val="24"/>
-                <w:szCs w:val="24"/>
-                <w:lang w:val="en-ID"/>
-              </w:rPr>
-              <w:t xml:space="preserve"> </w:t>
-            </w:r>
-            <w:proofErr w:type="spellStart"/>
-            <w:r>
-              <w:rPr>
-                <w:rFonts w:ascii="Times New Roman" w:eastAsia="SimSun" w:hAnsi="Times New Roman" w:cs="Times New Roman"/>
-                <w:sz w:val="24"/>
-                <w:szCs w:val="24"/>
-                <w:lang w:val="en-ID"/>
-              </w:rPr>
-              <w:t>membaca</w:t>
-            </w:r>
-            <w:proofErr w:type="spellEnd"/>
-            <w:r>
-              <w:rPr>
-                <w:rFonts w:ascii="Times New Roman" w:eastAsia="SimSun" w:hAnsi="Times New Roman" w:cs="Times New Roman"/>
-                <w:sz w:val="24"/>
-                <w:szCs w:val="24"/>
-                <w:lang w:val="en-ID"/>
-              </w:rPr>
-              <w:t>/</w:t>
-            </w:r>
-            <w:proofErr w:type="spellStart"/>
-            <w:r>
-              <w:rPr>
-                <w:rFonts w:ascii="Times New Roman" w:eastAsia="SimSun" w:hAnsi="Times New Roman" w:cs="Times New Roman"/>
-                <w:sz w:val="24"/>
-                <w:szCs w:val="24"/>
-                <w:lang w:val="en-ID"/>
-              </w:rPr>
-              <w:t>menulis</w:t>
-            </w:r>
-            <w:proofErr w:type="spellEnd"/>
-            <w:r>
-              <w:rPr>
-                <w:rFonts w:ascii="Times New Roman" w:eastAsia="SimSun" w:hAnsi="Times New Roman" w:cs="Times New Roman"/>
-                <w:sz w:val="24"/>
-                <w:szCs w:val="24"/>
-                <w:lang w:val="en-ID"/>
-              </w:rPr>
-              <w:t xml:space="preserve"> file excel, </w:t>
-            </w:r>
-            <w:proofErr w:type="spellStart"/>
-            <w:r>
-              <w:rPr>
-                <w:rFonts w:ascii="Times New Roman" w:eastAsia="SimSun" w:hAnsi="Times New Roman" w:cs="Times New Roman"/>
-                <w:sz w:val="24"/>
-                <w:szCs w:val="24"/>
-                <w:lang w:val="en-ID"/>
-              </w:rPr>
-              <w:t>maka</w:t>
-            </w:r>
-            <w:proofErr w:type="spellEnd"/>
-            <w:r>
-              <w:rPr>
-                <w:rFonts w:ascii="Times New Roman" w:eastAsia="SimSun" w:hAnsi="Times New Roman" w:cs="Times New Roman"/>
-                <w:sz w:val="24"/>
-                <w:szCs w:val="24"/>
-                <w:lang w:val="en-ID"/>
-              </w:rPr>
-              <w:t xml:space="preserve"> </w:t>
-            </w:r>
-            <w:proofErr w:type="spellStart"/>
-            <w:r>
-              <w:rPr>
-                <w:rFonts w:ascii="Times New Roman" w:eastAsia="SimSun" w:hAnsi="Times New Roman" w:cs="Times New Roman"/>
-                <w:sz w:val="24"/>
-                <w:szCs w:val="24"/>
-                <w:lang w:val="en-ID"/>
-              </w:rPr>
-              <w:t>kita</w:t>
-            </w:r>
-            <w:proofErr w:type="spellEnd"/>
-            <w:r>
-              <w:rPr>
-                <w:rFonts w:ascii="Times New Roman" w:eastAsia="SimSun" w:hAnsi="Times New Roman" w:cs="Times New Roman"/>
-                <w:sz w:val="24"/>
-                <w:szCs w:val="24"/>
-                <w:lang w:val="en-ID"/>
-              </w:rPr>
-              <w:t xml:space="preserve"> </w:t>
-            </w:r>
-            <w:proofErr w:type="spellStart"/>
-            <w:r>
-              <w:rPr>
-                <w:rFonts w:ascii="Times New Roman" w:eastAsia="SimSun" w:hAnsi="Times New Roman" w:cs="Times New Roman"/>
-                <w:sz w:val="24"/>
-                <w:szCs w:val="24"/>
-                <w:lang w:val="en-ID"/>
-              </w:rPr>
-              <w:t>butuhkan</w:t>
-            </w:r>
-            <w:proofErr w:type="spellEnd"/>
-            <w:r>
-              <w:rPr>
-                <w:rFonts w:ascii="Times New Roman" w:eastAsia="SimSun" w:hAnsi="Times New Roman" w:cs="Times New Roman"/>
-                <w:sz w:val="24"/>
-                <w:szCs w:val="24"/>
-                <w:lang w:val="en-ID"/>
-              </w:rPr>
-              <w:t xml:space="preserve"> library </w:t>
-            </w:r>
-            <w:proofErr w:type="spellStart"/>
-            <w:r>
-              <w:rPr>
-                <w:rFonts w:ascii="Times New Roman" w:eastAsia="SimSun" w:hAnsi="Times New Roman" w:cs="Times New Roman"/>
-                <w:sz w:val="24"/>
-                <w:szCs w:val="24"/>
-                <w:lang w:val="en-ID"/>
-              </w:rPr>
-              <w:t>untuk</w:t>
-            </w:r>
-            <w:proofErr w:type="spellEnd"/>
-          </w:p>
-          <w:p>
-            <w:pPr>
-              <w:rPr>
-                <w:rFonts w:ascii="Times New Roman" w:eastAsia="SimSun" w:hAnsi="Times New Roman" w:cs="Times New Roman"/>
-                <w:sz w:val="24"/>
-                <w:szCs w:val="24"/>
-                <w:lang w:val="en-ID"/>
-              </w:rPr>
-            </w:pPr>
-            <w:proofErr w:type="spellStart"/>
-            <w:r>
-              <w:rPr>
-                <w:rFonts w:ascii="Times New Roman" w:eastAsia="SimSun" w:hAnsi="Times New Roman" w:cs="Times New Roman"/>
-                <w:sz w:val="24"/>
-                <w:szCs w:val="24"/>
-                <w:lang w:val="en-ID"/>
-              </w:rPr>
-              <w:t>membaca</w:t>
-            </w:r>
-            <w:proofErr w:type="spellEnd"/>
-            <w:r>
-              <w:rPr>
-                <w:rFonts w:ascii="Times New Roman" w:eastAsia="SimSun" w:hAnsi="Times New Roman" w:cs="Times New Roman"/>
-                <w:sz w:val="24"/>
-                <w:szCs w:val="24"/>
-                <w:lang w:val="en-ID"/>
-              </w:rPr>
-              <w:t>/</w:t>
-            </w:r>
-            <w:proofErr w:type="spellStart"/>
-            <w:r>
-              <w:rPr>
-                <w:rFonts w:ascii="Times New Roman" w:eastAsia="SimSun" w:hAnsi="Times New Roman" w:cs="Times New Roman"/>
-                <w:sz w:val="24"/>
-                <w:szCs w:val="24"/>
-                <w:lang w:val="en-ID"/>
-              </w:rPr>
-              <w:t>menulis</w:t>
-            </w:r>
-            <w:proofErr w:type="spellEnd"/>
-            <w:r>
-              <w:rPr>
-                <w:rFonts w:ascii="Times New Roman" w:eastAsia="SimSun" w:hAnsi="Times New Roman" w:cs="Times New Roman"/>
-                <w:sz w:val="24"/>
-                <w:szCs w:val="24"/>
-                <w:lang w:val="en-ID"/>
-              </w:rPr>
-              <w:t xml:space="preserve"> file excel. Jadi </w:t>
-            </w:r>
-            <w:proofErr w:type="spellStart"/>
-            <w:r>
-              <w:rPr>
-                <w:rFonts w:ascii="Times New Roman" w:eastAsia="SimSun" w:hAnsi="Times New Roman" w:cs="Times New Roman"/>
-                <w:sz w:val="24"/>
-                <w:szCs w:val="24"/>
-                <w:lang w:val="en-ID"/>
-              </w:rPr>
-              <w:t>kita</w:t>
-            </w:r>
-            <w:proofErr w:type="spellEnd"/>
-            <w:r>
-              <w:rPr>
-                <w:rFonts w:ascii="Times New Roman" w:eastAsia="SimSun" w:hAnsi="Times New Roman" w:cs="Times New Roman"/>
-                <w:sz w:val="24"/>
-                <w:szCs w:val="24"/>
-                <w:lang w:val="en-ID"/>
-              </w:rPr>
-              <w:t xml:space="preserve"> </w:t>
-            </w:r>
-            <w:proofErr w:type="spellStart"/>
-            <w:r>
-              <w:rPr>
-                <w:rFonts w:ascii="Times New Roman" w:eastAsia="SimSun" w:hAnsi="Times New Roman" w:cs="Times New Roman"/>
-                <w:sz w:val="24"/>
-                <w:szCs w:val="24"/>
-                <w:lang w:val="en-ID"/>
-              </w:rPr>
-              <w:t>bisa</w:t>
-            </w:r>
-            <w:proofErr w:type="spellEnd"/>
-            <w:r>
-              <w:rPr>
-                <w:rFonts w:ascii="Times New Roman" w:eastAsia="SimSun" w:hAnsi="Times New Roman" w:cs="Times New Roman"/>
-                <w:sz w:val="24"/>
-                <w:szCs w:val="24"/>
-                <w:lang w:val="en-ID"/>
-              </w:rPr>
-              <w:t xml:space="preserve"> </w:t>
-            </w:r>
-            <w:proofErr w:type="spellStart"/>
-            <w:r>
-              <w:rPr>
-                <w:rFonts w:ascii="Times New Roman" w:eastAsia="SimSun" w:hAnsi="Times New Roman" w:cs="Times New Roman"/>
-                <w:sz w:val="24"/>
-                <w:szCs w:val="24"/>
-                <w:lang w:val="en-ID"/>
-              </w:rPr>
-              <w:t>memakai</w:t>
-            </w:r>
-            <w:proofErr w:type="spellEnd"/>
-            <w:r>
-              <w:rPr>
-                <w:rFonts w:ascii="Times New Roman" w:eastAsia="SimSun" w:hAnsi="Times New Roman" w:cs="Times New Roman"/>
-                <w:sz w:val="24"/>
-                <w:szCs w:val="24"/>
-                <w:lang w:val="en-ID"/>
-              </w:rPr>
-              <w:t xml:space="preserve"> library </w:t>
-            </w:r>
-            <w:proofErr w:type="spellStart"/>
-            <w:r>
-              <w:rPr>
-                <w:rFonts w:ascii="Times New Roman" w:eastAsia="SimSun" w:hAnsi="Times New Roman" w:cs="Times New Roman"/>
-                <w:sz w:val="24"/>
-                <w:szCs w:val="24"/>
-                <w:lang w:val="en-ID"/>
-              </w:rPr>
-              <w:t>phpoffice</w:t>
-            </w:r>
-            <w:proofErr w:type="spellEnd"/>
-            <w:r>
-              <w:rPr>
-                <w:rFonts w:ascii="Times New Roman" w:eastAsia="SimSun" w:hAnsi="Times New Roman" w:cs="Times New Roman"/>
-                <w:sz w:val="24"/>
-                <w:szCs w:val="24"/>
-                <w:lang w:val="en-ID"/>
-              </w:rPr>
-              <w:t>/</w:t>
-            </w:r>
-            <w:proofErr w:type="spellStart"/>
-            <w:r>
-              <w:rPr>
-                <w:rFonts w:ascii="Times New Roman" w:eastAsia="SimSun" w:hAnsi="Times New Roman" w:cs="Times New Roman"/>
-                <w:sz w:val="24"/>
-                <w:szCs w:val="24"/>
-                <w:lang w:val="en-ID"/>
-              </w:rPr>
-              <w:t>phpspreadsheet</w:t>
-            </w:r>
-            <w:proofErr w:type="spellEnd"/>
-            <w:r>
-              <w:rPr>
-                <w:rFonts w:ascii="Times New Roman" w:eastAsia="SimSun" w:hAnsi="Times New Roman" w:cs="Times New Roman"/>
-                <w:sz w:val="24"/>
-                <w:szCs w:val="24"/>
-                <w:lang w:val="en-ID"/>
-              </w:rPr>
-              <w:t>.</w:t>
-            </w:r>
-          </w:p>
-          <w:p>
-            <w:pPr>
-              <w:rPr>
-                <w:rFonts w:ascii="Times New Roman" w:eastAsia="SimSun" w:hAnsi="Times New Roman" w:cs="Times New Roman"/>
-                <w:sz w:val="24"/>
-                <w:szCs w:val="24"/>
-                <w:lang w:val="en-ID"/>
-              </w:rPr>
-            </w:pPr>
-            <w:r>
-              <w:rPr>
-                <w:rFonts w:ascii="Times New Roman" w:eastAsia="SimSun" w:hAnsi="Times New Roman" w:cs="Times New Roman"/>
-                <w:sz w:val="24"/>
-                <w:szCs w:val="24"/>
-                <w:lang w:val="en-ID"/>
-              </w:rPr>
-              <w:t xml:space="preserve">Kita </w:t>
-            </w:r>
-            <w:proofErr w:type="spellStart"/>
-            <w:r>
-              <w:rPr>
-                <w:rFonts w:ascii="Times New Roman" w:eastAsia="SimSun" w:hAnsi="Times New Roman" w:cs="Times New Roman"/>
-                <w:sz w:val="24"/>
-                <w:szCs w:val="24"/>
-                <w:lang w:val="en-ID"/>
-              </w:rPr>
-              <w:t>ketikkan</w:t>
-            </w:r>
-            <w:proofErr w:type="spellEnd"/>
-            <w:r>
-              <w:rPr>
-                <w:rFonts w:ascii="Times New Roman" w:eastAsia="SimSun" w:hAnsi="Times New Roman" w:cs="Times New Roman"/>
-                <w:sz w:val="24"/>
-                <w:szCs w:val="24"/>
-                <w:lang w:val="en-ID"/>
-              </w:rPr>
-              <w:t xml:space="preserve"> </w:t>
-            </w:r>
-            <w:proofErr w:type="spellStart"/>
-            <w:r>
-              <w:rPr>
-                <w:rFonts w:ascii="Times New Roman" w:eastAsia="SimSun" w:hAnsi="Times New Roman" w:cs="Times New Roman"/>
-                <w:sz w:val="24"/>
-                <w:szCs w:val="24"/>
-                <w:lang w:val="en-ID"/>
-              </w:rPr>
-              <w:t>perintah</w:t>
-            </w:r>
-            <w:proofErr w:type="spellEnd"/>
-            <w:r>
-              <w:rPr>
-                <w:rFonts w:ascii="Times New Roman" w:eastAsia="SimSun" w:hAnsi="Times New Roman" w:cs="Times New Roman"/>
-                <w:sz w:val="24"/>
-                <w:szCs w:val="24"/>
-                <w:lang w:val="en-ID"/>
-              </w:rPr>
-              <w:t xml:space="preserve"> di terminal/CMD</w:t>
+            <w:r>
+              <w:rPr>
+                <w:rFonts w:ascii="Times New Roman" w:eastAsia="SimSun" w:hAnsi="Times New Roman" w:cs="Times New Roman"/>
+                <w:sz w:val="24"/>
+                <w:szCs w:val="24"/>
+                <w:lang w:val="en-ID"/>
+              </w:rPr>
+              <w:t>Untuk bisa membaca/menulis file excel, maka kita butuhkan library untuk</w:t>
+            </w:r>
+          </w:p>
+          <w:p>
+            <w:pPr>
+              <w:rPr>
+                <w:rFonts w:ascii="Times New Roman" w:eastAsia="SimSun" w:hAnsi="Times New Roman" w:cs="Times New Roman"/>
+                <w:sz w:val="24"/>
+                <w:szCs w:val="24"/>
+                <w:lang w:val="en-ID"/>
+              </w:rPr>
+            </w:pPr>
+            <w:r>
+              <w:rPr>
+                <w:rFonts w:ascii="Times New Roman" w:eastAsia="SimSun" w:hAnsi="Times New Roman" w:cs="Times New Roman"/>
+                <w:sz w:val="24"/>
+                <w:szCs w:val="24"/>
+                <w:lang w:val="en-ID"/>
+              </w:rPr>
+              <w:t>membaca/menulis file excel. Jadi kita bisa memakai library phpoffice/phpspreadsheet.</w:t>
+            </w:r>
+          </w:p>
+          <w:p>
+            <w:pPr>
+              <w:rPr>
+                <w:rFonts w:ascii="Times New Roman" w:eastAsia="SimSun" w:hAnsi="Times New Roman" w:cs="Times New Roman"/>
+                <w:sz w:val="24"/>
+                <w:szCs w:val="24"/>
+                <w:lang w:val="en-ID"/>
+              </w:rPr>
+            </w:pPr>
+            <w:r>
+              <w:rPr>
+                <w:rFonts w:ascii="Times New Roman" w:eastAsia="SimSun" w:hAnsi="Times New Roman" w:cs="Times New Roman"/>
+                <w:sz w:val="24"/>
+                <w:szCs w:val="24"/>
+                <w:lang w:val="en-ID"/>
+              </w:rPr>
+              <w:t>Kita ketikkan perintah di terminal/CMD</w:t>
             </w:r>
           </w:p>
           <w:p>
@@ -2544,7 +1180,6 @@
                 <w:szCs w:val="24"/>
               </w:rPr>
             </w:pPr>
-            <w:proofErr w:type="spellStart"/>
             <w:r>
               <w:rPr>
                 <w:rFonts w:ascii="Times New Roman" w:eastAsia="SimSun" w:hAnsi="Times New Roman" w:cs="Times New Roman"/>
@@ -2552,106 +1187,7 @@
                 <w:szCs w:val="24"/>
               </w:rPr>
               <w:lastRenderedPageBreak/>
-              <w:t>Selanjutnya</w:t>
-            </w:r>
-            <w:proofErr w:type="spellEnd"/>
-            <w:r>
-              <w:rPr>
-                <w:rFonts w:ascii="Times New Roman" w:eastAsia="SimSun" w:hAnsi="Times New Roman" w:cs="Times New Roman"/>
-                <w:sz w:val="24"/>
-                <w:szCs w:val="24"/>
-              </w:rPr>
-              <w:t xml:space="preserve"> </w:t>
-            </w:r>
-            <w:proofErr w:type="spellStart"/>
-            <w:r>
-              <w:rPr>
-                <w:rFonts w:ascii="Times New Roman" w:eastAsia="SimSun" w:hAnsi="Times New Roman" w:cs="Times New Roman"/>
-                <w:sz w:val="24"/>
-                <w:szCs w:val="24"/>
-              </w:rPr>
-              <w:t>kita</w:t>
-            </w:r>
-            <w:proofErr w:type="spellEnd"/>
-            <w:r>
-              <w:rPr>
-                <w:rFonts w:ascii="Times New Roman" w:eastAsia="SimSun" w:hAnsi="Times New Roman" w:cs="Times New Roman"/>
-                <w:sz w:val="24"/>
-                <w:szCs w:val="24"/>
-              </w:rPr>
-              <w:t xml:space="preserve"> </w:t>
-            </w:r>
-            <w:proofErr w:type="spellStart"/>
-            <w:r>
-              <w:rPr>
-                <w:rFonts w:ascii="Times New Roman" w:eastAsia="SimSun" w:hAnsi="Times New Roman" w:cs="Times New Roman"/>
-                <w:sz w:val="24"/>
-                <w:szCs w:val="24"/>
-              </w:rPr>
-              <w:t>modifikasi</w:t>
-            </w:r>
-            <w:proofErr w:type="spellEnd"/>
-            <w:r>
-              <w:rPr>
-                <w:rFonts w:ascii="Times New Roman" w:eastAsia="SimSun" w:hAnsi="Times New Roman" w:cs="Times New Roman"/>
-                <w:sz w:val="24"/>
-                <w:szCs w:val="24"/>
-              </w:rPr>
-              <w:t xml:space="preserve"> file </w:t>
-            </w:r>
-            <w:proofErr w:type="spellStart"/>
-            <w:r>
-              <w:rPr>
-                <w:rFonts w:ascii="Times New Roman" w:eastAsia="SimSun" w:hAnsi="Times New Roman" w:cs="Times New Roman"/>
-                <w:sz w:val="24"/>
-                <w:szCs w:val="24"/>
-              </w:rPr>
-              <w:t>BarangController.php</w:t>
-            </w:r>
-            <w:proofErr w:type="spellEnd"/>
-            <w:r>
-              <w:rPr>
-                <w:rFonts w:ascii="Times New Roman" w:eastAsia="SimSun" w:hAnsi="Times New Roman" w:cs="Times New Roman"/>
-                <w:sz w:val="24"/>
-                <w:szCs w:val="24"/>
-              </w:rPr>
-              <w:t xml:space="preserve"> </w:t>
-            </w:r>
-            <w:proofErr w:type="spellStart"/>
-            <w:r>
-              <w:rPr>
-                <w:rFonts w:ascii="Times New Roman" w:eastAsia="SimSun" w:hAnsi="Times New Roman" w:cs="Times New Roman"/>
-                <w:sz w:val="24"/>
-                <w:szCs w:val="24"/>
-              </w:rPr>
-              <w:t>untuk</w:t>
-            </w:r>
-            <w:proofErr w:type="spellEnd"/>
-            <w:r>
-              <w:rPr>
-                <w:rFonts w:ascii="Times New Roman" w:eastAsia="SimSun" w:hAnsi="Times New Roman" w:cs="Times New Roman"/>
-                <w:sz w:val="24"/>
-                <w:szCs w:val="24"/>
-              </w:rPr>
-              <w:t xml:space="preserve"> </w:t>
-            </w:r>
-            <w:proofErr w:type="spellStart"/>
-            <w:r>
-              <w:rPr>
-                <w:rFonts w:ascii="Times New Roman" w:eastAsia="SimSun" w:hAnsi="Times New Roman" w:cs="Times New Roman"/>
-                <w:sz w:val="24"/>
-                <w:szCs w:val="24"/>
-              </w:rPr>
-              <w:t>memproses</w:t>
-            </w:r>
-            <w:proofErr w:type="spellEnd"/>
-            <w:r>
-              <w:rPr>
-                <w:rFonts w:ascii="Times New Roman" w:eastAsia="SimSun" w:hAnsi="Times New Roman" w:cs="Times New Roman"/>
-                <w:sz w:val="24"/>
-                <w:szCs w:val="24"/>
-              </w:rPr>
-              <w:t xml:space="preserve"> data</w:t>
+              <w:t>Selanjutnya kita modifikasi file BarangController.php untuk memproses data</w:t>
             </w:r>
           </w:p>
           <w:p>
@@ -2734,113 +1270,13 @@
                 <w:szCs w:val="24"/>
               </w:rPr>
             </w:pPr>
-            <w:proofErr w:type="spellStart"/>
-            <w:r>
-              <w:rPr>
-                <w:rFonts w:ascii="Times New Roman" w:eastAsia="SimSun" w:hAnsi="Times New Roman" w:cs="Times New Roman"/>
-                <w:sz w:val="24"/>
-                <w:szCs w:val="24"/>
-              </w:rPr>
-              <w:t>Sekarang</w:t>
-            </w:r>
-            <w:proofErr w:type="spellEnd"/>
-            <w:r>
-              <w:rPr>
-                <w:rFonts w:ascii="Times New Roman" w:eastAsia="SimSun" w:hAnsi="Times New Roman" w:cs="Times New Roman"/>
-                <w:sz w:val="24"/>
-                <w:szCs w:val="24"/>
-              </w:rPr>
-              <w:t xml:space="preserve"> </w:t>
-            </w:r>
-            <w:proofErr w:type="spellStart"/>
-            <w:r>
-              <w:rPr>
-                <w:rFonts w:ascii="Times New Roman" w:eastAsia="SimSun" w:hAnsi="Times New Roman" w:cs="Times New Roman"/>
-                <w:sz w:val="24"/>
-                <w:szCs w:val="24"/>
-              </w:rPr>
-              <w:t>kita</w:t>
-            </w:r>
-            <w:proofErr w:type="spellEnd"/>
-            <w:r>
-              <w:rPr>
-                <w:rFonts w:ascii="Times New Roman" w:eastAsia="SimSun" w:hAnsi="Times New Roman" w:cs="Times New Roman"/>
-                <w:sz w:val="24"/>
-                <w:szCs w:val="24"/>
-              </w:rPr>
-              <w:t xml:space="preserve"> </w:t>
-            </w:r>
-            <w:proofErr w:type="spellStart"/>
-            <w:r>
-              <w:rPr>
-                <w:rFonts w:ascii="Times New Roman" w:eastAsia="SimSun" w:hAnsi="Times New Roman" w:cs="Times New Roman"/>
-                <w:sz w:val="24"/>
-                <w:szCs w:val="24"/>
-              </w:rPr>
-              <w:t>coba</w:t>
-            </w:r>
-            <w:proofErr w:type="spellEnd"/>
-            <w:r>
-              <w:rPr>
-                <w:rFonts w:ascii="Times New Roman" w:eastAsia="SimSun" w:hAnsi="Times New Roman" w:cs="Times New Roman"/>
-                <w:sz w:val="24"/>
-                <w:szCs w:val="24"/>
-              </w:rPr>
-              <w:t xml:space="preserve"> </w:t>
-            </w:r>
-            <w:proofErr w:type="spellStart"/>
-            <w:r>
-              <w:rPr>
-                <w:rFonts w:ascii="Times New Roman" w:eastAsia="SimSun" w:hAnsi="Times New Roman" w:cs="Times New Roman"/>
-                <w:sz w:val="24"/>
-                <w:szCs w:val="24"/>
-              </w:rPr>
-              <w:t>jalankan</w:t>
-            </w:r>
-            <w:proofErr w:type="spellEnd"/>
-            <w:r>
-              <w:rPr>
-                <w:rFonts w:ascii="Times New Roman" w:eastAsia="SimSun" w:hAnsi="Times New Roman" w:cs="Times New Roman"/>
-                <w:sz w:val="24"/>
-                <w:szCs w:val="24"/>
-              </w:rPr>
-              <w:t xml:space="preserve"> browser dan </w:t>
-            </w:r>
-            <w:proofErr w:type="spellStart"/>
-            <w:r>
-              <w:rPr>
-                <w:rFonts w:ascii="Times New Roman" w:eastAsia="SimSun" w:hAnsi="Times New Roman" w:cs="Times New Roman"/>
-                <w:sz w:val="24"/>
-                <w:szCs w:val="24"/>
-              </w:rPr>
-              <w:t>klik</w:t>
-            </w:r>
-            <w:proofErr w:type="spellEnd"/>
-            <w:r>
-              <w:rPr>
-                <w:rFonts w:ascii="Times New Roman" w:eastAsia="SimSun" w:hAnsi="Times New Roman" w:cs="Times New Roman"/>
-                <w:sz w:val="24"/>
-                <w:szCs w:val="24"/>
-              </w:rPr>
-              <w:t xml:space="preserve"> </w:t>
-            </w:r>
-            <w:proofErr w:type="spellStart"/>
-            <w:r>
-              <w:rPr>
-                <w:rFonts w:ascii="Times New Roman" w:eastAsia="SimSun" w:hAnsi="Times New Roman" w:cs="Times New Roman"/>
-                <w:sz w:val="24"/>
-                <w:szCs w:val="24"/>
-              </w:rPr>
-              <w:t>tombol</w:t>
-            </w:r>
-            <w:proofErr w:type="spellEnd"/>
-            <w:r>
-              <w:rPr>
-                <w:rFonts w:ascii="Times New Roman" w:eastAsia="SimSun" w:hAnsi="Times New Roman" w:cs="Times New Roman"/>
-                <w:sz w:val="24"/>
-                <w:szCs w:val="24"/>
-              </w:rPr>
-              <w:t xml:space="preserve"> import pada menu Barang</w:t>
+            <w:r>
+              <w:rPr>
+                <w:rFonts w:ascii="Times New Roman" w:eastAsia="SimSun" w:hAnsi="Times New Roman" w:cs="Times New Roman"/>
+                <w:sz w:val="24"/>
+                <w:szCs w:val="24"/>
+              </w:rPr>
+              <w:t>Sekarang kita coba jalankan browser dan klik tombol import pada menu Barang</w:t>
             </w:r>
           </w:p>
           <w:p>
@@ -3003,115 +1439,7 @@
                 <w:sz w:val="24"/>
                 <w:szCs w:val="24"/>
               </w:rPr>
-              <w:t xml:space="preserve">Kita upload template data yang </w:t>
-            </w:r>
-            <w:proofErr w:type="spellStart"/>
-            <w:r>
-              <w:rPr>
-                <w:rFonts w:ascii="Times New Roman" w:eastAsia="SimSun" w:hAnsi="Times New Roman" w:cs="Times New Roman"/>
-                <w:sz w:val="24"/>
-                <w:szCs w:val="24"/>
-              </w:rPr>
-              <w:t>sudah</w:t>
-            </w:r>
-            <w:proofErr w:type="spellEnd"/>
-            <w:r>
-              <w:rPr>
-                <w:rFonts w:ascii="Times New Roman" w:eastAsia="SimSun" w:hAnsi="Times New Roman" w:cs="Times New Roman"/>
-                <w:sz w:val="24"/>
-                <w:szCs w:val="24"/>
-              </w:rPr>
-              <w:t xml:space="preserve"> </w:t>
-            </w:r>
-            <w:proofErr w:type="spellStart"/>
-            <w:r>
-              <w:rPr>
-                <w:rFonts w:ascii="Times New Roman" w:eastAsia="SimSun" w:hAnsi="Times New Roman" w:cs="Times New Roman"/>
-                <w:sz w:val="24"/>
-                <w:szCs w:val="24"/>
-              </w:rPr>
-              <w:t>kita</w:t>
-            </w:r>
-            <w:proofErr w:type="spellEnd"/>
-            <w:r>
-              <w:rPr>
-                <w:rFonts w:ascii="Times New Roman" w:eastAsia="SimSun" w:hAnsi="Times New Roman" w:cs="Times New Roman"/>
-                <w:sz w:val="24"/>
-                <w:szCs w:val="24"/>
-              </w:rPr>
-              <w:t xml:space="preserve"> </w:t>
-            </w:r>
-            <w:proofErr w:type="spellStart"/>
-            <w:r>
-              <w:rPr>
-                <w:rFonts w:ascii="Times New Roman" w:eastAsia="SimSun" w:hAnsi="Times New Roman" w:cs="Times New Roman"/>
-                <w:sz w:val="24"/>
-                <w:szCs w:val="24"/>
-              </w:rPr>
-              <w:t>siapkan</w:t>
-            </w:r>
-            <w:proofErr w:type="spellEnd"/>
-            <w:r>
-              <w:rPr>
-                <w:rFonts w:ascii="Times New Roman" w:eastAsia="SimSun" w:hAnsi="Times New Roman" w:cs="Times New Roman"/>
-                <w:sz w:val="24"/>
-                <w:szCs w:val="24"/>
-              </w:rPr>
-              <w:t xml:space="preserve">, dan </w:t>
-            </w:r>
-            <w:proofErr w:type="spellStart"/>
-            <w:r>
-              <w:rPr>
-                <w:rFonts w:ascii="Times New Roman" w:eastAsia="SimSun" w:hAnsi="Times New Roman" w:cs="Times New Roman"/>
-                <w:sz w:val="24"/>
-                <w:szCs w:val="24"/>
-              </w:rPr>
-              <w:t>amati</w:t>
-            </w:r>
-            <w:proofErr w:type="spellEnd"/>
-            <w:r>
-              <w:rPr>
-                <w:rFonts w:ascii="Times New Roman" w:eastAsia="SimSun" w:hAnsi="Times New Roman" w:cs="Times New Roman"/>
-                <w:sz w:val="24"/>
-                <w:szCs w:val="24"/>
-              </w:rPr>
-              <w:t xml:space="preserve"> </w:t>
-            </w:r>
-            <w:proofErr w:type="spellStart"/>
-            <w:r>
-              <w:rPr>
-                <w:rFonts w:ascii="Times New Roman" w:eastAsia="SimSun" w:hAnsi="Times New Roman" w:cs="Times New Roman"/>
-                <w:sz w:val="24"/>
-                <w:szCs w:val="24"/>
-              </w:rPr>
-              <w:t>apa</w:t>
-            </w:r>
-            <w:proofErr w:type="spellEnd"/>
-            <w:r>
-              <w:rPr>
-                <w:rFonts w:ascii="Times New Roman" w:eastAsia="SimSun" w:hAnsi="Times New Roman" w:cs="Times New Roman"/>
-                <w:sz w:val="24"/>
-                <w:szCs w:val="24"/>
-              </w:rPr>
-              <w:t xml:space="preserve"> yang </w:t>
-            </w:r>
-            <w:proofErr w:type="spellStart"/>
-            <w:r>
-              <w:rPr>
-                <w:rFonts w:ascii="Times New Roman" w:eastAsia="SimSun" w:hAnsi="Times New Roman" w:cs="Times New Roman"/>
-                <w:sz w:val="24"/>
-                <w:szCs w:val="24"/>
-              </w:rPr>
-              <w:t>terjadi</w:t>
-            </w:r>
-            <w:proofErr w:type="spellEnd"/>
-            <w:r>
-              <w:rPr>
-                <w:rFonts w:ascii="Times New Roman" w:eastAsia="SimSun" w:hAnsi="Times New Roman" w:cs="Times New Roman"/>
-                <w:sz w:val="24"/>
-                <w:szCs w:val="24"/>
-              </w:rPr>
-              <w:t>.</w:t>
+              <w:t>Kita upload template data yang sudah kita siapkan, dan amati apa yang terjadi.</w:t>
             </w:r>
           </w:p>
           <w:p>
@@ -3239,145 +1567,14 @@
                 <w:lang w:val="en-ID"/>
               </w:rPr>
             </w:pPr>
-            <w:proofErr w:type="spellStart"/>
-            <w:r>
-              <w:rPr>
-                <w:rFonts w:ascii="Times New Roman" w:eastAsia="SimSun" w:hAnsi="Times New Roman" w:cs="Times New Roman"/>
-                <w:sz w:val="24"/>
-                <w:szCs w:val="24"/>
-                <w:lang w:val="en-ID"/>
-              </w:rPr>
-              <w:t>Terdapat</w:t>
-            </w:r>
-            <w:proofErr w:type="spellEnd"/>
-            <w:r>
-              <w:rPr>
-                <w:rFonts w:ascii="Times New Roman" w:eastAsia="SimSun" w:hAnsi="Times New Roman" w:cs="Times New Roman"/>
-                <w:sz w:val="24"/>
-                <w:szCs w:val="24"/>
-                <w:lang w:val="en-ID"/>
-              </w:rPr>
-              <w:t xml:space="preserve"> </w:t>
-            </w:r>
-            <w:proofErr w:type="spellStart"/>
-            <w:r>
-              <w:rPr>
-                <w:rFonts w:ascii="Times New Roman" w:eastAsia="SimSun" w:hAnsi="Times New Roman" w:cs="Times New Roman"/>
-                <w:sz w:val="24"/>
-                <w:szCs w:val="24"/>
-                <w:lang w:val="en-ID"/>
-              </w:rPr>
-              <w:t>barang</w:t>
-            </w:r>
-            <w:proofErr w:type="spellEnd"/>
-            <w:r>
-              <w:rPr>
-                <w:rFonts w:ascii="Times New Roman" w:eastAsia="SimSun" w:hAnsi="Times New Roman" w:cs="Times New Roman"/>
-                <w:sz w:val="24"/>
-                <w:szCs w:val="24"/>
-                <w:lang w:val="en-ID"/>
-              </w:rPr>
-              <w:t xml:space="preserve"> </w:t>
-            </w:r>
-            <w:proofErr w:type="spellStart"/>
-            <w:r>
-              <w:rPr>
-                <w:rFonts w:ascii="Times New Roman" w:eastAsia="SimSun" w:hAnsi="Times New Roman" w:cs="Times New Roman"/>
-                <w:sz w:val="24"/>
-                <w:szCs w:val="24"/>
-                <w:lang w:val="en-ID"/>
-              </w:rPr>
-              <w:t>baru</w:t>
-            </w:r>
-            <w:proofErr w:type="spellEnd"/>
-            <w:r>
-              <w:rPr>
-                <w:rFonts w:ascii="Times New Roman" w:eastAsia="SimSun" w:hAnsi="Times New Roman" w:cs="Times New Roman"/>
-                <w:sz w:val="24"/>
-                <w:szCs w:val="24"/>
-                <w:lang w:val="en-ID"/>
-              </w:rPr>
-              <w:t xml:space="preserve"> </w:t>
-            </w:r>
-            <w:proofErr w:type="spellStart"/>
-            <w:r>
-              <w:rPr>
-                <w:rFonts w:ascii="Times New Roman" w:eastAsia="SimSun" w:hAnsi="Times New Roman" w:cs="Times New Roman"/>
-                <w:sz w:val="24"/>
-                <w:szCs w:val="24"/>
-                <w:lang w:val="en-ID"/>
-              </w:rPr>
-              <w:t>sesuai</w:t>
-            </w:r>
-            <w:proofErr w:type="spellEnd"/>
-            <w:r>
-              <w:rPr>
-                <w:rFonts w:ascii="Times New Roman" w:eastAsia="SimSun" w:hAnsi="Times New Roman" w:cs="Times New Roman"/>
-                <w:sz w:val="24"/>
-                <w:szCs w:val="24"/>
-                <w:lang w:val="en-ID"/>
-              </w:rPr>
-              <w:t xml:space="preserve"> </w:t>
-            </w:r>
-            <w:proofErr w:type="spellStart"/>
-            <w:r>
-              <w:rPr>
-                <w:rFonts w:ascii="Times New Roman" w:eastAsia="SimSun" w:hAnsi="Times New Roman" w:cs="Times New Roman"/>
-                <w:sz w:val="24"/>
-                <w:szCs w:val="24"/>
-                <w:lang w:val="en-ID"/>
-              </w:rPr>
-              <w:t>dengan</w:t>
-            </w:r>
-            <w:proofErr w:type="spellEnd"/>
-            <w:r>
-              <w:rPr>
-                <w:rFonts w:ascii="Times New Roman" w:eastAsia="SimSun" w:hAnsi="Times New Roman" w:cs="Times New Roman"/>
-                <w:sz w:val="24"/>
-                <w:szCs w:val="24"/>
-                <w:lang w:val="en-ID"/>
-              </w:rPr>
-              <w:t xml:space="preserve"> yang </w:t>
-            </w:r>
-            <w:proofErr w:type="spellStart"/>
-            <w:r>
-              <w:rPr>
-                <w:rFonts w:ascii="Times New Roman" w:eastAsia="SimSun" w:hAnsi="Times New Roman" w:cs="Times New Roman"/>
-                <w:sz w:val="24"/>
-                <w:szCs w:val="24"/>
-                <w:lang w:val="en-ID"/>
-              </w:rPr>
-              <w:t>kita</w:t>
-            </w:r>
-            <w:proofErr w:type="spellEnd"/>
-            <w:r>
-              <w:rPr>
-                <w:rFonts w:ascii="Times New Roman" w:eastAsia="SimSun" w:hAnsi="Times New Roman" w:cs="Times New Roman"/>
-                <w:sz w:val="24"/>
-                <w:szCs w:val="24"/>
-                <w:lang w:val="en-ID"/>
-              </w:rPr>
-              <w:t xml:space="preserve"> </w:t>
-            </w:r>
-            <w:proofErr w:type="spellStart"/>
-            <w:r>
-              <w:rPr>
-                <w:rFonts w:ascii="Times New Roman" w:eastAsia="SimSun" w:hAnsi="Times New Roman" w:cs="Times New Roman"/>
-                <w:sz w:val="24"/>
-                <w:szCs w:val="24"/>
-                <w:lang w:val="en-ID"/>
-              </w:rPr>
-              <w:t>inputkan</w:t>
-            </w:r>
-            <w:proofErr w:type="spellEnd"/>
-            <w:r>
-              <w:rPr>
-                <w:rFonts w:ascii="Times New Roman" w:eastAsia="SimSun" w:hAnsi="Times New Roman" w:cs="Times New Roman"/>
-                <w:sz w:val="24"/>
-                <w:szCs w:val="24"/>
-                <w:lang w:val="en-ID"/>
-              </w:rPr>
-              <w:t xml:space="preserve"> di excel</w:t>
+            <w:r>
+              <w:rPr>
+                <w:rFonts w:ascii="Times New Roman" w:eastAsia="SimSun" w:hAnsi="Times New Roman" w:cs="Times New Roman"/>
+                <w:sz w:val="24"/>
+                <w:szCs w:val="24"/>
+                <w:lang w:val="en-ID"/>
+              </w:rPr>
+              <w:t>Terdapat barang baru sesuai dengan yang kita inputkan di excel</w:t>
             </w:r>
           </w:p>
           <w:p>
@@ -3461,7 +1658,6 @@
                 <w:szCs w:val="24"/>
               </w:rPr>
             </w:pPr>
-            <w:proofErr w:type="spellStart"/>
             <w:r>
               <w:rPr>
                 <w:rFonts w:ascii="Times New Roman" w:eastAsia="SimSun" w:hAnsi="Times New Roman" w:cs="Times New Roman"/>
@@ -3471,491 +1667,112 @@
                 <w:szCs w:val="24"/>
               </w:rPr>
               <w:lastRenderedPageBreak/>
-              <w:t>Tugas</w:t>
-            </w:r>
-            <w:proofErr w:type="spellEnd"/>
-            <w:r>
-              <w:rPr>
-                <w:rFonts w:ascii="Times New Roman" w:eastAsia="SimSun" w:hAnsi="Times New Roman" w:cs="Times New Roman"/>
-                <w:b/>
-                <w:bCs/>
-                <w:sz w:val="24"/>
-                <w:szCs w:val="24"/>
-              </w:rPr>
-              <w:t xml:space="preserve"> 1 </w:t>
-            </w:r>
-            <w:r>
-              <w:rPr>
-                <w:rFonts w:ascii="Times New Roman" w:eastAsia="SimSun" w:hAnsi="Times New Roman" w:cs="Times New Roman"/>
-                <w:sz w:val="24"/>
-                <w:szCs w:val="24"/>
-              </w:rPr>
-              <w:t xml:space="preserve">– </w:t>
-            </w:r>
-            <w:proofErr w:type="spellStart"/>
-            <w:r>
-              <w:rPr>
-                <w:rFonts w:ascii="Times New Roman" w:eastAsia="SimSun" w:hAnsi="Times New Roman" w:cs="Times New Roman"/>
-                <w:sz w:val="24"/>
-                <w:szCs w:val="24"/>
-              </w:rPr>
-              <w:t>Implementasi</w:t>
-            </w:r>
-            <w:proofErr w:type="spellEnd"/>
-            <w:r>
-              <w:rPr>
-                <w:rFonts w:ascii="Times New Roman" w:eastAsia="SimSun" w:hAnsi="Times New Roman" w:cs="Times New Roman"/>
-                <w:sz w:val="24"/>
-                <w:szCs w:val="24"/>
-              </w:rPr>
-              <w:t xml:space="preserve"> File Upload </w:t>
-            </w:r>
-            <w:proofErr w:type="spellStart"/>
-            <w:r>
-              <w:rPr>
-                <w:rFonts w:ascii="Times New Roman" w:eastAsia="SimSun" w:hAnsi="Times New Roman" w:cs="Times New Roman"/>
-                <w:sz w:val="24"/>
-                <w:szCs w:val="24"/>
-              </w:rPr>
-              <w:t>untuk</w:t>
-            </w:r>
-            <w:proofErr w:type="spellEnd"/>
-            <w:r>
-              <w:rPr>
-                <w:rFonts w:ascii="Times New Roman" w:eastAsia="SimSun" w:hAnsi="Times New Roman" w:cs="Times New Roman"/>
-                <w:sz w:val="24"/>
-                <w:szCs w:val="24"/>
-              </w:rPr>
-              <w:t xml:space="preserve"> Import Data:</w:t>
-            </w:r>
-          </w:p>
-          <w:p>
-            <w:pPr>
-              <w:rPr>
-                <w:rFonts w:ascii="Times New Roman" w:eastAsia="SimSun" w:hAnsi="Times New Roman" w:cs="Times New Roman"/>
-                <w:sz w:val="24"/>
-                <w:szCs w:val="24"/>
-              </w:rPr>
-            </w:pPr>
-          </w:p>
-          <w:p>
-            <w:pPr>
-              <w:rPr>
-                <w:rFonts w:ascii="Times New Roman" w:eastAsia="SimSun" w:hAnsi="Times New Roman" w:cs="Times New Roman"/>
-                <w:sz w:val="24"/>
-                <w:szCs w:val="24"/>
-                <w:lang w:val="en-ID"/>
-              </w:rPr>
-            </w:pPr>
-            <w:r>
-              <w:rPr>
-                <w:rFonts w:ascii="Times New Roman" w:eastAsia="SimSun" w:hAnsi="Times New Roman" w:cs="Times New Roman"/>
-                <w:sz w:val="24"/>
-                <w:szCs w:val="24"/>
-                <w:lang w:val="en-ID"/>
-              </w:rPr>
-              <w:t xml:space="preserve">1. </w:t>
-            </w:r>
-            <w:proofErr w:type="spellStart"/>
-            <w:r>
-              <w:rPr>
-                <w:rFonts w:ascii="Times New Roman" w:eastAsia="SimSun" w:hAnsi="Times New Roman" w:cs="Times New Roman"/>
-                <w:sz w:val="24"/>
-                <w:szCs w:val="24"/>
-                <w:lang w:val="en-ID"/>
-              </w:rPr>
-              <w:t>Silahkan</w:t>
-            </w:r>
-            <w:proofErr w:type="spellEnd"/>
-            <w:r>
-              <w:rPr>
-                <w:rFonts w:ascii="Times New Roman" w:eastAsia="SimSun" w:hAnsi="Times New Roman" w:cs="Times New Roman"/>
-                <w:sz w:val="24"/>
-                <w:szCs w:val="24"/>
-                <w:lang w:val="en-ID"/>
-              </w:rPr>
-              <w:t xml:space="preserve"> </w:t>
-            </w:r>
-            <w:proofErr w:type="spellStart"/>
-            <w:r>
-              <w:rPr>
-                <w:rFonts w:ascii="Times New Roman" w:eastAsia="SimSun" w:hAnsi="Times New Roman" w:cs="Times New Roman"/>
-                <w:sz w:val="24"/>
-                <w:szCs w:val="24"/>
-                <w:lang w:val="en-ID"/>
-              </w:rPr>
-              <w:t>implementasikan</w:t>
-            </w:r>
-            <w:proofErr w:type="spellEnd"/>
-            <w:r>
-              <w:rPr>
-                <w:rFonts w:ascii="Times New Roman" w:eastAsia="SimSun" w:hAnsi="Times New Roman" w:cs="Times New Roman"/>
-                <w:sz w:val="24"/>
-                <w:szCs w:val="24"/>
-                <w:lang w:val="en-ID"/>
-              </w:rPr>
-              <w:t xml:space="preserve"> </w:t>
-            </w:r>
-            <w:proofErr w:type="spellStart"/>
-            <w:r>
-              <w:rPr>
-                <w:rFonts w:ascii="Times New Roman" w:eastAsia="SimSun" w:hAnsi="Times New Roman" w:cs="Times New Roman"/>
-                <w:sz w:val="24"/>
-                <w:szCs w:val="24"/>
-                <w:lang w:val="en-ID"/>
-              </w:rPr>
-              <w:t>praktikum</w:t>
-            </w:r>
-            <w:proofErr w:type="spellEnd"/>
-            <w:r>
-              <w:rPr>
-                <w:rFonts w:ascii="Times New Roman" w:eastAsia="SimSun" w:hAnsi="Times New Roman" w:cs="Times New Roman"/>
-                <w:sz w:val="24"/>
-                <w:szCs w:val="24"/>
-                <w:lang w:val="en-ID"/>
-              </w:rPr>
-              <w:t xml:space="preserve"> 1 pada project kalian masing-masing </w:t>
-            </w:r>
-            <w:proofErr w:type="spellStart"/>
-            <w:r>
-              <w:rPr>
-                <w:rFonts w:ascii="Times New Roman" w:eastAsia="SimSun" w:hAnsi="Times New Roman" w:cs="Times New Roman"/>
-                <w:sz w:val="24"/>
-                <w:szCs w:val="24"/>
-                <w:lang w:val="en-ID"/>
-              </w:rPr>
-              <w:t>untuk</w:t>
-            </w:r>
-            <w:proofErr w:type="spellEnd"/>
-            <w:r>
-              <w:rPr>
-                <w:rFonts w:ascii="Times New Roman" w:eastAsia="SimSun" w:hAnsi="Times New Roman" w:cs="Times New Roman"/>
-                <w:sz w:val="24"/>
-                <w:szCs w:val="24"/>
-                <w:lang w:val="en-ID"/>
-              </w:rPr>
-              <w:t xml:space="preserve"> </w:t>
-            </w:r>
-            <w:proofErr w:type="spellStart"/>
-            <w:r>
-              <w:rPr>
-                <w:rFonts w:ascii="Times New Roman" w:eastAsia="SimSun" w:hAnsi="Times New Roman" w:cs="Times New Roman"/>
-                <w:sz w:val="24"/>
-                <w:szCs w:val="24"/>
-                <w:lang w:val="en-ID"/>
-              </w:rPr>
-              <w:t>semua</w:t>
-            </w:r>
-            <w:proofErr w:type="spellEnd"/>
-            <w:r>
-              <w:rPr>
-                <w:rFonts w:ascii="Times New Roman" w:eastAsia="SimSun" w:hAnsi="Times New Roman" w:cs="Times New Roman"/>
-                <w:sz w:val="24"/>
-                <w:szCs w:val="24"/>
-                <w:lang w:val="en-ID"/>
-              </w:rPr>
-              <w:t xml:space="preserve"> menu</w:t>
-            </w:r>
-          </w:p>
-          <w:p>
-            <w:pPr>
-              <w:rPr>
-                <w:rFonts w:ascii="Times New Roman" w:eastAsia="SimSun" w:hAnsi="Times New Roman" w:cs="Times New Roman"/>
-                <w:sz w:val="24"/>
-                <w:szCs w:val="24"/>
-                <w:lang w:val="en-ID"/>
-              </w:rPr>
-            </w:pPr>
-            <w:r>
-              <w:rPr>
-                <w:rFonts w:ascii="Times New Roman" w:eastAsia="SimSun" w:hAnsi="Times New Roman" w:cs="Times New Roman"/>
-                <w:sz w:val="24"/>
-                <w:szCs w:val="24"/>
-                <w:lang w:val="en-ID"/>
-              </w:rPr>
-              <w:t xml:space="preserve">2. Amati dan </w:t>
-            </w:r>
-            <w:proofErr w:type="spellStart"/>
-            <w:r>
-              <w:rPr>
-                <w:rFonts w:ascii="Times New Roman" w:eastAsia="SimSun" w:hAnsi="Times New Roman" w:cs="Times New Roman"/>
-                <w:sz w:val="24"/>
-                <w:szCs w:val="24"/>
-                <w:lang w:val="en-ID"/>
-              </w:rPr>
-              <w:t>jelaskan</w:t>
-            </w:r>
-            <w:proofErr w:type="spellEnd"/>
-            <w:r>
-              <w:rPr>
-                <w:rFonts w:ascii="Times New Roman" w:eastAsia="SimSun" w:hAnsi="Times New Roman" w:cs="Times New Roman"/>
-                <w:sz w:val="24"/>
-                <w:szCs w:val="24"/>
-                <w:lang w:val="en-ID"/>
-              </w:rPr>
-              <w:t xml:space="preserve"> </w:t>
-            </w:r>
-            <w:proofErr w:type="spellStart"/>
-            <w:r>
-              <w:rPr>
-                <w:rFonts w:ascii="Times New Roman" w:eastAsia="SimSun" w:hAnsi="Times New Roman" w:cs="Times New Roman"/>
-                <w:sz w:val="24"/>
-                <w:szCs w:val="24"/>
-                <w:lang w:val="en-ID"/>
-              </w:rPr>
-              <w:t>tiap</w:t>
-            </w:r>
-            <w:proofErr w:type="spellEnd"/>
-            <w:r>
-              <w:rPr>
-                <w:rFonts w:ascii="Times New Roman" w:eastAsia="SimSun" w:hAnsi="Times New Roman" w:cs="Times New Roman"/>
-                <w:sz w:val="24"/>
-                <w:szCs w:val="24"/>
-                <w:lang w:val="en-ID"/>
-              </w:rPr>
-              <w:t xml:space="preserve"> </w:t>
-            </w:r>
-            <w:proofErr w:type="spellStart"/>
-            <w:r>
-              <w:rPr>
-                <w:rFonts w:ascii="Times New Roman" w:eastAsia="SimSun" w:hAnsi="Times New Roman" w:cs="Times New Roman"/>
-                <w:sz w:val="24"/>
-                <w:szCs w:val="24"/>
-                <w:lang w:val="en-ID"/>
-              </w:rPr>
-              <w:t>tahapan</w:t>
-            </w:r>
-            <w:proofErr w:type="spellEnd"/>
-            <w:r>
-              <w:rPr>
-                <w:rFonts w:ascii="Times New Roman" w:eastAsia="SimSun" w:hAnsi="Times New Roman" w:cs="Times New Roman"/>
-                <w:sz w:val="24"/>
-                <w:szCs w:val="24"/>
-                <w:lang w:val="en-ID"/>
-              </w:rPr>
-              <w:t xml:space="preserve"> yang kalian </w:t>
-            </w:r>
-            <w:proofErr w:type="spellStart"/>
-            <w:r>
-              <w:rPr>
-                <w:rFonts w:ascii="Times New Roman" w:eastAsia="SimSun" w:hAnsi="Times New Roman" w:cs="Times New Roman"/>
-                <w:sz w:val="24"/>
-                <w:szCs w:val="24"/>
-                <w:lang w:val="en-ID"/>
-              </w:rPr>
-              <w:t>kerjakan</w:t>
-            </w:r>
-            <w:proofErr w:type="spellEnd"/>
-            <w:r>
-              <w:rPr>
-                <w:rFonts w:ascii="Times New Roman" w:eastAsia="SimSun" w:hAnsi="Times New Roman" w:cs="Times New Roman"/>
-                <w:sz w:val="24"/>
-                <w:szCs w:val="24"/>
-                <w:lang w:val="en-ID"/>
-              </w:rPr>
-              <w:t xml:space="preserve">, dan </w:t>
-            </w:r>
-            <w:proofErr w:type="spellStart"/>
-            <w:r>
-              <w:rPr>
-                <w:rFonts w:ascii="Times New Roman" w:eastAsia="SimSun" w:hAnsi="Times New Roman" w:cs="Times New Roman"/>
-                <w:sz w:val="24"/>
-                <w:szCs w:val="24"/>
-                <w:lang w:val="en-ID"/>
-              </w:rPr>
-              <w:t>jabarkan</w:t>
-            </w:r>
-            <w:proofErr w:type="spellEnd"/>
-            <w:r>
-              <w:rPr>
-                <w:rFonts w:ascii="Times New Roman" w:eastAsia="SimSun" w:hAnsi="Times New Roman" w:cs="Times New Roman"/>
-                <w:sz w:val="24"/>
-                <w:szCs w:val="24"/>
-                <w:lang w:val="en-ID"/>
-              </w:rPr>
-              <w:t xml:space="preserve"> </w:t>
-            </w:r>
-            <w:proofErr w:type="spellStart"/>
-            <w:r>
-              <w:rPr>
-                <w:rFonts w:ascii="Times New Roman" w:eastAsia="SimSun" w:hAnsi="Times New Roman" w:cs="Times New Roman"/>
-                <w:sz w:val="24"/>
-                <w:szCs w:val="24"/>
-                <w:lang w:val="en-ID"/>
-              </w:rPr>
-              <w:t>dalam</w:t>
-            </w:r>
-            <w:proofErr w:type="spellEnd"/>
-            <w:r>
-              <w:rPr>
-                <w:rFonts w:ascii="Times New Roman" w:eastAsia="SimSun" w:hAnsi="Times New Roman" w:cs="Times New Roman"/>
-                <w:sz w:val="24"/>
-                <w:szCs w:val="24"/>
-                <w:lang w:val="en-ID"/>
-              </w:rPr>
-              <w:t xml:space="preserve"> </w:t>
-            </w:r>
-            <w:proofErr w:type="spellStart"/>
-            <w:r>
-              <w:rPr>
-                <w:rFonts w:ascii="Times New Roman" w:eastAsia="SimSun" w:hAnsi="Times New Roman" w:cs="Times New Roman"/>
-                <w:sz w:val="24"/>
-                <w:szCs w:val="24"/>
-                <w:lang w:val="en-ID"/>
-              </w:rPr>
-              <w:t>laporan</w:t>
-            </w:r>
-            <w:proofErr w:type="spellEnd"/>
-          </w:p>
-          <w:p>
-            <w:pPr>
-              <w:rPr>
-                <w:rFonts w:ascii="Times New Roman" w:eastAsia="SimSun" w:hAnsi="Times New Roman" w:cs="Times New Roman"/>
-                <w:sz w:val="24"/>
-                <w:szCs w:val="24"/>
-                <w:lang w:val="en-ID"/>
-              </w:rPr>
-            </w:pPr>
-            <w:r>
-              <w:rPr>
-                <w:rFonts w:ascii="Times New Roman" w:eastAsia="SimSun" w:hAnsi="Times New Roman" w:cs="Times New Roman"/>
-                <w:sz w:val="24"/>
-                <w:szCs w:val="24"/>
-                <w:lang w:val="en-ID"/>
-              </w:rPr>
-              <w:t xml:space="preserve">3. Submit </w:t>
-            </w:r>
-            <w:proofErr w:type="spellStart"/>
-            <w:r>
-              <w:rPr>
-                <w:rFonts w:ascii="Times New Roman" w:eastAsia="SimSun" w:hAnsi="Times New Roman" w:cs="Times New Roman"/>
-                <w:sz w:val="24"/>
-                <w:szCs w:val="24"/>
-                <w:lang w:val="en-ID"/>
-              </w:rPr>
-              <w:t>kode</w:t>
-            </w:r>
-            <w:proofErr w:type="spellEnd"/>
-            <w:r>
-              <w:rPr>
-                <w:rFonts w:ascii="Times New Roman" w:eastAsia="SimSun" w:hAnsi="Times New Roman" w:cs="Times New Roman"/>
-                <w:sz w:val="24"/>
-                <w:szCs w:val="24"/>
-                <w:lang w:val="en-ID"/>
-              </w:rPr>
-              <w:t xml:space="preserve"> </w:t>
-            </w:r>
-            <w:proofErr w:type="spellStart"/>
-            <w:r>
-              <w:rPr>
-                <w:rFonts w:ascii="Times New Roman" w:eastAsia="SimSun" w:hAnsi="Times New Roman" w:cs="Times New Roman"/>
-                <w:sz w:val="24"/>
-                <w:szCs w:val="24"/>
-                <w:lang w:val="en-ID"/>
-              </w:rPr>
-              <w:t>untuk</w:t>
-            </w:r>
-            <w:proofErr w:type="spellEnd"/>
-            <w:r>
-              <w:rPr>
-                <w:rFonts w:ascii="Times New Roman" w:eastAsia="SimSun" w:hAnsi="Times New Roman" w:cs="Times New Roman"/>
-                <w:sz w:val="24"/>
-                <w:szCs w:val="24"/>
-                <w:lang w:val="en-ID"/>
-              </w:rPr>
-              <w:t xml:space="preserve"> </w:t>
-            </w:r>
-            <w:proofErr w:type="spellStart"/>
-            <w:r>
-              <w:rPr>
-                <w:rFonts w:ascii="Times New Roman" w:eastAsia="SimSun" w:hAnsi="Times New Roman" w:cs="Times New Roman"/>
-                <w:sz w:val="24"/>
-                <w:szCs w:val="24"/>
-                <w:lang w:val="en-ID"/>
-              </w:rPr>
-              <w:t>impementasi</w:t>
-            </w:r>
-            <w:proofErr w:type="spellEnd"/>
-            <w:r>
-              <w:rPr>
-                <w:rFonts w:ascii="Times New Roman" w:eastAsia="SimSun" w:hAnsi="Times New Roman" w:cs="Times New Roman"/>
-                <w:sz w:val="24"/>
-                <w:szCs w:val="24"/>
-                <w:lang w:val="en-ID"/>
-              </w:rPr>
-              <w:t xml:space="preserve"> </w:t>
-            </w:r>
-            <w:proofErr w:type="spellStart"/>
-            <w:r>
-              <w:rPr>
-                <w:rFonts w:ascii="Times New Roman" w:eastAsia="SimSun" w:hAnsi="Times New Roman" w:cs="Times New Roman"/>
-                <w:sz w:val="24"/>
-                <w:szCs w:val="24"/>
-                <w:lang w:val="en-ID"/>
-              </w:rPr>
-              <w:t>prakktikum</w:t>
-            </w:r>
-            <w:proofErr w:type="spellEnd"/>
-            <w:r>
-              <w:rPr>
-                <w:rFonts w:ascii="Times New Roman" w:eastAsia="SimSun" w:hAnsi="Times New Roman" w:cs="Times New Roman"/>
-                <w:sz w:val="24"/>
-                <w:szCs w:val="24"/>
-                <w:lang w:val="en-ID"/>
-              </w:rPr>
-              <w:t xml:space="preserve"> 1 pada repository </w:t>
-            </w:r>
-            <w:proofErr w:type="spellStart"/>
-            <w:r>
-              <w:rPr>
-                <w:rFonts w:ascii="Times New Roman" w:eastAsia="SimSun" w:hAnsi="Times New Roman" w:cs="Times New Roman"/>
-                <w:sz w:val="24"/>
-                <w:szCs w:val="24"/>
-                <w:lang w:val="en-ID"/>
-              </w:rPr>
-              <w:t>github</w:t>
-            </w:r>
-            <w:proofErr w:type="spellEnd"/>
-            <w:r>
-              <w:rPr>
-                <w:rFonts w:ascii="Times New Roman" w:eastAsia="SimSun" w:hAnsi="Times New Roman" w:cs="Times New Roman"/>
-                <w:sz w:val="24"/>
-                <w:szCs w:val="24"/>
-                <w:lang w:val="en-ID"/>
-              </w:rPr>
-              <w:t xml:space="preserve"> kalian.</w:t>
-            </w:r>
-          </w:p>
-          <w:p>
-            <w:pPr>
-              <w:rPr>
-                <w:rFonts w:ascii="Times New Roman" w:eastAsia="SimSun" w:hAnsi="Times New Roman" w:cs="Times New Roman"/>
-                <w:sz w:val="24"/>
-                <w:szCs w:val="24"/>
-                <w:lang w:val="en-ID"/>
-              </w:rPr>
-            </w:pPr>
-          </w:p>
-          <w:p>
-            <w:pPr>
-              <w:rPr>
-                <w:rFonts w:ascii="Times New Roman" w:eastAsia="SimSun" w:hAnsi="Times New Roman" w:cs="Times New Roman"/>
-                <w:sz w:val="24"/>
-                <w:szCs w:val="24"/>
-                <w:lang w:val="en-ID"/>
-              </w:rPr>
-            </w:pPr>
-          </w:p>
-          <w:p>
-            <w:pPr>
-              <w:rPr>
-                <w:rFonts w:ascii="Times New Roman" w:eastAsia="SimSun" w:hAnsi="Times New Roman" w:cs="Times New Roman"/>
-                <w:sz w:val="24"/>
-                <w:szCs w:val="24"/>
-                <w:lang w:val="en-ID"/>
-              </w:rPr>
-            </w:pPr>
-            <w:proofErr w:type="spellStart"/>
+              <w:t xml:space="preserve">Tugas 1 </w:t>
+            </w:r>
+            <w:r>
+              <w:rPr>
+                <w:rFonts w:ascii="Times New Roman" w:eastAsia="SimSun" w:hAnsi="Times New Roman" w:cs="Times New Roman"/>
+                <w:sz w:val="24"/>
+                <w:szCs w:val="24"/>
+              </w:rPr>
+              <w:t>– Implementasi File Upload untuk Import Data:</w:t>
+            </w:r>
+          </w:p>
+          <w:p>
+            <w:pPr>
+              <w:rPr>
+                <w:rFonts w:ascii="Times New Roman" w:eastAsia="SimSun" w:hAnsi="Times New Roman" w:cs="Times New Roman"/>
+                <w:sz w:val="24"/>
+                <w:szCs w:val="24"/>
+              </w:rPr>
+            </w:pPr>
+          </w:p>
+          <w:p>
+            <w:pPr>
+              <w:rPr>
+                <w:rFonts w:ascii="Times New Roman" w:eastAsia="SimSun" w:hAnsi="Times New Roman" w:cs="Times New Roman"/>
+                <w:sz w:val="24"/>
+                <w:szCs w:val="24"/>
+                <w:lang w:val="en-ID"/>
+              </w:rPr>
+            </w:pPr>
+            <w:r>
+              <w:rPr>
+                <w:rFonts w:ascii="Times New Roman" w:eastAsia="SimSun" w:hAnsi="Times New Roman" w:cs="Times New Roman"/>
+                <w:sz w:val="24"/>
+                <w:szCs w:val="24"/>
+                <w:lang w:val="en-ID"/>
+              </w:rPr>
+              <w:t>1. Silahkan implementasikan praktikum 1 pada project kalian masing-masing untuk semua menu</w:t>
+            </w:r>
+          </w:p>
+          <w:p>
+            <w:pPr>
+              <w:rPr>
+                <w:rFonts w:ascii="Times New Roman" w:eastAsia="SimSun" w:hAnsi="Times New Roman" w:cs="Times New Roman"/>
+                <w:sz w:val="24"/>
+                <w:szCs w:val="24"/>
+                <w:lang w:val="en-ID"/>
+              </w:rPr>
+            </w:pPr>
+            <w:r>
+              <w:rPr>
+                <w:rFonts w:ascii="Times New Roman" w:eastAsia="SimSun" w:hAnsi="Times New Roman" w:cs="Times New Roman"/>
+                <w:sz w:val="24"/>
+                <w:szCs w:val="24"/>
+                <w:lang w:val="en-ID"/>
+              </w:rPr>
+              <w:t>2. Amati dan jelaskan tiap tahapan yang kalian kerjakan, dan jabarkan dalam laporan</w:t>
+            </w:r>
+          </w:p>
+          <w:p>
+            <w:pPr>
+              <w:rPr>
+                <w:rFonts w:ascii="Times New Roman" w:eastAsia="SimSun" w:hAnsi="Times New Roman" w:cs="Times New Roman"/>
+                <w:sz w:val="24"/>
+                <w:szCs w:val="24"/>
+                <w:lang w:val="en-ID"/>
+              </w:rPr>
+            </w:pPr>
+            <w:r>
+              <w:rPr>
+                <w:rFonts w:ascii="Times New Roman" w:eastAsia="SimSun" w:hAnsi="Times New Roman" w:cs="Times New Roman"/>
+                <w:sz w:val="24"/>
+                <w:szCs w:val="24"/>
+                <w:lang w:val="en-ID"/>
+              </w:rPr>
+              <w:t>3. Submit kode untuk impementasi prakktikum 1 pada repository github kalian.</w:t>
+            </w:r>
+          </w:p>
+          <w:p>
+            <w:pPr>
+              <w:rPr>
+                <w:rFonts w:ascii="Times New Roman" w:eastAsia="SimSun" w:hAnsi="Times New Roman" w:cs="Times New Roman"/>
+                <w:sz w:val="24"/>
+                <w:szCs w:val="24"/>
+                <w:lang w:val="en-ID"/>
+              </w:rPr>
+            </w:pPr>
+          </w:p>
+          <w:p>
+            <w:pPr>
+              <w:rPr>
+                <w:rFonts w:ascii="Times New Roman" w:eastAsia="SimSun" w:hAnsi="Times New Roman" w:cs="Times New Roman"/>
+                <w:sz w:val="24"/>
+                <w:szCs w:val="24"/>
+                <w:lang w:val="en-ID"/>
+              </w:rPr>
+            </w:pPr>
+          </w:p>
+          <w:p>
+            <w:pPr>
+              <w:rPr>
+                <w:rFonts w:ascii="Times New Roman" w:eastAsia="SimSun" w:hAnsi="Times New Roman" w:cs="Times New Roman"/>
+                <w:sz w:val="24"/>
+                <w:szCs w:val="24"/>
+                <w:lang w:val="en-ID"/>
+              </w:rPr>
+            </w:pPr>
             <w:r>
               <w:rPr>
                 <w:rFonts w:ascii="Times New Roman" w:eastAsia="SimSun" w:hAnsi="Times New Roman" w:cs="Times New Roman"/>
@@ -3965,7 +1782,6 @@
               </w:rPr>
               <w:t>Kategori</w:t>
             </w:r>
-            <w:proofErr w:type="spellEnd"/>
           </w:p>
           <w:p>
             <w:pPr>
@@ -4627,6 +2443,1016 @@
                 <w:szCs w:val="24"/>
               </w:rPr>
             </w:pPr>
+            <w:r>
+              <w:rPr>
+                <w:rFonts w:ascii="Times New Roman" w:eastAsia="SimSun" w:hAnsi="Times New Roman" w:cs="Times New Roman"/>
+                <w:b/>
+                <w:bCs/>
+                <w:sz w:val="24"/>
+                <w:szCs w:val="24"/>
+              </w:rPr>
+              <w:t xml:space="preserve">Praktikum 2 </w:t>
+            </w:r>
+            <w:r>
+              <w:rPr>
+                <w:rFonts w:ascii="Times New Roman" w:eastAsia="SimSun" w:hAnsi="Times New Roman" w:cs="Times New Roman"/>
+                <w:sz w:val="24"/>
+                <w:szCs w:val="24"/>
+              </w:rPr>
+              <w:t>– Export Data ke Excel</w:t>
+            </w:r>
+          </w:p>
+          <w:p>
+            <w:pPr>
+              <w:rPr>
+                <w:rFonts w:ascii="Times New Roman" w:eastAsia="SimSun" w:hAnsi="Times New Roman" w:cs="Times New Roman"/>
+                <w:sz w:val="24"/>
+                <w:szCs w:val="24"/>
+              </w:rPr>
+            </w:pPr>
+          </w:p>
+          <w:p>
+            <w:pPr>
+              <w:rPr>
+                <w:rFonts w:ascii="Times New Roman" w:eastAsia="SimSun" w:hAnsi="Times New Roman" w:cs="Times New Roman"/>
+                <w:sz w:val="24"/>
+                <w:szCs w:val="24"/>
+              </w:rPr>
+            </w:pPr>
+            <w:r>
+              <w:rPr>
+                <w:rFonts w:ascii="Times New Roman" w:eastAsia="SimSun" w:hAnsi="Times New Roman" w:cs="Times New Roman"/>
+                <w:sz w:val="24"/>
+                <w:szCs w:val="24"/>
+              </w:rPr>
+              <w:t>Kita modifikasi barang/index.blade.php dengan mengganti kode berikut</w:t>
+            </w:r>
+          </w:p>
+          <w:p>
+            <w:pPr>
+              <w:rPr>
+                <w:rFonts w:ascii="Times New Roman" w:eastAsia="SimSun" w:hAnsi="Times New Roman" w:cs="Times New Roman"/>
+                <w:sz w:val="24"/>
+                <w:szCs w:val="24"/>
+              </w:rPr>
+            </w:pPr>
+            <w:r>
+              <w:rPr>
+                <w:rFonts w:ascii="Times New Roman" w:eastAsia="SimSun" w:hAnsi="Times New Roman" w:cs="Times New Roman"/>
+                <w:sz w:val="24"/>
+                <w:szCs w:val="24"/>
+              </w:rPr>
+              <w:drawing>
+                <wp:inline distT="0" distB="0" distL="0" distR="0" wp14:anchorId="236C1CE8" wp14:editId="32C68EB0">
+                  <wp:extent cx="4524375" cy="927099"/>
+                  <wp:effectExtent l="0" t="0" r="0" b="6985"/>
+                  <wp:docPr id="920387460" name="Picture 1"/>
+                  <wp:cNvGraphicFramePr>
+                    <a:graphicFrameLocks xmlns:a="http://schemas.openxmlformats.org/drawingml/2006/main" noChangeAspect="1"/>
+                  </wp:cNvGraphicFramePr>
+                  <a:graphic xmlns:a="http://schemas.openxmlformats.org/drawingml/2006/main">
+                    <a:graphicData uri="http://schemas.openxmlformats.org/drawingml/2006/picture">
+                      <pic:pic xmlns:pic="http://schemas.openxmlformats.org/drawingml/2006/picture">
+                        <pic:nvPicPr>
+                          <pic:cNvPr id="920387460" name=""/>
+                          <pic:cNvPicPr/>
+                        </pic:nvPicPr>
+                        <pic:blipFill>
+                          <a:blip r:embed="rId25"/>
+                          <a:stretch>
+                            <a:fillRect/>
+                          </a:stretch>
+                        </pic:blipFill>
+                        <pic:spPr>
+                          <a:xfrm>
+                            <a:off x="0" y="0"/>
+                            <a:ext cx="4541760" cy="930661"/>
+                          </a:xfrm>
+                          <a:prstGeom prst="rect">
+                            <a:avLst/>
+                          </a:prstGeom>
+                        </pic:spPr>
+                      </pic:pic>
+                    </a:graphicData>
+                  </a:graphic>
+                </wp:inline>
+              </w:drawing>
+            </w:r>
+          </w:p>
+          <w:p>
+            <w:pPr>
+              <w:rPr>
+                <w:rFonts w:ascii="Times New Roman" w:eastAsia="SimSun" w:hAnsi="Times New Roman" w:cs="Times New Roman"/>
+                <w:sz w:val="24"/>
+                <w:szCs w:val="24"/>
+              </w:rPr>
+            </w:pPr>
+          </w:p>
+          <w:p>
+            <w:pPr>
+              <w:rPr>
+                <w:rFonts w:ascii="Times New Roman" w:eastAsia="SimSun" w:hAnsi="Times New Roman" w:cs="Times New Roman"/>
+                <w:sz w:val="24"/>
+                <w:szCs w:val="24"/>
+              </w:rPr>
+            </w:pPr>
+            <w:r>
+              <w:rPr>
+                <w:rFonts w:ascii="Times New Roman" w:eastAsia="SimSun" w:hAnsi="Times New Roman" w:cs="Times New Roman"/>
+                <w:sz w:val="24"/>
+                <w:szCs w:val="24"/>
+              </w:rPr>
+              <w:t>Kemudian kita tambahkan route pada route/web.php untuk bisa memproses export excel</w:t>
+            </w:r>
+          </w:p>
+          <w:p>
+            <w:pPr>
+              <w:rPr>
+                <w:rFonts w:ascii="Times New Roman" w:eastAsia="SimSun" w:hAnsi="Times New Roman" w:cs="Times New Roman"/>
+                <w:sz w:val="24"/>
+                <w:szCs w:val="24"/>
+              </w:rPr>
+            </w:pPr>
+            <w:r>
+              <w:rPr>
+                <w:rFonts w:ascii="Times New Roman" w:eastAsia="SimSun" w:hAnsi="Times New Roman" w:cs="Times New Roman"/>
+                <w:sz w:val="24"/>
+                <w:szCs w:val="24"/>
+              </w:rPr>
+              <w:drawing>
+                <wp:inline distT="0" distB="0" distL="0" distR="0" wp14:anchorId="0724C708" wp14:editId="74B43D81">
+                  <wp:extent cx="4781550" cy="410456"/>
+                  <wp:effectExtent l="0" t="0" r="0" b="8890"/>
+                  <wp:docPr id="1000871280" name="Picture 1"/>
+                  <wp:cNvGraphicFramePr>
+                    <a:graphicFrameLocks xmlns:a="http://schemas.openxmlformats.org/drawingml/2006/main" noChangeAspect="1"/>
+                  </wp:cNvGraphicFramePr>
+                  <a:graphic xmlns:a="http://schemas.openxmlformats.org/drawingml/2006/main">
+                    <a:graphicData uri="http://schemas.openxmlformats.org/drawingml/2006/picture">
+                      <pic:pic xmlns:pic="http://schemas.openxmlformats.org/drawingml/2006/picture">
+                        <pic:nvPicPr>
+                          <pic:cNvPr id="1000871280" name=""/>
+                          <pic:cNvPicPr/>
+                        </pic:nvPicPr>
+                        <pic:blipFill>
+                          <a:blip r:embed="rId26"/>
+                          <a:stretch>
+                            <a:fillRect/>
+                          </a:stretch>
+                        </pic:blipFill>
+                        <pic:spPr>
+                          <a:xfrm>
+                            <a:off x="0" y="0"/>
+                            <a:ext cx="4814841" cy="413314"/>
+                          </a:xfrm>
+                          <a:prstGeom prst="rect">
+                            <a:avLst/>
+                          </a:prstGeom>
+                        </pic:spPr>
+                      </pic:pic>
+                    </a:graphicData>
+                  </a:graphic>
+                </wp:inline>
+              </w:drawing>
+            </w:r>
+          </w:p>
+          <w:p>
+            <w:pPr>
+              <w:rPr>
+                <w:rFonts w:ascii="Times New Roman" w:eastAsia="SimSun" w:hAnsi="Times New Roman" w:cs="Times New Roman"/>
+                <w:sz w:val="24"/>
+                <w:szCs w:val="24"/>
+              </w:rPr>
+            </w:pPr>
+          </w:p>
+          <w:p>
+            <w:pPr>
+              <w:rPr>
+                <w:rFonts w:ascii="Times New Roman" w:eastAsia="SimSun" w:hAnsi="Times New Roman" w:cs="Times New Roman"/>
+                <w:sz w:val="24"/>
+                <w:szCs w:val="24"/>
+              </w:rPr>
+            </w:pPr>
+            <w:r>
+              <w:rPr>
+                <w:rFonts w:ascii="Times New Roman" w:eastAsia="SimSun" w:hAnsi="Times New Roman" w:cs="Times New Roman"/>
+                <w:sz w:val="24"/>
+                <w:szCs w:val="24"/>
+              </w:rPr>
+              <w:lastRenderedPageBreak/>
+              <w:t>Selanjutnya kita tambahkan fungsi export_excel() pada file BarangController.php</w:t>
+            </w:r>
+          </w:p>
+          <w:p>
+            <w:pPr>
+              <w:rPr>
+                <w:rFonts w:ascii="Times New Roman" w:eastAsia="SimSun" w:hAnsi="Times New Roman" w:cs="Times New Roman"/>
+                <w:sz w:val="24"/>
+                <w:szCs w:val="24"/>
+              </w:rPr>
+            </w:pPr>
+            <w:r>
+              <w:rPr>
+                <w:rFonts w:ascii="Times New Roman" w:eastAsia="SimSun" w:hAnsi="Times New Roman" w:cs="Times New Roman"/>
+                <w:noProof/>
+                <w:sz w:val="24"/>
+                <w:szCs w:val="24"/>
+              </w:rPr>
+              <w:drawing>
+                <wp:inline distT="0" distB="0" distL="0" distR="0" wp14:anchorId="57824F39" wp14:editId="34EA73AD">
+                  <wp:extent cx="4797935" cy="4010025"/>
+                  <wp:effectExtent l="0" t="0" r="3175" b="0"/>
+                  <wp:docPr id="90732006" name="Picture 1"/>
+                  <wp:cNvGraphicFramePr>
+                    <a:graphicFrameLocks xmlns:a="http://schemas.openxmlformats.org/drawingml/2006/main" noChangeAspect="1"/>
+                  </wp:cNvGraphicFramePr>
+                  <a:graphic xmlns:a="http://schemas.openxmlformats.org/drawingml/2006/main">
+                    <a:graphicData uri="http://schemas.openxmlformats.org/drawingml/2006/picture">
+                      <pic:pic xmlns:pic="http://schemas.openxmlformats.org/drawingml/2006/picture">
+                        <pic:nvPicPr>
+                          <pic:cNvPr id="90732006" name="Picture 90732006"/>
+                          <pic:cNvPicPr/>
+                        </pic:nvPicPr>
+                        <pic:blipFill>
+                          <a:blip r:embed="rId27" cstate="print">
+                            <a:extLst>
+                              <a:ext uri="{28A0092B-C50C-407E-A947-70E740481C1C}">
+                                <a14:useLocalDpi xmlns:a14="http://schemas.microsoft.com/office/drawing/2010/main" val="0"/>
+                              </a:ext>
+                            </a:extLst>
+                          </a:blip>
+                          <a:stretch>
+                            <a:fillRect/>
+                          </a:stretch>
+                        </pic:blipFill>
+                        <pic:spPr>
+                          <a:xfrm>
+                            <a:off x="0" y="0"/>
+                            <a:ext cx="4801846" cy="4013294"/>
+                          </a:xfrm>
+                          <a:prstGeom prst="rect">
+                            <a:avLst/>
+                          </a:prstGeom>
+                        </pic:spPr>
+                      </pic:pic>
+                    </a:graphicData>
+                  </a:graphic>
+                </wp:inline>
+              </w:drawing>
+            </w:r>
+          </w:p>
+          <w:p>
+            <w:pPr>
+              <w:rPr>
+                <w:rFonts w:ascii="Times New Roman" w:eastAsia="SimSun" w:hAnsi="Times New Roman" w:cs="Times New Roman"/>
+                <w:sz w:val="24"/>
+                <w:szCs w:val="24"/>
+                <w:lang w:val="en-ID"/>
+              </w:rPr>
+            </w:pPr>
+          </w:p>
+          <w:p>
+            <w:pPr>
+              <w:rPr>
+                <w:rFonts w:ascii="Times New Roman" w:eastAsia="SimSun" w:hAnsi="Times New Roman" w:cs="Times New Roman"/>
+                <w:sz w:val="24"/>
+                <w:szCs w:val="24"/>
+                <w:lang w:val="en-ID"/>
+              </w:rPr>
+            </w:pPr>
+            <w:r>
+              <w:rPr>
+                <w:rFonts w:ascii="Times New Roman" w:eastAsia="SimSun" w:hAnsi="Times New Roman" w:cs="Times New Roman"/>
+                <w:sz w:val="24"/>
+                <w:szCs w:val="24"/>
+                <w:lang w:val="en-ID"/>
+              </w:rPr>
+              <w:t>Jika sudah selesai diimplementasikan, kita coba untuk melakukan Download file Export</w:t>
+            </w:r>
+            <w:r>
+              <w:rPr>
+                <w:rFonts w:ascii="Times New Roman" w:eastAsia="SimSun" w:hAnsi="Times New Roman" w:cs="Times New Roman"/>
+                <w:sz w:val="24"/>
+                <w:szCs w:val="24"/>
+                <w:lang w:val="en-ID"/>
+              </w:rPr>
+              <w:t xml:space="preserve"> </w:t>
+            </w:r>
+            <w:r>
+              <w:rPr>
+                <w:rFonts w:ascii="Times New Roman" w:eastAsia="SimSun" w:hAnsi="Times New Roman" w:cs="Times New Roman"/>
+                <w:sz w:val="24"/>
+                <w:szCs w:val="24"/>
+                <w:lang w:val="en-ID"/>
+              </w:rPr>
+              <w:t>tersebut.</w:t>
+            </w:r>
+          </w:p>
+          <w:p>
+            <w:pPr>
+              <w:rPr>
+                <w:rFonts w:ascii="Times New Roman" w:eastAsia="SimSun" w:hAnsi="Times New Roman" w:cs="Times New Roman"/>
+                <w:sz w:val="24"/>
+                <w:szCs w:val="24"/>
+                <w:lang w:val="en-ID"/>
+              </w:rPr>
+            </w:pPr>
+            <w:r>
+              <w:rPr>
+                <w:rFonts w:ascii="Times New Roman" w:eastAsia="SimSun" w:hAnsi="Times New Roman" w:cs="Times New Roman"/>
+                <w:sz w:val="24"/>
+                <w:szCs w:val="24"/>
+                <w:lang w:val="en-ID"/>
+              </w:rPr>
+              <w:drawing>
+                <wp:inline distT="0" distB="0" distL="0" distR="0" wp14:anchorId="51B30A17" wp14:editId="5C96EE91">
+                  <wp:extent cx="3362794" cy="1076475"/>
+                  <wp:effectExtent l="0" t="0" r="9525" b="9525"/>
+                  <wp:docPr id="1892206703" name="Picture 1"/>
+                  <wp:cNvGraphicFramePr>
+                    <a:graphicFrameLocks xmlns:a="http://schemas.openxmlformats.org/drawingml/2006/main" noChangeAspect="1"/>
+                  </wp:cNvGraphicFramePr>
+                  <a:graphic xmlns:a="http://schemas.openxmlformats.org/drawingml/2006/main">
+                    <a:graphicData uri="http://schemas.openxmlformats.org/drawingml/2006/picture">
+                      <pic:pic xmlns:pic="http://schemas.openxmlformats.org/drawingml/2006/picture">
+                        <pic:nvPicPr>
+                          <pic:cNvPr id="1892206703" name=""/>
+                          <pic:cNvPicPr/>
+                        </pic:nvPicPr>
+                        <pic:blipFill>
+                          <a:blip r:embed="rId28"/>
+                          <a:stretch>
+                            <a:fillRect/>
+                          </a:stretch>
+                        </pic:blipFill>
+                        <pic:spPr>
+                          <a:xfrm>
+                            <a:off x="0" y="0"/>
+                            <a:ext cx="3362794" cy="1076475"/>
+                          </a:xfrm>
+                          <a:prstGeom prst="rect">
+                            <a:avLst/>
+                          </a:prstGeom>
+                        </pic:spPr>
+                      </pic:pic>
+                    </a:graphicData>
+                  </a:graphic>
+                </wp:inline>
+              </w:drawing>
+            </w:r>
+          </w:p>
+          <w:p>
+            <w:pPr>
+              <w:rPr>
+                <w:rFonts w:ascii="Times New Roman" w:eastAsia="SimSun" w:hAnsi="Times New Roman" w:cs="Times New Roman"/>
+                <w:sz w:val="24"/>
+                <w:szCs w:val="24"/>
+                <w:lang w:val="en-ID"/>
+              </w:rPr>
+            </w:pPr>
+            <w:r>
+              <w:rPr>
+                <w:rFonts w:ascii="Times New Roman" w:eastAsia="SimSun" w:hAnsi="Times New Roman" w:cs="Times New Roman"/>
+                <w:sz w:val="24"/>
+                <w:szCs w:val="24"/>
+                <w:lang w:val="en-ID"/>
+              </w:rPr>
+              <w:drawing>
+                <wp:inline distT="0" distB="0" distL="0" distR="0" wp14:anchorId="23BECE3D" wp14:editId="1D585E63">
+                  <wp:extent cx="4651985" cy="2867025"/>
+                  <wp:effectExtent l="0" t="0" r="0" b="0"/>
+                  <wp:docPr id="1577403212" name="Picture 1"/>
+                  <wp:cNvGraphicFramePr>
+                    <a:graphicFrameLocks xmlns:a="http://schemas.openxmlformats.org/drawingml/2006/main" noChangeAspect="1"/>
+                  </wp:cNvGraphicFramePr>
+                  <a:graphic xmlns:a="http://schemas.openxmlformats.org/drawingml/2006/main">
+                    <a:graphicData uri="http://schemas.openxmlformats.org/drawingml/2006/picture">
+                      <pic:pic xmlns:pic="http://schemas.openxmlformats.org/drawingml/2006/picture">
+                        <pic:nvPicPr>
+                          <pic:cNvPr id="1577403212" name=""/>
+                          <pic:cNvPicPr/>
+                        </pic:nvPicPr>
+                        <pic:blipFill>
+                          <a:blip r:embed="rId29"/>
+                          <a:stretch>
+                            <a:fillRect/>
+                          </a:stretch>
+                        </pic:blipFill>
+                        <pic:spPr>
+                          <a:xfrm>
+                            <a:off x="0" y="0"/>
+                            <a:ext cx="4671008" cy="2878749"/>
+                          </a:xfrm>
+                          <a:prstGeom prst="rect">
+                            <a:avLst/>
+                          </a:prstGeom>
+                        </pic:spPr>
+                      </pic:pic>
+                    </a:graphicData>
+                  </a:graphic>
+                </wp:inline>
+              </w:drawing>
+            </w:r>
+          </w:p>
+          <w:p>
+            <w:pPr>
+              <w:rPr>
+                <w:rFonts w:ascii="Times New Roman" w:eastAsia="SimSun" w:hAnsi="Times New Roman" w:cs="Times New Roman"/>
+                <w:sz w:val="24"/>
+                <w:szCs w:val="24"/>
+                <w:lang w:val="en-ID"/>
+              </w:rPr>
+            </w:pPr>
+            <w:r>
+              <w:rPr>
+                <w:rFonts w:ascii="Times New Roman" w:eastAsia="SimSun" w:hAnsi="Times New Roman" w:cs="Times New Roman"/>
+                <w:sz w:val="24"/>
+                <w:szCs w:val="24"/>
+                <w:lang w:val="en-ID"/>
+              </w:rPr>
+              <w:lastRenderedPageBreak/>
+              <w:t xml:space="preserve">Kategori </w:t>
+            </w:r>
+          </w:p>
+          <w:p>
+            <w:pPr>
+              <w:rPr>
+                <w:rFonts w:ascii="Times New Roman" w:eastAsia="SimSun" w:hAnsi="Times New Roman" w:cs="Times New Roman"/>
+                <w:sz w:val="24"/>
+                <w:szCs w:val="24"/>
+                <w:lang w:val="en-ID"/>
+              </w:rPr>
+            </w:pPr>
+            <w:r>
+              <w:rPr>
+                <w:rFonts w:ascii="Times New Roman" w:eastAsia="SimSun" w:hAnsi="Times New Roman" w:cs="Times New Roman"/>
+                <w:sz w:val="24"/>
+                <w:szCs w:val="24"/>
+                <w:lang w:val="en-ID"/>
+              </w:rPr>
+              <w:drawing>
+                <wp:inline distT="0" distB="0" distL="0" distR="0" wp14:anchorId="3B1BEF64" wp14:editId="39BBB24F">
+                  <wp:extent cx="2381582" cy="857370"/>
+                  <wp:effectExtent l="0" t="0" r="0" b="0"/>
+                  <wp:docPr id="2091424203" name="Picture 1"/>
+                  <wp:cNvGraphicFramePr>
+                    <a:graphicFrameLocks xmlns:a="http://schemas.openxmlformats.org/drawingml/2006/main" noChangeAspect="1"/>
+                  </wp:cNvGraphicFramePr>
+                  <a:graphic xmlns:a="http://schemas.openxmlformats.org/drawingml/2006/main">
+                    <a:graphicData uri="http://schemas.openxmlformats.org/drawingml/2006/picture">
+                      <pic:pic xmlns:pic="http://schemas.openxmlformats.org/drawingml/2006/picture">
+                        <pic:nvPicPr>
+                          <pic:cNvPr id="2091424203" name=""/>
+                          <pic:cNvPicPr/>
+                        </pic:nvPicPr>
+                        <pic:blipFill>
+                          <a:blip r:embed="rId30"/>
+                          <a:stretch>
+                            <a:fillRect/>
+                          </a:stretch>
+                        </pic:blipFill>
+                        <pic:spPr>
+                          <a:xfrm>
+                            <a:off x="0" y="0"/>
+                            <a:ext cx="2381582" cy="857370"/>
+                          </a:xfrm>
+                          <a:prstGeom prst="rect">
+                            <a:avLst/>
+                          </a:prstGeom>
+                        </pic:spPr>
+                      </pic:pic>
+                    </a:graphicData>
+                  </a:graphic>
+                </wp:inline>
+              </w:drawing>
+            </w:r>
+          </w:p>
+          <w:p>
+            <w:pPr>
+              <w:rPr>
+                <w:rFonts w:ascii="Times New Roman" w:eastAsia="SimSun" w:hAnsi="Times New Roman" w:cs="Times New Roman"/>
+                <w:sz w:val="24"/>
+                <w:szCs w:val="24"/>
+                <w:lang w:val="en-ID"/>
+              </w:rPr>
+            </w:pPr>
+            <w:r>
+              <w:rPr>
+                <w:rFonts w:ascii="Times New Roman" w:eastAsia="SimSun" w:hAnsi="Times New Roman" w:cs="Times New Roman"/>
+                <w:sz w:val="24"/>
+                <w:szCs w:val="24"/>
+                <w:lang w:val="en-ID"/>
+              </w:rPr>
+              <w:drawing>
+                <wp:inline distT="0" distB="0" distL="0" distR="0" wp14:anchorId="543F9638" wp14:editId="2672CDF1">
+                  <wp:extent cx="2667372" cy="2133898"/>
+                  <wp:effectExtent l="0" t="0" r="0" b="0"/>
+                  <wp:docPr id="1115669071" name="Picture 1"/>
+                  <wp:cNvGraphicFramePr>
+                    <a:graphicFrameLocks xmlns:a="http://schemas.openxmlformats.org/drawingml/2006/main" noChangeAspect="1"/>
+                  </wp:cNvGraphicFramePr>
+                  <a:graphic xmlns:a="http://schemas.openxmlformats.org/drawingml/2006/main">
+                    <a:graphicData uri="http://schemas.openxmlformats.org/drawingml/2006/picture">
+                      <pic:pic xmlns:pic="http://schemas.openxmlformats.org/drawingml/2006/picture">
+                        <pic:nvPicPr>
+                          <pic:cNvPr id="1115669071" name=""/>
+                          <pic:cNvPicPr/>
+                        </pic:nvPicPr>
+                        <pic:blipFill>
+                          <a:blip r:embed="rId31"/>
+                          <a:stretch>
+                            <a:fillRect/>
+                          </a:stretch>
+                        </pic:blipFill>
+                        <pic:spPr>
+                          <a:xfrm>
+                            <a:off x="0" y="0"/>
+                            <a:ext cx="2667372" cy="2133898"/>
+                          </a:xfrm>
+                          <a:prstGeom prst="rect">
+                            <a:avLst/>
+                          </a:prstGeom>
+                        </pic:spPr>
+                      </pic:pic>
+                    </a:graphicData>
+                  </a:graphic>
+                </wp:inline>
+              </w:drawing>
+            </w:r>
+          </w:p>
+          <w:p>
+            <w:pPr>
+              <w:rPr>
+                <w:rFonts w:ascii="Times New Roman" w:eastAsia="SimSun" w:hAnsi="Times New Roman" w:cs="Times New Roman"/>
+                <w:sz w:val="24"/>
+                <w:szCs w:val="24"/>
+                <w:lang w:val="en-ID"/>
+              </w:rPr>
+            </w:pPr>
+          </w:p>
+          <w:p>
+            <w:pPr>
+              <w:rPr>
+                <w:rFonts w:ascii="Times New Roman" w:eastAsia="SimSun" w:hAnsi="Times New Roman" w:cs="Times New Roman"/>
+                <w:sz w:val="24"/>
+                <w:szCs w:val="24"/>
+                <w:lang w:val="en-ID"/>
+              </w:rPr>
+            </w:pPr>
+            <w:r>
+              <w:rPr>
+                <w:rFonts w:ascii="Times New Roman" w:eastAsia="SimSun" w:hAnsi="Times New Roman" w:cs="Times New Roman"/>
+                <w:sz w:val="24"/>
+                <w:szCs w:val="24"/>
+                <w:lang w:val="en-ID"/>
+              </w:rPr>
+              <w:t>Level</w:t>
+            </w:r>
+          </w:p>
+          <w:p>
+            <w:pPr>
+              <w:rPr>
+                <w:rFonts w:ascii="Times New Roman" w:eastAsia="SimSun" w:hAnsi="Times New Roman" w:cs="Times New Roman"/>
+                <w:sz w:val="24"/>
+                <w:szCs w:val="24"/>
+                <w:lang w:val="en-ID"/>
+              </w:rPr>
+            </w:pPr>
+            <w:r>
+              <w:rPr>
+                <w:rFonts w:ascii="Times New Roman" w:eastAsia="SimSun" w:hAnsi="Times New Roman" w:cs="Times New Roman"/>
+                <w:sz w:val="24"/>
+                <w:szCs w:val="24"/>
+                <w:lang w:val="en-ID"/>
+              </w:rPr>
+              <w:drawing>
+                <wp:inline distT="0" distB="0" distL="0" distR="0" wp14:anchorId="18A85625" wp14:editId="0CFD871C">
+                  <wp:extent cx="2657846" cy="543001"/>
+                  <wp:effectExtent l="0" t="0" r="0" b="9525"/>
+                  <wp:docPr id="1811955442" name="Picture 1"/>
+                  <wp:cNvGraphicFramePr>
+                    <a:graphicFrameLocks xmlns:a="http://schemas.openxmlformats.org/drawingml/2006/main" noChangeAspect="1"/>
+                  </wp:cNvGraphicFramePr>
+                  <a:graphic xmlns:a="http://schemas.openxmlformats.org/drawingml/2006/main">
+                    <a:graphicData uri="http://schemas.openxmlformats.org/drawingml/2006/picture">
+                      <pic:pic xmlns:pic="http://schemas.openxmlformats.org/drawingml/2006/picture">
+                        <pic:nvPicPr>
+                          <pic:cNvPr id="1811955442" name=""/>
+                          <pic:cNvPicPr/>
+                        </pic:nvPicPr>
+                        <pic:blipFill>
+                          <a:blip r:embed="rId32"/>
+                          <a:stretch>
+                            <a:fillRect/>
+                          </a:stretch>
+                        </pic:blipFill>
+                        <pic:spPr>
+                          <a:xfrm>
+                            <a:off x="0" y="0"/>
+                            <a:ext cx="2657846" cy="543001"/>
+                          </a:xfrm>
+                          <a:prstGeom prst="rect">
+                            <a:avLst/>
+                          </a:prstGeom>
+                        </pic:spPr>
+                      </pic:pic>
+                    </a:graphicData>
+                  </a:graphic>
+                </wp:inline>
+              </w:drawing>
+            </w:r>
+          </w:p>
+          <w:p>
+            <w:pPr>
+              <w:rPr>
+                <w:rFonts w:ascii="Times New Roman" w:eastAsia="SimSun" w:hAnsi="Times New Roman" w:cs="Times New Roman"/>
+                <w:sz w:val="24"/>
+                <w:szCs w:val="24"/>
+                <w:lang w:val="en-ID"/>
+              </w:rPr>
+            </w:pPr>
+            <w:r>
+              <w:rPr>
+                <w:rFonts w:ascii="Times New Roman" w:eastAsia="SimSun" w:hAnsi="Times New Roman" w:cs="Times New Roman"/>
+                <w:sz w:val="24"/>
+                <w:szCs w:val="24"/>
+                <w:lang w:val="en-ID"/>
+              </w:rPr>
+              <w:drawing>
+                <wp:inline distT="0" distB="0" distL="0" distR="0" wp14:anchorId="3890E996" wp14:editId="2A5DFA9B">
+                  <wp:extent cx="2219635" cy="1533739"/>
+                  <wp:effectExtent l="0" t="0" r="9525" b="9525"/>
+                  <wp:docPr id="1394606298" name="Picture 1"/>
+                  <wp:cNvGraphicFramePr>
+                    <a:graphicFrameLocks xmlns:a="http://schemas.openxmlformats.org/drawingml/2006/main" noChangeAspect="1"/>
+                  </wp:cNvGraphicFramePr>
+                  <a:graphic xmlns:a="http://schemas.openxmlformats.org/drawingml/2006/main">
+                    <a:graphicData uri="http://schemas.openxmlformats.org/drawingml/2006/picture">
+                      <pic:pic xmlns:pic="http://schemas.openxmlformats.org/drawingml/2006/picture">
+                        <pic:nvPicPr>
+                          <pic:cNvPr id="1394606298" name=""/>
+                          <pic:cNvPicPr/>
+                        </pic:nvPicPr>
+                        <pic:blipFill>
+                          <a:blip r:embed="rId33"/>
+                          <a:stretch>
+                            <a:fillRect/>
+                          </a:stretch>
+                        </pic:blipFill>
+                        <pic:spPr>
+                          <a:xfrm>
+                            <a:off x="0" y="0"/>
+                            <a:ext cx="2219635" cy="1533739"/>
+                          </a:xfrm>
+                          <a:prstGeom prst="rect">
+                            <a:avLst/>
+                          </a:prstGeom>
+                        </pic:spPr>
+                      </pic:pic>
+                    </a:graphicData>
+                  </a:graphic>
+                </wp:inline>
+              </w:drawing>
+            </w:r>
+          </w:p>
+          <w:p>
+            <w:pPr>
+              <w:rPr>
+                <w:rFonts w:ascii="Times New Roman" w:eastAsia="SimSun" w:hAnsi="Times New Roman" w:cs="Times New Roman"/>
+                <w:sz w:val="24"/>
+                <w:szCs w:val="24"/>
+                <w:lang w:val="en-ID"/>
+              </w:rPr>
+            </w:pPr>
+          </w:p>
+          <w:p>
+            <w:pPr>
+              <w:rPr>
+                <w:rFonts w:ascii="Times New Roman" w:eastAsia="SimSun" w:hAnsi="Times New Roman" w:cs="Times New Roman"/>
+                <w:sz w:val="24"/>
+                <w:szCs w:val="24"/>
+                <w:lang w:val="en-ID"/>
+              </w:rPr>
+            </w:pPr>
+            <w:r>
+              <w:rPr>
+                <w:rFonts w:ascii="Times New Roman" w:eastAsia="SimSun" w:hAnsi="Times New Roman" w:cs="Times New Roman"/>
+                <w:sz w:val="24"/>
+                <w:szCs w:val="24"/>
+                <w:lang w:val="en-ID"/>
+              </w:rPr>
+              <w:t>Supplier</w:t>
+            </w:r>
+          </w:p>
+          <w:p>
+            <w:pPr>
+              <w:rPr>
+                <w:rFonts w:ascii="Times New Roman" w:eastAsia="SimSun" w:hAnsi="Times New Roman" w:cs="Times New Roman"/>
+                <w:sz w:val="24"/>
+                <w:szCs w:val="24"/>
+                <w:lang w:val="en-ID"/>
+              </w:rPr>
+            </w:pPr>
+            <w:r>
+              <w:rPr>
+                <w:rFonts w:ascii="Times New Roman" w:eastAsia="SimSun" w:hAnsi="Times New Roman" w:cs="Times New Roman"/>
+                <w:sz w:val="24"/>
+                <w:szCs w:val="24"/>
+                <w:lang w:val="en-ID"/>
+              </w:rPr>
+              <w:drawing>
+                <wp:inline distT="0" distB="0" distL="0" distR="0" wp14:anchorId="04FF6914" wp14:editId="556ECC5A">
+                  <wp:extent cx="2191056" cy="600159"/>
+                  <wp:effectExtent l="0" t="0" r="0" b="9525"/>
+                  <wp:docPr id="1956064832" name="Picture 1"/>
+                  <wp:cNvGraphicFramePr>
+                    <a:graphicFrameLocks xmlns:a="http://schemas.openxmlformats.org/drawingml/2006/main" noChangeAspect="1"/>
+                  </wp:cNvGraphicFramePr>
+                  <a:graphic xmlns:a="http://schemas.openxmlformats.org/drawingml/2006/main">
+                    <a:graphicData uri="http://schemas.openxmlformats.org/drawingml/2006/picture">
+                      <pic:pic xmlns:pic="http://schemas.openxmlformats.org/drawingml/2006/picture">
+                        <pic:nvPicPr>
+                          <pic:cNvPr id="1956064832" name=""/>
+                          <pic:cNvPicPr/>
+                        </pic:nvPicPr>
+                        <pic:blipFill>
+                          <a:blip r:embed="rId34"/>
+                          <a:stretch>
+                            <a:fillRect/>
+                          </a:stretch>
+                        </pic:blipFill>
+                        <pic:spPr>
+                          <a:xfrm>
+                            <a:off x="0" y="0"/>
+                            <a:ext cx="2191056" cy="600159"/>
+                          </a:xfrm>
+                          <a:prstGeom prst="rect">
+                            <a:avLst/>
+                          </a:prstGeom>
+                        </pic:spPr>
+                      </pic:pic>
+                    </a:graphicData>
+                  </a:graphic>
+                </wp:inline>
+              </w:drawing>
+            </w:r>
+          </w:p>
+          <w:p>
+            <w:pPr>
+              <w:rPr>
+                <w:rFonts w:ascii="Times New Roman" w:eastAsia="SimSun" w:hAnsi="Times New Roman" w:cs="Times New Roman"/>
+                <w:sz w:val="24"/>
+                <w:szCs w:val="24"/>
+                <w:lang w:val="en-ID"/>
+              </w:rPr>
+            </w:pPr>
+            <w:r>
+              <w:rPr>
+                <w:rFonts w:ascii="Times New Roman" w:eastAsia="SimSun" w:hAnsi="Times New Roman" w:cs="Times New Roman"/>
+                <w:sz w:val="24"/>
+                <w:szCs w:val="24"/>
+                <w:lang w:val="en-ID"/>
+              </w:rPr>
+              <w:drawing>
+                <wp:inline distT="0" distB="0" distL="0" distR="0" wp14:anchorId="5E13929C" wp14:editId="2FEC40B1">
+                  <wp:extent cx="4220164" cy="1343212"/>
+                  <wp:effectExtent l="0" t="0" r="9525" b="9525"/>
+                  <wp:docPr id="336665307" name="Picture 1"/>
+                  <wp:cNvGraphicFramePr>
+                    <a:graphicFrameLocks xmlns:a="http://schemas.openxmlformats.org/drawingml/2006/main" noChangeAspect="1"/>
+                  </wp:cNvGraphicFramePr>
+                  <a:graphic xmlns:a="http://schemas.openxmlformats.org/drawingml/2006/main">
+                    <a:graphicData uri="http://schemas.openxmlformats.org/drawingml/2006/picture">
+                      <pic:pic xmlns:pic="http://schemas.openxmlformats.org/drawingml/2006/picture">
+                        <pic:nvPicPr>
+                          <pic:cNvPr id="336665307" name=""/>
+                          <pic:cNvPicPr/>
+                        </pic:nvPicPr>
+                        <pic:blipFill>
+                          <a:blip r:embed="rId35"/>
+                          <a:stretch>
+                            <a:fillRect/>
+                          </a:stretch>
+                        </pic:blipFill>
+                        <pic:spPr>
+                          <a:xfrm>
+                            <a:off x="0" y="0"/>
+                            <a:ext cx="4220164" cy="1343212"/>
+                          </a:xfrm>
+                          <a:prstGeom prst="rect">
+                            <a:avLst/>
+                          </a:prstGeom>
+                        </pic:spPr>
+                      </pic:pic>
+                    </a:graphicData>
+                  </a:graphic>
+                </wp:inline>
+              </w:drawing>
+            </w:r>
+          </w:p>
+          <w:p>
+            <w:pPr>
+              <w:rPr>
+                <w:rFonts w:ascii="Times New Roman" w:eastAsia="SimSun" w:hAnsi="Times New Roman" w:cs="Times New Roman"/>
+                <w:sz w:val="24"/>
+                <w:szCs w:val="24"/>
+                <w:lang w:val="en-ID"/>
+              </w:rPr>
+            </w:pPr>
+          </w:p>
+          <w:p>
+            <w:pPr>
+              <w:rPr>
+                <w:rFonts w:ascii="Times New Roman" w:eastAsia="SimSun" w:hAnsi="Times New Roman" w:cs="Times New Roman"/>
+                <w:sz w:val="24"/>
+                <w:szCs w:val="24"/>
+                <w:lang w:val="en-ID"/>
+              </w:rPr>
+            </w:pPr>
+          </w:p>
+          <w:p>
+            <w:pPr>
+              <w:rPr>
+                <w:rFonts w:ascii="Times New Roman" w:eastAsia="SimSun" w:hAnsi="Times New Roman" w:cs="Times New Roman"/>
+                <w:sz w:val="24"/>
+                <w:szCs w:val="24"/>
+                <w:lang w:val="en-ID"/>
+              </w:rPr>
+            </w:pPr>
+          </w:p>
+          <w:p>
+            <w:pPr>
+              <w:rPr>
+                <w:rFonts w:ascii="Times New Roman" w:eastAsia="SimSun" w:hAnsi="Times New Roman" w:cs="Times New Roman"/>
+                <w:sz w:val="24"/>
+                <w:szCs w:val="24"/>
+                <w:lang w:val="en-ID"/>
+              </w:rPr>
+            </w:pPr>
+          </w:p>
+          <w:p>
+            <w:pPr>
+              <w:rPr>
+                <w:rFonts w:ascii="Times New Roman" w:eastAsia="SimSun" w:hAnsi="Times New Roman" w:cs="Times New Roman"/>
+                <w:sz w:val="24"/>
+                <w:szCs w:val="24"/>
+                <w:lang w:val="en-ID"/>
+              </w:rPr>
+            </w:pPr>
+          </w:p>
+          <w:p>
+            <w:pPr>
+              <w:rPr>
+                <w:rFonts w:ascii="Times New Roman" w:eastAsia="SimSun" w:hAnsi="Times New Roman" w:cs="Times New Roman"/>
+                <w:sz w:val="24"/>
+                <w:szCs w:val="24"/>
+                <w:lang w:val="en-ID"/>
+              </w:rPr>
+            </w:pPr>
+            <w:r>
+              <w:rPr>
+                <w:rFonts w:ascii="Times New Roman" w:eastAsia="SimSun" w:hAnsi="Times New Roman" w:cs="Times New Roman"/>
+                <w:sz w:val="24"/>
+                <w:szCs w:val="24"/>
+                <w:lang w:val="en-ID"/>
+              </w:rPr>
+              <w:lastRenderedPageBreak/>
+              <w:t>User</w:t>
+            </w:r>
+          </w:p>
+          <w:p>
+            <w:pPr>
+              <w:rPr>
+                <w:rFonts w:ascii="Times New Roman" w:eastAsia="SimSun" w:hAnsi="Times New Roman" w:cs="Times New Roman"/>
+                <w:sz w:val="24"/>
+                <w:szCs w:val="24"/>
+                <w:lang w:val="en-ID"/>
+              </w:rPr>
+            </w:pPr>
+            <w:r>
+              <w:rPr>
+                <w:rFonts w:ascii="Times New Roman" w:eastAsia="SimSun" w:hAnsi="Times New Roman" w:cs="Times New Roman"/>
+                <w:sz w:val="24"/>
+                <w:szCs w:val="24"/>
+                <w:lang w:val="en-ID"/>
+              </w:rPr>
+              <w:drawing>
+                <wp:inline distT="0" distB="0" distL="0" distR="0" wp14:anchorId="5C23B604" wp14:editId="610A99C2">
+                  <wp:extent cx="2619741" cy="600159"/>
+                  <wp:effectExtent l="0" t="0" r="0" b="9525"/>
+                  <wp:docPr id="920868767" name="Picture 1"/>
+                  <wp:cNvGraphicFramePr>
+                    <a:graphicFrameLocks xmlns:a="http://schemas.openxmlformats.org/drawingml/2006/main" noChangeAspect="1"/>
+                  </wp:cNvGraphicFramePr>
+                  <a:graphic xmlns:a="http://schemas.openxmlformats.org/drawingml/2006/main">
+                    <a:graphicData uri="http://schemas.openxmlformats.org/drawingml/2006/picture">
+                      <pic:pic xmlns:pic="http://schemas.openxmlformats.org/drawingml/2006/picture">
+                        <pic:nvPicPr>
+                          <pic:cNvPr id="920868767" name=""/>
+                          <pic:cNvPicPr/>
+                        </pic:nvPicPr>
+                        <pic:blipFill>
+                          <a:blip r:embed="rId36"/>
+                          <a:stretch>
+                            <a:fillRect/>
+                          </a:stretch>
+                        </pic:blipFill>
+                        <pic:spPr>
+                          <a:xfrm>
+                            <a:off x="0" y="0"/>
+                            <a:ext cx="2619741" cy="600159"/>
+                          </a:xfrm>
+                          <a:prstGeom prst="rect">
+                            <a:avLst/>
+                          </a:prstGeom>
+                        </pic:spPr>
+                      </pic:pic>
+                    </a:graphicData>
+                  </a:graphic>
+                </wp:inline>
+              </w:drawing>
+            </w:r>
+          </w:p>
+          <w:p>
+            <w:pPr>
+              <w:rPr>
+                <w:rFonts w:ascii="Times New Roman" w:eastAsia="SimSun" w:hAnsi="Times New Roman" w:cs="Times New Roman"/>
+                <w:sz w:val="24"/>
+                <w:szCs w:val="24"/>
+                <w:lang w:val="en-ID"/>
+              </w:rPr>
+            </w:pPr>
+            <w:r>
+              <w:rPr>
+                <w:rFonts w:ascii="Times New Roman" w:eastAsia="SimSun" w:hAnsi="Times New Roman" w:cs="Times New Roman"/>
+                <w:sz w:val="24"/>
+                <w:szCs w:val="24"/>
+                <w:lang w:val="en-ID"/>
+              </w:rPr>
+              <w:drawing>
+                <wp:inline distT="0" distB="0" distL="0" distR="0" wp14:anchorId="5FA6F5A6" wp14:editId="36453389">
+                  <wp:extent cx="3467100" cy="3704323"/>
+                  <wp:effectExtent l="0" t="0" r="0" b="0"/>
+                  <wp:docPr id="716022374" name="Picture 1"/>
+                  <wp:cNvGraphicFramePr>
+                    <a:graphicFrameLocks xmlns:a="http://schemas.openxmlformats.org/drawingml/2006/main" noChangeAspect="1"/>
+                  </wp:cNvGraphicFramePr>
+                  <a:graphic xmlns:a="http://schemas.openxmlformats.org/drawingml/2006/main">
+                    <a:graphicData uri="http://schemas.openxmlformats.org/drawingml/2006/picture">
+                      <pic:pic xmlns:pic="http://schemas.openxmlformats.org/drawingml/2006/picture">
+                        <pic:nvPicPr>
+                          <pic:cNvPr id="716022374" name=""/>
+                          <pic:cNvPicPr/>
+                        </pic:nvPicPr>
+                        <pic:blipFill>
+                          <a:blip r:embed="rId37"/>
+                          <a:stretch>
+                            <a:fillRect/>
+                          </a:stretch>
+                        </pic:blipFill>
+                        <pic:spPr>
+                          <a:xfrm>
+                            <a:off x="0" y="0"/>
+                            <a:ext cx="3470637" cy="3708102"/>
+                          </a:xfrm>
+                          <a:prstGeom prst="rect">
+                            <a:avLst/>
+                          </a:prstGeom>
+                        </pic:spPr>
+                      </pic:pic>
+                    </a:graphicData>
+                  </a:graphic>
+                </wp:inline>
+              </w:drawing>
+            </w:r>
+          </w:p>
+          <w:p>
+            <w:pPr>
+              <w:rPr>
+                <w:rFonts w:ascii="Times New Roman" w:eastAsia="SimSun" w:hAnsi="Times New Roman" w:cs="Times New Roman"/>
+                <w:sz w:val="24"/>
+                <w:szCs w:val="24"/>
+                <w:lang w:val="en-ID"/>
+              </w:rPr>
+            </w:pPr>
+            <w:r>
+              <w:rPr>
+                <w:rFonts w:ascii="Times New Roman" w:eastAsia="SimSun" w:hAnsi="Times New Roman" w:cs="Times New Roman"/>
+                <w:sz w:val="24"/>
+                <w:szCs w:val="24"/>
+                <w:lang w:val="en-ID"/>
+              </w:rPr>
+              <w:t>Password sengaja tidak saya tampilkan</w:t>
+            </w:r>
+            <w:r>
+              <w:rPr>
+                <w:rFonts w:ascii="Times New Roman" w:eastAsia="SimSun" w:hAnsi="Times New Roman" w:cs="Times New Roman"/>
+                <w:sz w:val="24"/>
+                <w:szCs w:val="24"/>
+                <w:lang w:val="en-ID"/>
+              </w:rPr>
+              <w:t xml:space="preserve"> di excel</w:t>
+            </w:r>
           </w:p>
         </w:tc>
       </w:tr>
@@ -4649,6 +3475,7 @@
                 <w:sz w:val="24"/>
                 <w:szCs w:val="24"/>
               </w:rPr>
+              <w:lastRenderedPageBreak/>
               <w:t>3.</w:t>
             </w:r>
           </w:p>

</xml_diff>